<commit_message>
Création de la page d'administration
</commit_message>
<xml_diff>
--- a/Documentation/Versions originaux/Documentations.docx
+++ b/Documentation/Versions originaux/Documentations.docx
@@ -726,7 +726,7 @@
             <w:noProof/>
             <w:webHidden/>
           </w:rPr>
-          <w:t>4</w:t>
+          <w:t>5</w:t>
         </w:r>
         <w:r>
           <w:rPr>
@@ -817,7 +817,7 @@
             <w:noProof/>
             <w:webHidden/>
           </w:rPr>
-          <w:t>5</w:t>
+          <w:t>7</w:t>
         </w:r>
         <w:r>
           <w:rPr>
@@ -907,7 +907,7 @@
             <w:noProof/>
             <w:webHidden/>
           </w:rPr>
-          <w:t>5</w:t>
+          <w:t>7</w:t>
         </w:r>
         <w:r>
           <w:rPr>
@@ -997,7 +997,7 @@
             <w:noProof/>
             <w:webHidden/>
           </w:rPr>
-          <w:t>6</w:t>
+          <w:t>8</w:t>
         </w:r>
         <w:r>
           <w:rPr>
@@ -1073,7 +1073,7 @@
           <w:rPr>
             <w:webHidden/>
           </w:rPr>
-          <w:t>7</w:t>
+          <w:t>9</w:t>
         </w:r>
         <w:r>
           <w:rPr>
@@ -1162,7 +1162,7 @@
             <w:noProof/>
             <w:webHidden/>
           </w:rPr>
-          <w:t>12</w:t>
+          <w:t>14</w:t>
         </w:r>
         <w:r>
           <w:rPr>
@@ -1252,7 +1252,7 @@
             <w:noProof/>
             <w:webHidden/>
           </w:rPr>
-          <w:t>12</w:t>
+          <w:t>14</w:t>
         </w:r>
         <w:r>
           <w:rPr>
@@ -1342,7 +1342,7 @@
             <w:noProof/>
             <w:webHidden/>
           </w:rPr>
-          <w:t>12</w:t>
+          <w:t>14</w:t>
         </w:r>
         <w:r>
           <w:rPr>
@@ -1432,7 +1432,7 @@
             <w:noProof/>
             <w:webHidden/>
           </w:rPr>
-          <w:t>12</w:t>
+          <w:t>14</w:t>
         </w:r>
         <w:r>
           <w:rPr>
@@ -1508,7 +1508,7 @@
           <w:rPr>
             <w:webHidden/>
           </w:rPr>
-          <w:t>13</w:t>
+          <w:t>15</w:t>
         </w:r>
         <w:r>
           <w:rPr>
@@ -1583,7 +1583,7 @@
           <w:rPr>
             <w:webHidden/>
           </w:rPr>
-          <w:t>14</w:t>
+          <w:t>16</w:t>
         </w:r>
         <w:r>
           <w:rPr>
@@ -1672,7 +1672,7 @@
             <w:noProof/>
             <w:webHidden/>
           </w:rPr>
-          <w:t>14</w:t>
+          <w:t>16</w:t>
         </w:r>
         <w:r>
           <w:rPr>
@@ -1762,7 +1762,7 @@
             <w:noProof/>
             <w:webHidden/>
           </w:rPr>
-          <w:t>14</w:t>
+          <w:t>16</w:t>
         </w:r>
         <w:r>
           <w:rPr>
@@ -1852,7 +1852,7 @@
             <w:noProof/>
             <w:webHidden/>
           </w:rPr>
-          <w:t>14</w:t>
+          <w:t>16</w:t>
         </w:r>
         <w:r>
           <w:rPr>
@@ -1942,7 +1942,7 @@
             <w:noProof/>
             <w:webHidden/>
           </w:rPr>
-          <w:t>14</w:t>
+          <w:t>16</w:t>
         </w:r>
         <w:r>
           <w:rPr>
@@ -2032,7 +2032,7 @@
             <w:noProof/>
             <w:webHidden/>
           </w:rPr>
-          <w:t>14</w:t>
+          <w:t>16</w:t>
         </w:r>
         <w:r>
           <w:rPr>
@@ -2122,7 +2122,7 @@
             <w:noProof/>
             <w:webHidden/>
           </w:rPr>
-          <w:t>14</w:t>
+          <w:t>16</w:t>
         </w:r>
         <w:r>
           <w:rPr>
@@ -2942,12 +2942,1142 @@
     </w:p>
     <w:p>
       <w:pPr>
+        <w:rPr>
+          <w:szCs w:val="14"/>
+        </w:rPr>
+      </w:pPr>
+      <w:r>
+        <w:rPr>
+          <w:szCs w:val="14"/>
+        </w:rPr>
+        <w:br w:type="page"/>
+      </w:r>
+    </w:p>
+    <w:p>
+      <w:pPr>
+        <w:pStyle w:val="Titre2"/>
+        <w:rPr>
+          <w:i w:val="0"/>
+          <w:iCs/>
+        </w:rPr>
+      </w:pPr>
+      <w:bookmarkStart w:id="6" w:name="_Toc71691012"/>
+      <w:bookmarkStart w:id="7" w:name="_Toc499021838"/>
+      <w:r>
+        <w:rPr>
+          <w:i w:val="0"/>
+          <w:iCs/>
+        </w:rPr>
+        <w:lastRenderedPageBreak/>
+        <w:t>Stratégie de test</w:t>
+      </w:r>
+      <w:bookmarkEnd w:id="6"/>
+      <w:bookmarkEnd w:id="7"/>
+    </w:p>
+    <w:p/>
+    <w:tbl>
+      <w:tblPr>
+        <w:tblStyle w:val="Grilledutableau"/>
+        <w:tblW w:w="0" w:type="auto"/>
+        <w:tblInd w:w="708" w:type="dxa"/>
+        <w:tblLook w:val="04A0" w:firstRow="1" w:lastRow="0" w:firstColumn="1" w:lastColumn="0" w:noHBand="0" w:noVBand="1"/>
+      </w:tblPr>
+      <w:tblGrid>
+        <w:gridCol w:w="2858"/>
+        <w:gridCol w:w="2747"/>
+        <w:gridCol w:w="2747"/>
+      </w:tblGrid>
+      <w:tr>
+        <w:tc>
+          <w:tcPr>
+            <w:tcW w:w="8352" w:type="dxa"/>
+            <w:gridSpan w:val="3"/>
+          </w:tcPr>
+          <w:p>
+            <w:pPr>
+              <w:pStyle w:val="En-tte"/>
+              <w:tabs>
+                <w:tab w:val="clear" w:pos="4536"/>
+                <w:tab w:val="clear" w:pos="9072"/>
+              </w:tabs>
+              <w:rPr>
+                <w:szCs w:val="14"/>
+              </w:rPr>
+            </w:pPr>
+            <w:r>
+              <w:rPr>
+                <w:szCs w:val="14"/>
+              </w:rPr>
+              <w:t>Inscription</w:t>
+            </w:r>
+          </w:p>
+        </w:tc>
+      </w:tr>
+      <w:tr>
+        <w:tc>
+          <w:tcPr>
+            <w:tcW w:w="2858" w:type="dxa"/>
+          </w:tcPr>
+          <w:p>
+            <w:pPr>
+              <w:pStyle w:val="En-tte"/>
+              <w:tabs>
+                <w:tab w:val="clear" w:pos="4536"/>
+                <w:tab w:val="clear" w:pos="9072"/>
+              </w:tabs>
+              <w:rPr>
+                <w:szCs w:val="14"/>
+              </w:rPr>
+            </w:pPr>
+            <w:r>
+              <w:rPr>
+                <w:szCs w:val="14"/>
+              </w:rPr>
+              <w:t>Je suis sur la page d'accueil.</w:t>
+            </w:r>
+          </w:p>
+        </w:tc>
+        <w:tc>
+          <w:tcPr>
+            <w:tcW w:w="2747" w:type="dxa"/>
+          </w:tcPr>
+          <w:p>
+            <w:pPr>
+              <w:pStyle w:val="En-tte"/>
+              <w:tabs>
+                <w:tab w:val="clear" w:pos="4536"/>
+                <w:tab w:val="clear" w:pos="9072"/>
+              </w:tabs>
+              <w:rPr>
+                <w:szCs w:val="14"/>
+              </w:rPr>
+            </w:pPr>
+            <w:r>
+              <w:rPr>
+                <w:szCs w:val="14"/>
+              </w:rPr>
+              <w:t>Je clique sur "Inscription"</w:t>
+            </w:r>
+            <w:r>
+              <w:rPr>
+                <w:szCs w:val="14"/>
+              </w:rPr>
+              <w:t>.</w:t>
+            </w:r>
+          </w:p>
+        </w:tc>
+        <w:tc>
+          <w:tcPr>
+            <w:tcW w:w="2747" w:type="dxa"/>
+          </w:tcPr>
+          <w:p>
+            <w:pPr>
+              <w:pStyle w:val="En-tte"/>
+              <w:tabs>
+                <w:tab w:val="clear" w:pos="4536"/>
+                <w:tab w:val="clear" w:pos="9072"/>
+              </w:tabs>
+              <w:rPr>
+                <w:szCs w:val="14"/>
+              </w:rPr>
+            </w:pPr>
+            <w:r>
+              <w:rPr>
+                <w:szCs w:val="14"/>
+              </w:rPr>
+              <w:t>La page avec le formulaire d'inscription s'affiche</w:t>
+            </w:r>
+            <w:r>
+              <w:rPr>
+                <w:szCs w:val="14"/>
+              </w:rPr>
+              <w:t>.</w:t>
+            </w:r>
+          </w:p>
+        </w:tc>
+      </w:tr>
+      <w:tr>
+        <w:tc>
+          <w:tcPr>
+            <w:tcW w:w="2858" w:type="dxa"/>
+          </w:tcPr>
+          <w:p>
+            <w:pPr>
+              <w:pStyle w:val="En-tte"/>
+              <w:rPr>
+                <w:szCs w:val="14"/>
+              </w:rPr>
+            </w:pPr>
+            <w:r>
+              <w:rPr>
+                <w:szCs w:val="14"/>
+              </w:rPr>
+              <w:t xml:space="preserve">Je suis </w:t>
+            </w:r>
+            <w:proofErr w:type="gramStart"/>
+            <w:r>
+              <w:rPr>
+                <w:szCs w:val="14"/>
+              </w:rPr>
+              <w:t>sur</w:t>
+            </w:r>
+            <w:proofErr w:type="gramEnd"/>
+            <w:r>
+              <w:rPr>
+                <w:szCs w:val="14"/>
+              </w:rPr>
+              <w:t xml:space="preserve"> n'importe quelle page.</w:t>
+            </w:r>
+          </w:p>
+          <w:p>
+            <w:pPr>
+              <w:pStyle w:val="En-tte"/>
+              <w:tabs>
+                <w:tab w:val="clear" w:pos="4536"/>
+                <w:tab w:val="clear" w:pos="9072"/>
+              </w:tabs>
+              <w:rPr>
+                <w:szCs w:val="14"/>
+              </w:rPr>
+            </w:pPr>
+            <w:r>
+              <w:rPr>
+                <w:szCs w:val="14"/>
+              </w:rPr>
+              <w:t>Un lien vers la page d'inscription existe.</w:t>
+            </w:r>
+          </w:p>
+        </w:tc>
+        <w:tc>
+          <w:tcPr>
+            <w:tcW w:w="2747" w:type="dxa"/>
+          </w:tcPr>
+          <w:p>
+            <w:pPr>
+              <w:pStyle w:val="En-tte"/>
+              <w:tabs>
+                <w:tab w:val="clear" w:pos="4536"/>
+                <w:tab w:val="clear" w:pos="9072"/>
+              </w:tabs>
+              <w:rPr>
+                <w:szCs w:val="14"/>
+              </w:rPr>
+            </w:pPr>
+            <w:r>
+              <w:rPr>
+                <w:szCs w:val="14"/>
+              </w:rPr>
+              <w:t>Je clique sur "Inscription"</w:t>
+            </w:r>
+            <w:r>
+              <w:rPr>
+                <w:szCs w:val="14"/>
+              </w:rPr>
+              <w:t>.</w:t>
+            </w:r>
+          </w:p>
+        </w:tc>
+        <w:tc>
+          <w:tcPr>
+            <w:tcW w:w="2747" w:type="dxa"/>
+          </w:tcPr>
+          <w:p>
+            <w:pPr>
+              <w:pStyle w:val="En-tte"/>
+              <w:tabs>
+                <w:tab w:val="clear" w:pos="4536"/>
+                <w:tab w:val="clear" w:pos="9072"/>
+              </w:tabs>
+              <w:rPr>
+                <w:szCs w:val="14"/>
+              </w:rPr>
+            </w:pPr>
+            <w:r>
+              <w:rPr>
+                <w:szCs w:val="14"/>
+              </w:rPr>
+              <w:t>La page avec le formulaire d'inscription s'affiche</w:t>
+            </w:r>
+            <w:r>
+              <w:rPr>
+                <w:szCs w:val="14"/>
+              </w:rPr>
+              <w:t>.</w:t>
+            </w:r>
+          </w:p>
+        </w:tc>
+      </w:tr>
+      <w:tr>
+        <w:tc>
+          <w:tcPr>
+            <w:tcW w:w="2858" w:type="dxa"/>
+          </w:tcPr>
+          <w:p>
+            <w:pPr>
+              <w:pStyle w:val="En-tte"/>
+              <w:rPr>
+                <w:szCs w:val="14"/>
+              </w:rPr>
+            </w:pPr>
+            <w:r>
+              <w:rPr>
+                <w:szCs w:val="14"/>
+              </w:rPr>
+              <w:t>Je suis sur la page d'inscription.</w:t>
+            </w:r>
+          </w:p>
+        </w:tc>
+        <w:tc>
+          <w:tcPr>
+            <w:tcW w:w="2747" w:type="dxa"/>
+          </w:tcPr>
+          <w:p>
+            <w:pPr>
+              <w:pStyle w:val="En-tte"/>
+              <w:tabs>
+                <w:tab w:val="clear" w:pos="4536"/>
+                <w:tab w:val="clear" w:pos="9072"/>
+              </w:tabs>
+              <w:rPr>
+                <w:szCs w:val="14"/>
+              </w:rPr>
+            </w:pPr>
+            <w:r>
+              <w:rPr>
+                <w:szCs w:val="14"/>
+              </w:rPr>
+              <w:t>Je saisie toutes les informations demandées.</w:t>
+            </w:r>
+          </w:p>
+        </w:tc>
+        <w:tc>
+          <w:tcPr>
+            <w:tcW w:w="2747" w:type="dxa"/>
+          </w:tcPr>
+          <w:p>
+            <w:pPr>
+              <w:pStyle w:val="En-tte"/>
+              <w:rPr>
+                <w:szCs w:val="14"/>
+              </w:rPr>
+            </w:pPr>
+            <w:r>
+              <w:rPr>
+                <w:szCs w:val="14"/>
+              </w:rPr>
+              <w:t>Je suis redirigé vers la page d'accueil.</w:t>
+            </w:r>
+          </w:p>
+          <w:p>
+            <w:pPr>
+              <w:pStyle w:val="En-tte"/>
+              <w:tabs>
+                <w:tab w:val="clear" w:pos="4536"/>
+                <w:tab w:val="clear" w:pos="9072"/>
+              </w:tabs>
+              <w:rPr>
+                <w:szCs w:val="14"/>
+              </w:rPr>
+            </w:pPr>
+            <w:r>
+              <w:rPr>
+                <w:szCs w:val="14"/>
+              </w:rPr>
+              <w:t xml:space="preserve">Les références connexion et inscription sont remplacés par mon </w:t>
+            </w:r>
+            <w:proofErr w:type="gramStart"/>
+            <w:r>
+              <w:rPr>
+                <w:szCs w:val="14"/>
+              </w:rPr>
+              <w:t>email</w:t>
+            </w:r>
+            <w:proofErr w:type="gramEnd"/>
+            <w:r>
+              <w:rPr>
+                <w:szCs w:val="14"/>
+              </w:rPr>
+              <w:t>.</w:t>
+            </w:r>
+          </w:p>
+        </w:tc>
+      </w:tr>
+      <w:tr>
+        <w:tc>
+          <w:tcPr>
+            <w:tcW w:w="2858" w:type="dxa"/>
+          </w:tcPr>
+          <w:p>
+            <w:pPr>
+              <w:pStyle w:val="En-tte"/>
+              <w:rPr>
+                <w:szCs w:val="14"/>
+              </w:rPr>
+            </w:pPr>
+            <w:r>
+              <w:rPr>
+                <w:szCs w:val="14"/>
+              </w:rPr>
+              <w:t>Je suis sur la page d'inscription.</w:t>
+            </w:r>
+          </w:p>
+          <w:p>
+            <w:pPr>
+              <w:pStyle w:val="En-tte"/>
+              <w:rPr>
+                <w:szCs w:val="14"/>
+              </w:rPr>
+            </w:pPr>
+            <w:r>
+              <w:rPr>
+                <w:szCs w:val="14"/>
+              </w:rPr>
+              <w:t>Je remplis le formulaire.</w:t>
+            </w:r>
+          </w:p>
+        </w:tc>
+        <w:tc>
+          <w:tcPr>
+            <w:tcW w:w="2747" w:type="dxa"/>
+          </w:tcPr>
+          <w:p>
+            <w:pPr>
+              <w:pStyle w:val="En-tte"/>
+              <w:rPr>
+                <w:szCs w:val="14"/>
+              </w:rPr>
+            </w:pPr>
+            <w:r>
+              <w:rPr>
+                <w:szCs w:val="14"/>
+              </w:rPr>
+              <w:t xml:space="preserve">Je rentre un </w:t>
+            </w:r>
+            <w:proofErr w:type="gramStart"/>
+            <w:r>
+              <w:rPr>
+                <w:szCs w:val="14"/>
+              </w:rPr>
+              <w:t>email</w:t>
+            </w:r>
+            <w:proofErr w:type="gramEnd"/>
+            <w:r>
+              <w:rPr>
+                <w:szCs w:val="14"/>
+              </w:rPr>
+              <w:t xml:space="preserve"> existant.</w:t>
+            </w:r>
+          </w:p>
+          <w:p>
+            <w:pPr>
+              <w:pStyle w:val="En-tte"/>
+              <w:tabs>
+                <w:tab w:val="clear" w:pos="4536"/>
+                <w:tab w:val="clear" w:pos="9072"/>
+              </w:tabs>
+              <w:rPr>
+                <w:szCs w:val="14"/>
+              </w:rPr>
+            </w:pPr>
+            <w:r>
+              <w:rPr>
+                <w:szCs w:val="14"/>
+              </w:rPr>
+              <w:t>Je saisie des mots de passes non identiques.</w:t>
+            </w:r>
+          </w:p>
+        </w:tc>
+        <w:tc>
+          <w:tcPr>
+            <w:tcW w:w="2747" w:type="dxa"/>
+          </w:tcPr>
+          <w:p>
+            <w:pPr>
+              <w:pStyle w:val="En-tte"/>
+              <w:rPr>
+                <w:szCs w:val="14"/>
+              </w:rPr>
+            </w:pPr>
+            <w:r>
+              <w:rPr>
+                <w:szCs w:val="14"/>
+              </w:rPr>
+              <w:t>Un message d'erreur apparait.</w:t>
+            </w:r>
+          </w:p>
+          <w:p>
+            <w:pPr>
+              <w:pStyle w:val="En-tte"/>
+              <w:rPr>
+                <w:szCs w:val="14"/>
+              </w:rPr>
+            </w:pPr>
+            <w:proofErr w:type="gramStart"/>
+            <w:r>
+              <w:rPr>
+                <w:szCs w:val="14"/>
+              </w:rPr>
+              <w:t>"Email</w:t>
+            </w:r>
+            <w:proofErr w:type="gramEnd"/>
+            <w:r>
+              <w:rPr>
+                <w:szCs w:val="14"/>
+              </w:rPr>
+              <w:t xml:space="preserve"> existant"</w:t>
+            </w:r>
+          </w:p>
+          <w:p>
+            <w:pPr>
+              <w:pStyle w:val="En-tte"/>
+              <w:tabs>
+                <w:tab w:val="clear" w:pos="4536"/>
+                <w:tab w:val="clear" w:pos="9072"/>
+              </w:tabs>
+              <w:rPr>
+                <w:szCs w:val="14"/>
+              </w:rPr>
+            </w:pPr>
+            <w:r>
+              <w:rPr>
+                <w:szCs w:val="14"/>
+              </w:rPr>
+              <w:t>"Mots de passe non identiques"</w:t>
+            </w:r>
+            <w:r>
+              <w:rPr>
+                <w:szCs w:val="14"/>
+              </w:rPr>
+              <w:t>.</w:t>
+            </w:r>
+          </w:p>
+        </w:tc>
+      </w:tr>
+      <w:tr>
+        <w:tc>
+          <w:tcPr>
+            <w:tcW w:w="2858" w:type="dxa"/>
+          </w:tcPr>
+          <w:p>
+            <w:pPr>
+              <w:pStyle w:val="En-tte"/>
+              <w:rPr>
+                <w:szCs w:val="14"/>
+              </w:rPr>
+            </w:pPr>
+            <w:r>
+              <w:rPr>
+                <w:szCs w:val="14"/>
+              </w:rPr>
+              <w:t>Je suis sur la page d'inscription.</w:t>
+            </w:r>
+          </w:p>
+          <w:p>
+            <w:pPr>
+              <w:pStyle w:val="En-tte"/>
+              <w:rPr>
+                <w:szCs w:val="14"/>
+              </w:rPr>
+            </w:pPr>
+            <w:r>
+              <w:rPr>
+                <w:szCs w:val="14"/>
+              </w:rPr>
+              <w:t>Je remplis le formulaire.</w:t>
+            </w:r>
+          </w:p>
+        </w:tc>
+        <w:tc>
+          <w:tcPr>
+            <w:tcW w:w="2747" w:type="dxa"/>
+          </w:tcPr>
+          <w:p>
+            <w:pPr>
+              <w:pStyle w:val="En-tte"/>
+              <w:tabs>
+                <w:tab w:val="clear" w:pos="4536"/>
+                <w:tab w:val="clear" w:pos="9072"/>
+              </w:tabs>
+              <w:rPr>
+                <w:szCs w:val="14"/>
+              </w:rPr>
+            </w:pPr>
+            <w:r>
+              <w:rPr>
+                <w:szCs w:val="14"/>
+              </w:rPr>
+              <w:t>J'oublie de remplir un champ obligatoire.</w:t>
+            </w:r>
+          </w:p>
+        </w:tc>
+        <w:tc>
+          <w:tcPr>
+            <w:tcW w:w="2747" w:type="dxa"/>
+          </w:tcPr>
+          <w:p>
+            <w:pPr>
+              <w:pStyle w:val="En-tte"/>
+              <w:tabs>
+                <w:tab w:val="clear" w:pos="4536"/>
+                <w:tab w:val="clear" w:pos="9072"/>
+              </w:tabs>
+              <w:rPr>
+                <w:szCs w:val="14"/>
+              </w:rPr>
+            </w:pPr>
+            <w:r>
+              <w:rPr>
+                <w:szCs w:val="14"/>
+              </w:rPr>
+              <w:t>Un message d'erreur apparait "Information non saisie"</w:t>
+            </w:r>
+            <w:r>
+              <w:rPr>
+                <w:szCs w:val="14"/>
+              </w:rPr>
+              <w:t>.</w:t>
+            </w:r>
+          </w:p>
+        </w:tc>
+      </w:tr>
+      <w:tr>
+        <w:tc>
+          <w:tcPr>
+            <w:tcW w:w="8352" w:type="dxa"/>
+            <w:gridSpan w:val="3"/>
+          </w:tcPr>
+          <w:p>
+            <w:pPr>
+              <w:pStyle w:val="En-tte"/>
+              <w:tabs>
+                <w:tab w:val="clear" w:pos="4536"/>
+                <w:tab w:val="clear" w:pos="9072"/>
+              </w:tabs>
+              <w:rPr>
+                <w:szCs w:val="14"/>
+              </w:rPr>
+            </w:pPr>
+            <w:r>
+              <w:rPr>
+                <w:szCs w:val="14"/>
+              </w:rPr>
+              <w:t>Connexion</w:t>
+            </w:r>
+          </w:p>
+        </w:tc>
+      </w:tr>
+      <w:tr>
+        <w:tc>
+          <w:tcPr>
+            <w:tcW w:w="2858" w:type="dxa"/>
+          </w:tcPr>
+          <w:p>
+            <w:pPr>
+              <w:pStyle w:val="En-tte"/>
+              <w:rPr>
+                <w:szCs w:val="14"/>
+              </w:rPr>
+            </w:pPr>
+            <w:r>
+              <w:rPr>
+                <w:szCs w:val="14"/>
+              </w:rPr>
+              <w:t>Je suis sur la page d'accueil.</w:t>
+            </w:r>
+          </w:p>
+        </w:tc>
+        <w:tc>
+          <w:tcPr>
+            <w:tcW w:w="2747" w:type="dxa"/>
+          </w:tcPr>
+          <w:p>
+            <w:pPr>
+              <w:pStyle w:val="En-tte"/>
+              <w:tabs>
+                <w:tab w:val="clear" w:pos="4536"/>
+                <w:tab w:val="clear" w:pos="9072"/>
+              </w:tabs>
+              <w:rPr>
+                <w:szCs w:val="14"/>
+              </w:rPr>
+            </w:pPr>
+            <w:r>
+              <w:rPr>
+                <w:szCs w:val="14"/>
+              </w:rPr>
+              <w:t>Je clique sur "Connexion"</w:t>
+            </w:r>
+          </w:p>
+        </w:tc>
+        <w:tc>
+          <w:tcPr>
+            <w:tcW w:w="2747" w:type="dxa"/>
+          </w:tcPr>
+          <w:p>
+            <w:pPr>
+              <w:pStyle w:val="En-tte"/>
+              <w:tabs>
+                <w:tab w:val="clear" w:pos="4536"/>
+                <w:tab w:val="clear" w:pos="9072"/>
+              </w:tabs>
+              <w:rPr>
+                <w:szCs w:val="14"/>
+              </w:rPr>
+            </w:pPr>
+            <w:r>
+              <w:rPr>
+                <w:szCs w:val="14"/>
+              </w:rPr>
+              <w:t>La page avec le formulaire de connexion s'affiche.</w:t>
+            </w:r>
+          </w:p>
+        </w:tc>
+      </w:tr>
+      <w:tr>
+        <w:trPr>
+          <w:trHeight w:val="343"/>
+        </w:trPr>
+        <w:tc>
+          <w:tcPr>
+            <w:tcW w:w="2858" w:type="dxa"/>
+          </w:tcPr>
+          <w:p>
+            <w:pPr>
+              <w:pStyle w:val="En-tte"/>
+              <w:rPr>
+                <w:szCs w:val="14"/>
+              </w:rPr>
+            </w:pPr>
+            <w:r>
+              <w:rPr>
+                <w:szCs w:val="14"/>
+              </w:rPr>
+              <w:t xml:space="preserve">Je suis </w:t>
+            </w:r>
+            <w:proofErr w:type="gramStart"/>
+            <w:r>
+              <w:rPr>
+                <w:szCs w:val="14"/>
+              </w:rPr>
+              <w:t>sur</w:t>
+            </w:r>
+            <w:proofErr w:type="gramEnd"/>
+            <w:r>
+              <w:rPr>
+                <w:szCs w:val="14"/>
+              </w:rPr>
+              <w:t xml:space="preserve"> n'importe quelle page.</w:t>
+            </w:r>
+          </w:p>
+          <w:p>
+            <w:pPr>
+              <w:pStyle w:val="En-tte"/>
+              <w:rPr>
+                <w:szCs w:val="14"/>
+              </w:rPr>
+            </w:pPr>
+            <w:r>
+              <w:rPr>
+                <w:szCs w:val="14"/>
+              </w:rPr>
+              <w:t>Un lien vers la page de connexion existe.</w:t>
+            </w:r>
+          </w:p>
+        </w:tc>
+        <w:tc>
+          <w:tcPr>
+            <w:tcW w:w="2747" w:type="dxa"/>
+          </w:tcPr>
+          <w:p>
+            <w:pPr>
+              <w:pStyle w:val="En-tte"/>
+              <w:tabs>
+                <w:tab w:val="clear" w:pos="4536"/>
+                <w:tab w:val="clear" w:pos="9072"/>
+              </w:tabs>
+              <w:rPr>
+                <w:szCs w:val="14"/>
+              </w:rPr>
+            </w:pPr>
+            <w:r>
+              <w:rPr>
+                <w:szCs w:val="14"/>
+              </w:rPr>
+              <w:t>Je clique sur "Connexion"</w:t>
+            </w:r>
+            <w:r>
+              <w:rPr>
+                <w:szCs w:val="14"/>
+              </w:rPr>
+              <w:t>.</w:t>
+            </w:r>
+          </w:p>
+        </w:tc>
+        <w:tc>
+          <w:tcPr>
+            <w:tcW w:w="2747" w:type="dxa"/>
+          </w:tcPr>
+          <w:p>
+            <w:pPr>
+              <w:pStyle w:val="En-tte"/>
+              <w:tabs>
+                <w:tab w:val="clear" w:pos="4536"/>
+                <w:tab w:val="clear" w:pos="9072"/>
+              </w:tabs>
+              <w:rPr>
+                <w:szCs w:val="14"/>
+              </w:rPr>
+            </w:pPr>
+            <w:r>
+              <w:rPr>
+                <w:szCs w:val="14"/>
+              </w:rPr>
+              <w:t>La page avec le formulaire de connexion s'affiche.</w:t>
+            </w:r>
+          </w:p>
+        </w:tc>
+      </w:tr>
+      <w:tr>
+        <w:tc>
+          <w:tcPr>
+            <w:tcW w:w="2858" w:type="dxa"/>
+          </w:tcPr>
+          <w:p>
+            <w:pPr>
+              <w:pStyle w:val="En-tte"/>
+              <w:rPr>
+                <w:szCs w:val="14"/>
+              </w:rPr>
+            </w:pPr>
+            <w:r>
+              <w:rPr>
+                <w:szCs w:val="14"/>
+              </w:rPr>
+              <w:t>Je suis sur la page de connexion.</w:t>
+            </w:r>
+          </w:p>
+        </w:tc>
+        <w:tc>
+          <w:tcPr>
+            <w:tcW w:w="2747" w:type="dxa"/>
+          </w:tcPr>
+          <w:p>
+            <w:pPr>
+              <w:pStyle w:val="En-tte"/>
+              <w:tabs>
+                <w:tab w:val="clear" w:pos="4536"/>
+                <w:tab w:val="clear" w:pos="9072"/>
+              </w:tabs>
+              <w:rPr>
+                <w:szCs w:val="14"/>
+              </w:rPr>
+            </w:pPr>
+            <w:r>
+              <w:rPr>
+                <w:szCs w:val="14"/>
+              </w:rPr>
+              <w:t xml:space="preserve">Je saisie mon </w:t>
+            </w:r>
+            <w:proofErr w:type="gramStart"/>
+            <w:r>
+              <w:rPr>
+                <w:szCs w:val="14"/>
+              </w:rPr>
+              <w:t>email</w:t>
+            </w:r>
+            <w:proofErr w:type="gramEnd"/>
+            <w:r>
+              <w:rPr>
+                <w:szCs w:val="14"/>
+              </w:rPr>
+              <w:t xml:space="preserve"> et mon mot de passe.</w:t>
+            </w:r>
+          </w:p>
+        </w:tc>
+        <w:tc>
+          <w:tcPr>
+            <w:tcW w:w="2747" w:type="dxa"/>
+          </w:tcPr>
+          <w:p>
+            <w:pPr>
+              <w:pStyle w:val="En-tte"/>
+              <w:rPr>
+                <w:szCs w:val="14"/>
+              </w:rPr>
+            </w:pPr>
+            <w:r>
+              <w:rPr>
+                <w:szCs w:val="14"/>
+              </w:rPr>
+              <w:t>Je suis redirigé vers la page d'accueil.</w:t>
+            </w:r>
+          </w:p>
+          <w:p>
+            <w:pPr>
+              <w:pStyle w:val="En-tte"/>
+              <w:tabs>
+                <w:tab w:val="clear" w:pos="4536"/>
+                <w:tab w:val="clear" w:pos="9072"/>
+              </w:tabs>
+              <w:rPr>
+                <w:szCs w:val="14"/>
+              </w:rPr>
+            </w:pPr>
+            <w:r>
+              <w:rPr>
+                <w:szCs w:val="14"/>
+              </w:rPr>
+              <w:t xml:space="preserve">Les références connexion et inscription sont remplacés par mon </w:t>
+            </w:r>
+            <w:proofErr w:type="gramStart"/>
+            <w:r>
+              <w:rPr>
+                <w:szCs w:val="14"/>
+              </w:rPr>
+              <w:t>email</w:t>
+            </w:r>
+            <w:proofErr w:type="gramEnd"/>
+            <w:r>
+              <w:rPr>
+                <w:szCs w:val="14"/>
+              </w:rPr>
+              <w:t>.</w:t>
+            </w:r>
+          </w:p>
+        </w:tc>
+      </w:tr>
+      <w:tr>
+        <w:tc>
+          <w:tcPr>
+            <w:tcW w:w="2858" w:type="dxa"/>
+          </w:tcPr>
+          <w:p>
+            <w:pPr>
+              <w:pStyle w:val="En-tte"/>
+              <w:rPr>
+                <w:szCs w:val="14"/>
+              </w:rPr>
+            </w:pPr>
+            <w:r>
+              <w:rPr>
+                <w:szCs w:val="14"/>
+              </w:rPr>
+              <w:t>Je suis sur la page de connexion.</w:t>
+            </w:r>
+          </w:p>
+          <w:p>
+            <w:pPr>
+              <w:pStyle w:val="En-tte"/>
+              <w:rPr>
+                <w:szCs w:val="14"/>
+              </w:rPr>
+            </w:pPr>
+            <w:r>
+              <w:rPr>
+                <w:szCs w:val="14"/>
+              </w:rPr>
+              <w:t>Je saisie les informations de connexion.</w:t>
+            </w:r>
+          </w:p>
+        </w:tc>
+        <w:tc>
+          <w:tcPr>
+            <w:tcW w:w="2747" w:type="dxa"/>
+          </w:tcPr>
+          <w:p>
+            <w:pPr>
+              <w:pStyle w:val="En-tte"/>
+              <w:tabs>
+                <w:tab w:val="clear" w:pos="4536"/>
+                <w:tab w:val="clear" w:pos="9072"/>
+              </w:tabs>
+              <w:rPr>
+                <w:szCs w:val="14"/>
+              </w:rPr>
+            </w:pPr>
+            <w:r>
+              <w:rPr>
+                <w:szCs w:val="14"/>
+              </w:rPr>
+              <w:t xml:space="preserve">J'inscris un </w:t>
+            </w:r>
+            <w:proofErr w:type="gramStart"/>
+            <w:r>
+              <w:rPr>
+                <w:szCs w:val="14"/>
+              </w:rPr>
+              <w:t>email</w:t>
+            </w:r>
+            <w:proofErr w:type="gramEnd"/>
+            <w:r>
+              <w:rPr>
+                <w:szCs w:val="14"/>
+              </w:rPr>
+              <w:t xml:space="preserve"> ou un mot de passe incorrect.</w:t>
+            </w:r>
+          </w:p>
+        </w:tc>
+        <w:tc>
+          <w:tcPr>
+            <w:tcW w:w="2747" w:type="dxa"/>
+          </w:tcPr>
+          <w:p>
+            <w:pPr>
+              <w:pStyle w:val="En-tte"/>
+              <w:rPr>
+                <w:szCs w:val="14"/>
+              </w:rPr>
+            </w:pPr>
+            <w:r>
+              <w:rPr>
+                <w:szCs w:val="14"/>
+              </w:rPr>
+              <w:t>Un message d'erreur apparait,</w:t>
+            </w:r>
+          </w:p>
+          <w:p>
+            <w:pPr>
+              <w:pStyle w:val="En-tte"/>
+              <w:tabs>
+                <w:tab w:val="clear" w:pos="4536"/>
+                <w:tab w:val="clear" w:pos="9072"/>
+              </w:tabs>
+              <w:rPr>
+                <w:szCs w:val="14"/>
+              </w:rPr>
+            </w:pPr>
+            <w:proofErr w:type="gramStart"/>
+            <w:r>
+              <w:rPr>
+                <w:szCs w:val="14"/>
+              </w:rPr>
+              <w:t>"Email</w:t>
+            </w:r>
+            <w:proofErr w:type="gramEnd"/>
+            <w:r>
+              <w:rPr>
+                <w:szCs w:val="14"/>
+              </w:rPr>
+              <w:t xml:space="preserve"> ou mot de passe incorrect"</w:t>
+            </w:r>
+            <w:r>
+              <w:rPr>
+                <w:szCs w:val="14"/>
+              </w:rPr>
+              <w:t>.</w:t>
+            </w:r>
+          </w:p>
+        </w:tc>
+      </w:tr>
+      <w:tr>
+        <w:tc>
+          <w:tcPr>
+            <w:tcW w:w="2858" w:type="dxa"/>
+          </w:tcPr>
+          <w:p>
+            <w:pPr>
+              <w:pStyle w:val="En-tte"/>
+              <w:rPr>
+                <w:szCs w:val="14"/>
+              </w:rPr>
+            </w:pPr>
+            <w:r>
+              <w:rPr>
+                <w:szCs w:val="14"/>
+              </w:rPr>
+              <w:t>Je suis sur la page de connexion.</w:t>
+            </w:r>
+          </w:p>
+        </w:tc>
+        <w:tc>
+          <w:tcPr>
+            <w:tcW w:w="2747" w:type="dxa"/>
+          </w:tcPr>
+          <w:p>
+            <w:pPr>
+              <w:pStyle w:val="En-tte"/>
+              <w:tabs>
+                <w:tab w:val="clear" w:pos="4536"/>
+                <w:tab w:val="clear" w:pos="9072"/>
+              </w:tabs>
+              <w:rPr>
+                <w:szCs w:val="14"/>
+              </w:rPr>
+            </w:pPr>
+            <w:r>
+              <w:rPr>
+                <w:szCs w:val="14"/>
+              </w:rPr>
+              <w:t>J'oublie de remplir un champ.</w:t>
+            </w:r>
+          </w:p>
+        </w:tc>
+        <w:tc>
+          <w:tcPr>
+            <w:tcW w:w="2747" w:type="dxa"/>
+          </w:tcPr>
+          <w:p>
+            <w:pPr>
+              <w:pStyle w:val="En-tte"/>
+              <w:rPr>
+                <w:szCs w:val="14"/>
+              </w:rPr>
+            </w:pPr>
+            <w:r>
+              <w:rPr>
+                <w:szCs w:val="14"/>
+              </w:rPr>
+              <w:t>Un message d'erreur apparait.</w:t>
+            </w:r>
+          </w:p>
+          <w:p>
+            <w:pPr>
+              <w:pStyle w:val="En-tte"/>
+              <w:tabs>
+                <w:tab w:val="clear" w:pos="4536"/>
+                <w:tab w:val="clear" w:pos="9072"/>
+              </w:tabs>
+              <w:rPr>
+                <w:szCs w:val="14"/>
+              </w:rPr>
+            </w:pPr>
+            <w:r>
+              <w:rPr>
+                <w:szCs w:val="14"/>
+              </w:rPr>
+              <w:t>"Information non saisie"</w:t>
+            </w:r>
+            <w:r>
+              <w:rPr>
+                <w:szCs w:val="14"/>
+              </w:rPr>
+              <w:t>.</w:t>
+            </w:r>
+          </w:p>
+        </w:tc>
+      </w:tr>
+    </w:tbl>
+    <w:p>
+      <w:pPr>
+        <w:pStyle w:val="En-tte"/>
+        <w:tabs>
+          <w:tab w:val="clear" w:pos="4536"/>
+          <w:tab w:val="clear" w:pos="9072"/>
+        </w:tabs>
+        <w:ind w:left="708"/>
+        <w:rPr>
+          <w:szCs w:val="14"/>
+        </w:rPr>
+      </w:pPr>
+    </w:p>
+    <w:p>
+      <w:pPr>
         <w:pStyle w:val="Retraitnormal1"/>
         <w:numPr>
           <w:ilvl w:val="0"/>
           <w:numId w:val="0"/>
         </w:numPr>
-        <w:ind w:left="720"/>
+        <w:ind w:left="360"/>
         <w:rPr>
           <w:rFonts w:ascii="Arial" w:hAnsi="Arial"/>
           <w:sz w:val="24"/>
@@ -2955,324 +4085,1414 @@
           <w:lang w:eastAsia="fr-FR"/>
         </w:rPr>
       </w:pPr>
-    </w:p>
-    <w:p>
-      <w:pPr>
-        <w:pStyle w:val="Titre2"/>
-        <w:rPr>
-          <w:i w:val="0"/>
-          <w:iCs/>
-        </w:rPr>
-      </w:pPr>
-      <w:bookmarkStart w:id="6" w:name="_Toc71691012"/>
-      <w:bookmarkStart w:id="7" w:name="_Toc499021838"/>
-      <w:r>
-        <w:rPr>
-          <w:i w:val="0"/>
-          <w:iCs/>
-        </w:rPr>
-        <w:t>Stratégie de test</w:t>
-      </w:r>
-      <w:bookmarkEnd w:id="6"/>
-      <w:bookmarkEnd w:id="7"/>
-    </w:p>
-    <w:p/>
-    <w:p>
-      <w:pPr>
-        <w:pStyle w:val="En-tte"/>
-        <w:ind w:firstLine="360"/>
-        <w:rPr>
-          <w:i/>
-          <w:iCs/>
+      <w:r>
+        <w:rPr>
+          <w:rFonts w:ascii="Arial" w:hAnsi="Arial"/>
+          <w:sz w:val="24"/>
           <w:szCs w:val="14"/>
-        </w:rPr>
-      </w:pPr>
-      <w:r>
-        <w:rPr>
-          <w:i/>
-          <w:iCs/>
-          <w:szCs w:val="14"/>
-        </w:rPr>
-        <w:t xml:space="preserve">Décrire la stratégie globale de </w:t>
-      </w:r>
-      <w:proofErr w:type="gramStart"/>
-      <w:r>
-        <w:rPr>
-          <w:i/>
-          <w:iCs/>
-          <w:szCs w:val="14"/>
-        </w:rPr>
-        <w:t>test:</w:t>
-      </w:r>
-      <w:proofErr w:type="gramEnd"/>
-      <w:r>
-        <w:rPr>
-          <w:i/>
-          <w:iCs/>
-          <w:szCs w:val="14"/>
-        </w:rPr>
-        <w:t xml:space="preserve"> </w:t>
-      </w:r>
-    </w:p>
-    <w:p>
-      <w:pPr>
-        <w:pStyle w:val="En-tte"/>
-        <w:ind w:firstLine="360"/>
-        <w:rPr>
-          <w:i/>
-          <w:iCs/>
-          <w:szCs w:val="14"/>
-        </w:rPr>
-      </w:pPr>
-    </w:p>
-    <w:p>
-      <w:pPr>
-        <w:pStyle w:val="En-tte"/>
+          <w:lang w:eastAsia="fr-FR"/>
+        </w:rPr>
+        <w:lastRenderedPageBreak/>
+        <w:tab/>
+      </w:r>
+    </w:p>
+    <w:tbl>
+      <w:tblPr>
+        <w:tblStyle w:val="Grilledutableau"/>
+        <w:tblW w:w="0" w:type="auto"/>
+        <w:tblInd w:w="360" w:type="dxa"/>
+        <w:tblLook w:val="04A0" w:firstRow="1" w:lastRow="0" w:firstColumn="1" w:lastColumn="0" w:noHBand="0" w:noVBand="1"/>
+      </w:tblPr>
+      <w:tblGrid>
+        <w:gridCol w:w="2900"/>
+        <w:gridCol w:w="2900"/>
+        <w:gridCol w:w="2900"/>
+      </w:tblGrid>
+      <w:tr>
+        <w:tc>
+          <w:tcPr>
+            <w:tcW w:w="8700" w:type="dxa"/>
+            <w:gridSpan w:val="3"/>
+          </w:tcPr>
+          <w:p>
+            <w:pPr>
+              <w:pStyle w:val="Retraitnormal1"/>
+              <w:numPr>
+                <w:ilvl w:val="0"/>
+                <w:numId w:val="0"/>
+              </w:numPr>
+              <w:rPr>
+                <w:rFonts w:ascii="Arial" w:hAnsi="Arial"/>
+                <w:sz w:val="24"/>
+                <w:szCs w:val="14"/>
+                <w:lang w:eastAsia="fr-FR"/>
+              </w:rPr>
+            </w:pPr>
+            <w:r>
+              <w:rPr>
+                <w:rFonts w:ascii="Arial" w:hAnsi="Arial"/>
+                <w:sz w:val="24"/>
+                <w:szCs w:val="14"/>
+                <w:lang w:eastAsia="fr-FR"/>
+              </w:rPr>
+              <w:t>Affichage des produits</w:t>
+            </w:r>
+          </w:p>
+        </w:tc>
+      </w:tr>
+      <w:tr>
+        <w:tc>
+          <w:tcPr>
+            <w:tcW w:w="2900" w:type="dxa"/>
+          </w:tcPr>
+          <w:p>
+            <w:pPr>
+              <w:pStyle w:val="Retraitnormal1"/>
+              <w:numPr>
+                <w:ilvl w:val="0"/>
+                <w:numId w:val="0"/>
+              </w:numPr>
+              <w:rPr>
+                <w:rFonts w:ascii="Arial" w:hAnsi="Arial"/>
+                <w:sz w:val="24"/>
+                <w:szCs w:val="14"/>
+                <w:lang w:eastAsia="fr-FR"/>
+              </w:rPr>
+            </w:pPr>
+            <w:r>
+              <w:rPr>
+                <w:rFonts w:ascii="Arial" w:hAnsi="Arial"/>
+                <w:sz w:val="24"/>
+                <w:szCs w:val="14"/>
+                <w:lang w:eastAsia="fr-FR"/>
+              </w:rPr>
+              <w:t xml:space="preserve">Je suis </w:t>
+            </w:r>
+            <w:proofErr w:type="gramStart"/>
+            <w:r>
+              <w:rPr>
+                <w:rFonts w:ascii="Arial" w:hAnsi="Arial"/>
+                <w:sz w:val="24"/>
+                <w:szCs w:val="14"/>
+                <w:lang w:eastAsia="fr-FR"/>
+              </w:rPr>
+              <w:t>sur</w:t>
+            </w:r>
+            <w:proofErr w:type="gramEnd"/>
+            <w:r>
+              <w:rPr>
+                <w:rFonts w:ascii="Arial" w:hAnsi="Arial"/>
+                <w:sz w:val="24"/>
+                <w:szCs w:val="14"/>
+                <w:lang w:eastAsia="fr-FR"/>
+              </w:rPr>
+              <w:t xml:space="preserve"> n'importe quelle page.</w:t>
+            </w:r>
+            <w:r>
+              <w:rPr>
+                <w:rFonts w:ascii="Arial" w:hAnsi="Arial"/>
+                <w:sz w:val="24"/>
+                <w:szCs w:val="14"/>
+                <w:lang w:eastAsia="fr-FR"/>
+              </w:rPr>
+              <w:t xml:space="preserve"> </w:t>
+            </w:r>
+            <w:r>
+              <w:rPr>
+                <w:rFonts w:ascii="Arial" w:hAnsi="Arial"/>
+                <w:sz w:val="24"/>
+                <w:szCs w:val="14"/>
+                <w:lang w:eastAsia="fr-FR"/>
+              </w:rPr>
+              <w:t>Un lien vers la boutique s'y trouve.</w:t>
+            </w:r>
+          </w:p>
+        </w:tc>
+        <w:tc>
+          <w:tcPr>
+            <w:tcW w:w="2900" w:type="dxa"/>
+          </w:tcPr>
+          <w:p>
+            <w:pPr>
+              <w:pStyle w:val="Retraitnormal1"/>
+              <w:numPr>
+                <w:ilvl w:val="0"/>
+                <w:numId w:val="0"/>
+              </w:numPr>
+              <w:rPr>
+                <w:rFonts w:ascii="Arial" w:hAnsi="Arial"/>
+                <w:sz w:val="24"/>
+                <w:szCs w:val="14"/>
+                <w:lang w:eastAsia="fr-FR"/>
+              </w:rPr>
+            </w:pPr>
+            <w:r>
+              <w:rPr>
+                <w:rFonts w:ascii="Arial" w:hAnsi="Arial"/>
+                <w:sz w:val="24"/>
+                <w:szCs w:val="14"/>
+                <w:lang w:eastAsia="fr-FR"/>
+              </w:rPr>
+              <w:t>Je clique sur "Boutique"</w:t>
+            </w:r>
+            <w:r>
+              <w:rPr>
+                <w:rFonts w:ascii="Arial" w:hAnsi="Arial"/>
+                <w:sz w:val="24"/>
+                <w:szCs w:val="14"/>
+                <w:lang w:eastAsia="fr-FR"/>
+              </w:rPr>
+              <w:t>.</w:t>
+            </w:r>
+          </w:p>
+        </w:tc>
+        <w:tc>
+          <w:tcPr>
+            <w:tcW w:w="2900" w:type="dxa"/>
+          </w:tcPr>
+          <w:p>
+            <w:pPr>
+              <w:pStyle w:val="Retraitnormal1"/>
+              <w:numPr>
+                <w:ilvl w:val="0"/>
+                <w:numId w:val="0"/>
+              </w:numPr>
+              <w:rPr>
+                <w:rFonts w:ascii="Arial" w:hAnsi="Arial"/>
+                <w:sz w:val="24"/>
+                <w:szCs w:val="14"/>
+                <w:lang w:eastAsia="fr-FR"/>
+              </w:rPr>
+            </w:pPr>
+            <w:r>
+              <w:rPr>
+                <w:rFonts w:ascii="Arial" w:hAnsi="Arial"/>
+                <w:sz w:val="24"/>
+                <w:szCs w:val="14"/>
+                <w:lang w:eastAsia="fr-FR"/>
+              </w:rPr>
+              <w:t xml:space="preserve">La page avec </w:t>
+            </w:r>
+            <w:r>
+              <w:rPr>
+                <w:rFonts w:ascii="Arial" w:hAnsi="Arial"/>
+                <w:sz w:val="24"/>
+                <w:szCs w:val="14"/>
+                <w:lang w:eastAsia="fr-FR"/>
+              </w:rPr>
+              <w:t>tous</w:t>
+            </w:r>
+            <w:r>
+              <w:rPr>
+                <w:rFonts w:ascii="Arial" w:hAnsi="Arial"/>
+                <w:sz w:val="24"/>
+                <w:szCs w:val="14"/>
+                <w:lang w:eastAsia="fr-FR"/>
+              </w:rPr>
+              <w:t xml:space="preserve"> les produits s'affiche</w:t>
+            </w:r>
+          </w:p>
+        </w:tc>
+      </w:tr>
+      <w:tr>
+        <w:tc>
+          <w:tcPr>
+            <w:tcW w:w="2900" w:type="dxa"/>
+          </w:tcPr>
+          <w:p>
+            <w:pPr>
+              <w:pStyle w:val="Retraitnormal1"/>
+              <w:numPr>
+                <w:ilvl w:val="0"/>
+                <w:numId w:val="0"/>
+              </w:numPr>
+              <w:rPr>
+                <w:rFonts w:ascii="Arial" w:hAnsi="Arial"/>
+                <w:sz w:val="24"/>
+                <w:szCs w:val="14"/>
+                <w:lang w:eastAsia="fr-FR"/>
+              </w:rPr>
+            </w:pPr>
+            <w:r>
+              <w:rPr>
+                <w:rFonts w:ascii="Arial" w:hAnsi="Arial"/>
+                <w:sz w:val="24"/>
+                <w:szCs w:val="14"/>
+                <w:lang w:eastAsia="fr-FR"/>
+              </w:rPr>
+              <w:t>Je suis la page de la boutique.</w:t>
+            </w:r>
+          </w:p>
+        </w:tc>
+        <w:tc>
+          <w:tcPr>
+            <w:tcW w:w="2900" w:type="dxa"/>
+          </w:tcPr>
+          <w:p>
+            <w:pPr>
+              <w:pStyle w:val="Retraitnormal1"/>
+              <w:numPr>
+                <w:ilvl w:val="0"/>
+                <w:numId w:val="0"/>
+              </w:numPr>
+              <w:rPr>
+                <w:rFonts w:ascii="Arial" w:hAnsi="Arial"/>
+                <w:sz w:val="24"/>
+                <w:szCs w:val="14"/>
+                <w:lang w:eastAsia="fr-FR"/>
+              </w:rPr>
+            </w:pPr>
+            <w:r>
+              <w:rPr>
+                <w:rFonts w:ascii="Arial" w:hAnsi="Arial"/>
+                <w:sz w:val="24"/>
+                <w:szCs w:val="14"/>
+                <w:lang w:eastAsia="fr-FR"/>
+              </w:rPr>
+              <w:t>Je souhaite choisir un produit.</w:t>
+            </w:r>
+          </w:p>
+        </w:tc>
+        <w:tc>
+          <w:tcPr>
+            <w:tcW w:w="2900" w:type="dxa"/>
+          </w:tcPr>
+          <w:p>
+            <w:pPr>
+              <w:pStyle w:val="Retraitnormal1"/>
+              <w:numPr>
+                <w:ilvl w:val="0"/>
+                <w:numId w:val="0"/>
+              </w:numPr>
+              <w:rPr>
+                <w:rFonts w:ascii="Arial" w:hAnsi="Arial"/>
+                <w:sz w:val="24"/>
+                <w:szCs w:val="14"/>
+                <w:lang w:eastAsia="fr-FR"/>
+              </w:rPr>
+            </w:pPr>
+            <w:r>
+              <w:rPr>
+                <w:rFonts w:ascii="Arial" w:hAnsi="Arial"/>
+                <w:sz w:val="24"/>
+                <w:szCs w:val="14"/>
+                <w:lang w:eastAsia="fr-FR"/>
+              </w:rPr>
+              <w:t>Le nom et le prix en CHF est écrit.</w:t>
+            </w:r>
+          </w:p>
+        </w:tc>
+      </w:tr>
+      <w:tr>
+        <w:tc>
+          <w:tcPr>
+            <w:tcW w:w="2900" w:type="dxa"/>
+          </w:tcPr>
+          <w:p>
+            <w:pPr>
+              <w:pStyle w:val="Retraitnormal1"/>
+              <w:numPr>
+                <w:ilvl w:val="0"/>
+                <w:numId w:val="0"/>
+              </w:numPr>
+              <w:rPr>
+                <w:rFonts w:ascii="Arial" w:hAnsi="Arial"/>
+                <w:sz w:val="24"/>
+                <w:szCs w:val="14"/>
+                <w:lang w:eastAsia="fr-FR"/>
+              </w:rPr>
+            </w:pPr>
+            <w:r>
+              <w:rPr>
+                <w:rFonts w:ascii="Arial" w:hAnsi="Arial"/>
+                <w:sz w:val="24"/>
+                <w:szCs w:val="14"/>
+                <w:lang w:eastAsia="fr-FR"/>
+              </w:rPr>
+              <w:t>Je suis sur la page de la boutique.</w:t>
+            </w:r>
+          </w:p>
+        </w:tc>
+        <w:tc>
+          <w:tcPr>
+            <w:tcW w:w="2900" w:type="dxa"/>
+          </w:tcPr>
+          <w:p>
+            <w:pPr>
+              <w:pStyle w:val="Retraitnormal1"/>
+              <w:numPr>
+                <w:ilvl w:val="0"/>
+                <w:numId w:val="0"/>
+              </w:numPr>
+              <w:rPr>
+                <w:rFonts w:ascii="Arial" w:hAnsi="Arial"/>
+                <w:sz w:val="24"/>
+                <w:szCs w:val="14"/>
+                <w:lang w:eastAsia="fr-FR"/>
+              </w:rPr>
+            </w:pPr>
+            <w:r>
+              <w:rPr>
+                <w:rFonts w:ascii="Arial" w:hAnsi="Arial"/>
+                <w:sz w:val="24"/>
+                <w:szCs w:val="14"/>
+                <w:lang w:eastAsia="fr-FR"/>
+              </w:rPr>
+              <w:t>Je souhaite afficher uniquement les produits Végan.</w:t>
+            </w:r>
+          </w:p>
+        </w:tc>
+        <w:tc>
+          <w:tcPr>
+            <w:tcW w:w="2900" w:type="dxa"/>
+          </w:tcPr>
+          <w:p>
+            <w:pPr>
+              <w:pStyle w:val="Retraitnormal1"/>
+              <w:numPr>
+                <w:ilvl w:val="0"/>
+                <w:numId w:val="0"/>
+              </w:numPr>
+              <w:rPr>
+                <w:rFonts w:ascii="Arial" w:hAnsi="Arial"/>
+                <w:sz w:val="24"/>
+                <w:szCs w:val="14"/>
+                <w:lang w:eastAsia="fr-FR"/>
+              </w:rPr>
+            </w:pPr>
+            <w:r>
+              <w:rPr>
+                <w:rFonts w:ascii="Arial" w:hAnsi="Arial"/>
+                <w:sz w:val="24"/>
+                <w:szCs w:val="14"/>
+                <w:lang w:eastAsia="fr-FR"/>
+              </w:rPr>
+              <w:t>Sur la page se trouve une liste de filtre cliquable.</w:t>
+            </w:r>
+          </w:p>
+        </w:tc>
+      </w:tr>
+      <w:tr>
+        <w:tc>
+          <w:tcPr>
+            <w:tcW w:w="8700" w:type="dxa"/>
+            <w:gridSpan w:val="3"/>
+          </w:tcPr>
+          <w:p>
+            <w:pPr>
+              <w:pStyle w:val="Retraitnormal1"/>
+              <w:numPr>
+                <w:ilvl w:val="0"/>
+                <w:numId w:val="0"/>
+              </w:numPr>
+              <w:tabs>
+                <w:tab w:val="left" w:pos="1365"/>
+              </w:tabs>
+              <w:rPr>
+                <w:rFonts w:ascii="Arial" w:hAnsi="Arial"/>
+                <w:sz w:val="24"/>
+                <w:szCs w:val="14"/>
+                <w:lang w:eastAsia="fr-FR"/>
+              </w:rPr>
+            </w:pPr>
+            <w:r>
+              <w:rPr>
+                <w:rFonts w:ascii="Arial" w:hAnsi="Arial"/>
+                <w:sz w:val="24"/>
+                <w:szCs w:val="14"/>
+                <w:lang w:eastAsia="fr-FR"/>
+              </w:rPr>
+              <w:t>Affichage des détails</w:t>
+            </w:r>
+          </w:p>
+        </w:tc>
+      </w:tr>
+      <w:tr>
+        <w:tc>
+          <w:tcPr>
+            <w:tcW w:w="2900" w:type="dxa"/>
+          </w:tcPr>
+          <w:p>
+            <w:pPr>
+              <w:pStyle w:val="Retraitnormal1"/>
+              <w:numPr>
+                <w:ilvl w:val="0"/>
+                <w:numId w:val="0"/>
+              </w:numPr>
+              <w:rPr>
+                <w:rFonts w:ascii="Arial" w:hAnsi="Arial"/>
+                <w:sz w:val="24"/>
+                <w:szCs w:val="14"/>
+                <w:lang w:eastAsia="fr-FR"/>
+              </w:rPr>
+            </w:pPr>
+            <w:r>
+              <w:rPr>
+                <w:rFonts w:ascii="Arial" w:hAnsi="Arial"/>
+                <w:sz w:val="24"/>
+                <w:szCs w:val="14"/>
+                <w:lang w:eastAsia="fr-FR"/>
+              </w:rPr>
+              <w:t>Je suis sur la page de la boutique.</w:t>
+            </w:r>
+          </w:p>
+        </w:tc>
+        <w:tc>
+          <w:tcPr>
+            <w:tcW w:w="2900" w:type="dxa"/>
+          </w:tcPr>
+          <w:p>
+            <w:pPr>
+              <w:pStyle w:val="Retraitnormal1"/>
+              <w:numPr>
+                <w:ilvl w:val="0"/>
+                <w:numId w:val="0"/>
+              </w:numPr>
+              <w:rPr>
+                <w:rFonts w:ascii="Arial" w:hAnsi="Arial"/>
+                <w:sz w:val="24"/>
+                <w:szCs w:val="14"/>
+                <w:lang w:eastAsia="fr-FR"/>
+              </w:rPr>
+            </w:pPr>
+            <w:r>
+              <w:rPr>
+                <w:rFonts w:ascii="Arial" w:hAnsi="Arial"/>
+                <w:sz w:val="24"/>
+                <w:szCs w:val="14"/>
+                <w:lang w:eastAsia="fr-FR"/>
+              </w:rPr>
+              <w:t>J’appuie sur le nom d’un produit.</w:t>
+            </w:r>
+          </w:p>
+        </w:tc>
+        <w:tc>
+          <w:tcPr>
+            <w:tcW w:w="2900" w:type="dxa"/>
+          </w:tcPr>
+          <w:p>
+            <w:pPr>
+              <w:pStyle w:val="Retraitnormal1"/>
+              <w:numPr>
+                <w:ilvl w:val="0"/>
+                <w:numId w:val="0"/>
+              </w:numPr>
+              <w:rPr>
+                <w:rFonts w:ascii="Arial" w:hAnsi="Arial"/>
+                <w:sz w:val="24"/>
+                <w:szCs w:val="14"/>
+                <w:lang w:eastAsia="fr-FR"/>
+              </w:rPr>
+            </w:pPr>
+            <w:r>
+              <w:rPr>
+                <w:rFonts w:ascii="Arial" w:hAnsi="Arial"/>
+                <w:sz w:val="24"/>
+                <w:szCs w:val="14"/>
+                <w:lang w:eastAsia="fr-FR"/>
+              </w:rPr>
+              <w:t>La page avec toutes les informations s’affiche.</w:t>
+            </w:r>
+          </w:p>
+        </w:tc>
+      </w:tr>
+      <w:tr>
+        <w:tc>
+          <w:tcPr>
+            <w:tcW w:w="2900" w:type="dxa"/>
+          </w:tcPr>
+          <w:p>
+            <w:pPr>
+              <w:pStyle w:val="Retraitnormal1"/>
+              <w:numPr>
+                <w:ilvl w:val="0"/>
+                <w:numId w:val="0"/>
+              </w:numPr>
+              <w:rPr>
+                <w:rFonts w:ascii="Arial" w:hAnsi="Arial"/>
+                <w:sz w:val="24"/>
+                <w:szCs w:val="14"/>
+                <w:lang w:eastAsia="fr-FR"/>
+              </w:rPr>
+            </w:pPr>
+            <w:r>
+              <w:rPr>
+                <w:rFonts w:ascii="Arial" w:hAnsi="Arial"/>
+                <w:sz w:val="24"/>
+                <w:szCs w:val="14"/>
+                <w:lang w:eastAsia="fr-FR"/>
+              </w:rPr>
+              <w:t>Je suis sur la page de détail d’un produit.</w:t>
+            </w:r>
+          </w:p>
+        </w:tc>
+        <w:tc>
+          <w:tcPr>
+            <w:tcW w:w="2900" w:type="dxa"/>
+          </w:tcPr>
+          <w:p>
+            <w:pPr>
+              <w:pStyle w:val="Retraitnormal1"/>
+              <w:numPr>
+                <w:ilvl w:val="0"/>
+                <w:numId w:val="0"/>
+              </w:numPr>
+              <w:rPr>
+                <w:rFonts w:ascii="Arial" w:hAnsi="Arial"/>
+                <w:sz w:val="24"/>
+                <w:szCs w:val="14"/>
+                <w:lang w:eastAsia="fr-FR"/>
+              </w:rPr>
+            </w:pPr>
+            <w:r>
+              <w:rPr>
+                <w:rFonts w:ascii="Arial" w:hAnsi="Arial"/>
+                <w:sz w:val="24"/>
+                <w:szCs w:val="14"/>
+                <w:lang w:eastAsia="fr-FR"/>
+              </w:rPr>
+              <w:t>Je vérifie s’il continent des allergènes.</w:t>
+            </w:r>
+          </w:p>
+        </w:tc>
+        <w:tc>
+          <w:tcPr>
+            <w:tcW w:w="2900" w:type="dxa"/>
+          </w:tcPr>
+          <w:p>
+            <w:pPr>
+              <w:pStyle w:val="Retraitnormal1"/>
+              <w:numPr>
+                <w:ilvl w:val="0"/>
+                <w:numId w:val="0"/>
+              </w:numPr>
+              <w:rPr>
+                <w:rFonts w:ascii="Arial" w:hAnsi="Arial"/>
+                <w:sz w:val="24"/>
+                <w:szCs w:val="14"/>
+                <w:lang w:eastAsia="fr-FR"/>
+              </w:rPr>
+            </w:pPr>
+            <w:r>
+              <w:rPr>
+                <w:rFonts w:ascii="Arial" w:hAnsi="Arial"/>
+                <w:sz w:val="24"/>
+                <w:szCs w:val="14"/>
+                <w:lang w:eastAsia="fr-FR"/>
+              </w:rPr>
+              <w:t>Sur la page la liste des allergènes s’y trouve et est bien visible.</w:t>
+            </w:r>
+          </w:p>
+        </w:tc>
+      </w:tr>
+      <w:tr>
+        <w:tc>
+          <w:tcPr>
+            <w:tcW w:w="8700" w:type="dxa"/>
+            <w:gridSpan w:val="3"/>
+          </w:tcPr>
+          <w:p>
+            <w:pPr>
+              <w:pStyle w:val="Retraitnormal1"/>
+              <w:numPr>
+                <w:ilvl w:val="0"/>
+                <w:numId w:val="0"/>
+              </w:numPr>
+              <w:rPr>
+                <w:rFonts w:ascii="Arial" w:hAnsi="Arial"/>
+                <w:sz w:val="24"/>
+                <w:szCs w:val="14"/>
+                <w:lang w:eastAsia="fr-FR"/>
+              </w:rPr>
+            </w:pPr>
+            <w:r>
+              <w:rPr>
+                <w:rFonts w:ascii="Arial" w:hAnsi="Arial"/>
+                <w:sz w:val="24"/>
+                <w:szCs w:val="14"/>
+                <w:lang w:eastAsia="fr-FR"/>
+              </w:rPr>
+              <w:t>Informations clients</w:t>
+            </w:r>
+          </w:p>
+        </w:tc>
+      </w:tr>
+      <w:tr>
+        <w:tc>
+          <w:tcPr>
+            <w:tcW w:w="2900" w:type="dxa"/>
+          </w:tcPr>
+          <w:p>
+            <w:pPr>
+              <w:pStyle w:val="Retraitnormal1"/>
+              <w:numPr>
+                <w:ilvl w:val="0"/>
+                <w:numId w:val="0"/>
+              </w:numPr>
+              <w:ind w:left="360" w:hanging="360"/>
+              <w:rPr>
+                <w:rFonts w:ascii="Arial" w:hAnsi="Arial"/>
+                <w:sz w:val="24"/>
+                <w:szCs w:val="14"/>
+                <w:lang w:eastAsia="fr-FR"/>
+              </w:rPr>
+            </w:pPr>
+            <w:r>
+              <w:rPr>
+                <w:rFonts w:ascii="Arial" w:hAnsi="Arial"/>
+                <w:sz w:val="24"/>
+                <w:szCs w:val="14"/>
+                <w:lang w:eastAsia="fr-FR"/>
+              </w:rPr>
+              <w:t xml:space="preserve">Je suis </w:t>
+            </w:r>
+            <w:proofErr w:type="gramStart"/>
+            <w:r>
+              <w:rPr>
+                <w:rFonts w:ascii="Arial" w:hAnsi="Arial"/>
+                <w:sz w:val="24"/>
+                <w:szCs w:val="14"/>
+                <w:lang w:eastAsia="fr-FR"/>
+              </w:rPr>
+              <w:t>sur</w:t>
+            </w:r>
+            <w:proofErr w:type="gramEnd"/>
+            <w:r>
+              <w:rPr>
+                <w:rFonts w:ascii="Arial" w:hAnsi="Arial"/>
+                <w:sz w:val="24"/>
+                <w:szCs w:val="14"/>
+                <w:lang w:eastAsia="fr-FR"/>
+              </w:rPr>
+              <w:t xml:space="preserve"> n'importe</w:t>
+            </w:r>
+          </w:p>
+          <w:p>
+            <w:pPr>
+              <w:pStyle w:val="Retraitnormal1"/>
+              <w:numPr>
+                <w:ilvl w:val="0"/>
+                <w:numId w:val="0"/>
+              </w:numPr>
+              <w:ind w:left="360" w:hanging="360"/>
+              <w:rPr>
+                <w:rFonts w:ascii="Arial" w:hAnsi="Arial"/>
+                <w:sz w:val="24"/>
+                <w:szCs w:val="14"/>
+                <w:lang w:eastAsia="fr-FR"/>
+              </w:rPr>
+            </w:pPr>
+            <w:proofErr w:type="gramStart"/>
+            <w:r>
+              <w:rPr>
+                <w:rFonts w:ascii="Arial" w:hAnsi="Arial"/>
+                <w:sz w:val="24"/>
+                <w:szCs w:val="14"/>
+                <w:lang w:eastAsia="fr-FR"/>
+              </w:rPr>
+              <w:t>quelle</w:t>
+            </w:r>
+            <w:proofErr w:type="gramEnd"/>
+            <w:r>
+              <w:rPr>
+                <w:rFonts w:ascii="Arial" w:hAnsi="Arial"/>
+                <w:sz w:val="24"/>
+                <w:szCs w:val="14"/>
+                <w:lang w:eastAsia="fr-FR"/>
+              </w:rPr>
+              <w:t xml:space="preserve"> page.</w:t>
+            </w:r>
+            <w:r>
+              <w:rPr>
+                <w:rFonts w:ascii="Arial" w:hAnsi="Arial"/>
+                <w:sz w:val="24"/>
+                <w:szCs w:val="14"/>
+                <w:lang w:eastAsia="fr-FR"/>
+              </w:rPr>
+              <w:t xml:space="preserve"> </w:t>
+            </w:r>
+            <w:r>
+              <w:rPr>
+                <w:rFonts w:ascii="Arial" w:hAnsi="Arial"/>
+                <w:sz w:val="24"/>
+                <w:szCs w:val="14"/>
+                <w:lang w:eastAsia="fr-FR"/>
+              </w:rPr>
+              <w:t>"Mon profil"</w:t>
+            </w:r>
+          </w:p>
+          <w:p>
+            <w:pPr>
+              <w:pStyle w:val="Retraitnormal1"/>
+              <w:numPr>
+                <w:ilvl w:val="0"/>
+                <w:numId w:val="0"/>
+              </w:numPr>
+              <w:ind w:left="360" w:hanging="360"/>
+              <w:rPr>
+                <w:rFonts w:ascii="Arial" w:hAnsi="Arial"/>
+                <w:sz w:val="24"/>
+                <w:szCs w:val="14"/>
+                <w:lang w:eastAsia="fr-FR"/>
+              </w:rPr>
+            </w:pPr>
+            <w:proofErr w:type="gramStart"/>
+            <w:r>
+              <w:rPr>
+                <w:rFonts w:ascii="Arial" w:hAnsi="Arial"/>
+                <w:sz w:val="24"/>
+                <w:szCs w:val="14"/>
+                <w:lang w:eastAsia="fr-FR"/>
+              </w:rPr>
+              <w:t>est</w:t>
+            </w:r>
+            <w:proofErr w:type="gramEnd"/>
+            <w:r>
+              <w:rPr>
+                <w:rFonts w:ascii="Arial" w:hAnsi="Arial"/>
+                <w:sz w:val="24"/>
+                <w:szCs w:val="14"/>
+                <w:lang w:eastAsia="fr-FR"/>
+              </w:rPr>
+              <w:t xml:space="preserve"> affiché.</w:t>
+            </w:r>
+          </w:p>
+        </w:tc>
+        <w:tc>
+          <w:tcPr>
+            <w:tcW w:w="2900" w:type="dxa"/>
+          </w:tcPr>
+          <w:p>
+            <w:pPr>
+              <w:pStyle w:val="Retraitnormal1"/>
+              <w:numPr>
+                <w:ilvl w:val="0"/>
+                <w:numId w:val="0"/>
+              </w:numPr>
+              <w:rPr>
+                <w:rFonts w:ascii="Arial" w:hAnsi="Arial"/>
+                <w:sz w:val="24"/>
+                <w:szCs w:val="14"/>
+                <w:lang w:eastAsia="fr-FR"/>
+              </w:rPr>
+            </w:pPr>
+            <w:r>
+              <w:rPr>
+                <w:rFonts w:ascii="Arial" w:hAnsi="Arial"/>
+                <w:sz w:val="24"/>
+                <w:szCs w:val="14"/>
+                <w:lang w:eastAsia="fr-FR"/>
+              </w:rPr>
+              <w:t>Je clique sur "Mon profil".</w:t>
+            </w:r>
+          </w:p>
+        </w:tc>
+        <w:tc>
+          <w:tcPr>
+            <w:tcW w:w="2900" w:type="dxa"/>
+          </w:tcPr>
+          <w:p>
+            <w:pPr>
+              <w:pStyle w:val="Retraitnormal1"/>
+              <w:numPr>
+                <w:ilvl w:val="0"/>
+                <w:numId w:val="0"/>
+              </w:numPr>
+              <w:rPr>
+                <w:rFonts w:ascii="Arial" w:hAnsi="Arial"/>
+                <w:sz w:val="24"/>
+                <w:szCs w:val="14"/>
+                <w:lang w:eastAsia="fr-FR"/>
+              </w:rPr>
+            </w:pPr>
+            <w:r>
+              <w:rPr>
+                <w:rFonts w:ascii="Arial" w:hAnsi="Arial"/>
+                <w:sz w:val="24"/>
+                <w:szCs w:val="14"/>
+                <w:lang w:eastAsia="fr-FR"/>
+              </w:rPr>
+              <w:t>La page de mes informations s'affiche.</w:t>
+            </w:r>
+          </w:p>
+        </w:tc>
+      </w:tr>
+      <w:tr>
+        <w:tc>
+          <w:tcPr>
+            <w:tcW w:w="2900" w:type="dxa"/>
+          </w:tcPr>
+          <w:p>
+            <w:pPr>
+              <w:pStyle w:val="Retraitnormal1"/>
+              <w:numPr>
+                <w:ilvl w:val="0"/>
+                <w:numId w:val="0"/>
+              </w:numPr>
+              <w:rPr>
+                <w:rFonts w:ascii="Arial" w:hAnsi="Arial"/>
+                <w:sz w:val="24"/>
+                <w:szCs w:val="14"/>
+                <w:lang w:eastAsia="fr-FR"/>
+              </w:rPr>
+            </w:pPr>
+            <w:r>
+              <w:rPr>
+                <w:rFonts w:ascii="Arial" w:hAnsi="Arial"/>
+                <w:sz w:val="24"/>
+                <w:szCs w:val="14"/>
+                <w:lang w:eastAsia="fr-FR"/>
+              </w:rPr>
+              <w:t>Je suis sur la page de mon profil.</w:t>
+            </w:r>
+          </w:p>
+        </w:tc>
+        <w:tc>
+          <w:tcPr>
+            <w:tcW w:w="2900" w:type="dxa"/>
+          </w:tcPr>
+          <w:p>
+            <w:pPr>
+              <w:pStyle w:val="Retraitnormal1"/>
+              <w:numPr>
+                <w:ilvl w:val="0"/>
+                <w:numId w:val="0"/>
+              </w:numPr>
+              <w:rPr>
+                <w:rFonts w:ascii="Arial" w:hAnsi="Arial"/>
+                <w:sz w:val="24"/>
+                <w:szCs w:val="14"/>
+                <w:lang w:eastAsia="fr-FR"/>
+              </w:rPr>
+            </w:pPr>
+            <w:r>
+              <w:rPr>
+                <w:rFonts w:ascii="Arial" w:hAnsi="Arial"/>
+                <w:sz w:val="24"/>
+                <w:szCs w:val="14"/>
+                <w:lang w:eastAsia="fr-FR"/>
+              </w:rPr>
+              <w:t>Je change mon adresse et valide les données rentrées.</w:t>
+            </w:r>
+          </w:p>
+        </w:tc>
+        <w:tc>
+          <w:tcPr>
+            <w:tcW w:w="2900" w:type="dxa"/>
+          </w:tcPr>
+          <w:p>
+            <w:pPr>
+              <w:pStyle w:val="Retraitnormal1"/>
+              <w:numPr>
+                <w:ilvl w:val="0"/>
+                <w:numId w:val="0"/>
+              </w:numPr>
+              <w:rPr>
+                <w:rFonts w:ascii="Arial" w:hAnsi="Arial"/>
+                <w:sz w:val="24"/>
+                <w:szCs w:val="14"/>
+                <w:lang w:eastAsia="fr-FR"/>
+              </w:rPr>
+            </w:pPr>
+            <w:r>
+              <w:rPr>
+                <w:rFonts w:ascii="Arial" w:hAnsi="Arial"/>
+                <w:sz w:val="24"/>
+                <w:szCs w:val="14"/>
+                <w:lang w:eastAsia="fr-FR"/>
+              </w:rPr>
+              <w:t>Ma nouvelle adresse apparait.</w:t>
+            </w:r>
+          </w:p>
+        </w:tc>
+      </w:tr>
+      <w:tr>
+        <w:tc>
+          <w:tcPr>
+            <w:tcW w:w="8700" w:type="dxa"/>
+            <w:gridSpan w:val="3"/>
+          </w:tcPr>
+          <w:p>
+            <w:pPr>
+              <w:pStyle w:val="Retraitnormal1"/>
+              <w:numPr>
+                <w:ilvl w:val="0"/>
+                <w:numId w:val="0"/>
+              </w:numPr>
+              <w:rPr>
+                <w:rFonts w:ascii="Arial" w:hAnsi="Arial"/>
+                <w:sz w:val="24"/>
+                <w:szCs w:val="14"/>
+                <w:lang w:eastAsia="fr-FR"/>
+              </w:rPr>
+            </w:pPr>
+            <w:r>
+              <w:rPr>
+                <w:rFonts w:ascii="Arial" w:hAnsi="Arial"/>
+                <w:sz w:val="24"/>
+                <w:szCs w:val="14"/>
+                <w:lang w:eastAsia="fr-FR"/>
+              </w:rPr>
+              <w:t>Informations commandes</w:t>
+            </w:r>
+          </w:p>
+        </w:tc>
+      </w:tr>
+      <w:tr>
+        <w:tc>
+          <w:tcPr>
+            <w:tcW w:w="2900" w:type="dxa"/>
+          </w:tcPr>
+          <w:p>
+            <w:pPr>
+              <w:pStyle w:val="Retraitnormal1"/>
+              <w:numPr>
+                <w:ilvl w:val="0"/>
+                <w:numId w:val="0"/>
+              </w:numPr>
+              <w:rPr>
+                <w:rFonts w:ascii="Arial" w:hAnsi="Arial"/>
+                <w:sz w:val="24"/>
+                <w:szCs w:val="14"/>
+                <w:lang w:eastAsia="fr-FR"/>
+              </w:rPr>
+            </w:pPr>
+            <w:r>
+              <w:rPr>
+                <w:rFonts w:ascii="Arial" w:hAnsi="Arial"/>
+                <w:sz w:val="24"/>
+                <w:szCs w:val="14"/>
+                <w:lang w:eastAsia="fr-FR"/>
+              </w:rPr>
+              <w:t>Je suis sur la page de mon compte.</w:t>
+            </w:r>
+          </w:p>
+        </w:tc>
+        <w:tc>
+          <w:tcPr>
+            <w:tcW w:w="2900" w:type="dxa"/>
+          </w:tcPr>
+          <w:p>
+            <w:pPr>
+              <w:pStyle w:val="Retraitnormal1"/>
+              <w:numPr>
+                <w:ilvl w:val="0"/>
+                <w:numId w:val="0"/>
+              </w:numPr>
+              <w:rPr>
+                <w:rFonts w:ascii="Arial" w:hAnsi="Arial"/>
+                <w:sz w:val="24"/>
+                <w:szCs w:val="14"/>
+                <w:lang w:eastAsia="fr-FR"/>
+              </w:rPr>
+            </w:pPr>
+            <w:r>
+              <w:rPr>
+                <w:rFonts w:ascii="Arial" w:hAnsi="Arial"/>
+                <w:sz w:val="24"/>
+                <w:szCs w:val="14"/>
+                <w:lang w:eastAsia="fr-FR"/>
+              </w:rPr>
+              <w:t>Je clique sur "Voir mes commandes".</w:t>
+            </w:r>
+          </w:p>
+        </w:tc>
+        <w:tc>
+          <w:tcPr>
+            <w:tcW w:w="2900" w:type="dxa"/>
+          </w:tcPr>
+          <w:p>
+            <w:pPr>
+              <w:pStyle w:val="Retraitnormal1"/>
+              <w:numPr>
+                <w:ilvl w:val="0"/>
+                <w:numId w:val="0"/>
+              </w:numPr>
+              <w:rPr>
+                <w:rFonts w:ascii="Arial" w:hAnsi="Arial"/>
+                <w:sz w:val="24"/>
+                <w:szCs w:val="14"/>
+                <w:lang w:eastAsia="fr-FR"/>
+              </w:rPr>
+            </w:pPr>
+            <w:r>
+              <w:rPr>
+                <w:rFonts w:ascii="Arial" w:hAnsi="Arial"/>
+                <w:sz w:val="24"/>
+                <w:szCs w:val="14"/>
+                <w:lang w:eastAsia="fr-FR"/>
+              </w:rPr>
+              <w:t>Une liste de toutes mes anciennes commandes s'affiche.</w:t>
+            </w:r>
+          </w:p>
+        </w:tc>
+      </w:tr>
+      <w:tr>
+        <w:tc>
+          <w:tcPr>
+            <w:tcW w:w="2900" w:type="dxa"/>
+          </w:tcPr>
+          <w:p>
+            <w:pPr>
+              <w:pStyle w:val="Retraitnormal1"/>
+              <w:numPr>
+                <w:ilvl w:val="0"/>
+                <w:numId w:val="0"/>
+              </w:numPr>
+              <w:rPr>
+                <w:rFonts w:ascii="Arial" w:hAnsi="Arial"/>
+                <w:sz w:val="24"/>
+                <w:szCs w:val="14"/>
+                <w:lang w:eastAsia="fr-FR"/>
+              </w:rPr>
+            </w:pPr>
+            <w:r>
+              <w:rPr>
+                <w:rFonts w:ascii="Arial" w:hAnsi="Arial"/>
+                <w:sz w:val="24"/>
+                <w:szCs w:val="14"/>
+                <w:lang w:eastAsia="fr-FR"/>
+              </w:rPr>
+              <w:t>Je suis sur la page de mes commandes.</w:t>
+            </w:r>
+          </w:p>
+        </w:tc>
+        <w:tc>
+          <w:tcPr>
+            <w:tcW w:w="2900" w:type="dxa"/>
+          </w:tcPr>
+          <w:p>
+            <w:pPr>
+              <w:pStyle w:val="Retraitnormal1"/>
+              <w:numPr>
+                <w:ilvl w:val="0"/>
+                <w:numId w:val="0"/>
+              </w:numPr>
+              <w:rPr>
+                <w:rFonts w:ascii="Arial" w:hAnsi="Arial"/>
+                <w:sz w:val="24"/>
+                <w:szCs w:val="14"/>
+                <w:lang w:eastAsia="fr-FR"/>
+              </w:rPr>
+            </w:pPr>
+            <w:r>
+              <w:rPr>
+                <w:rFonts w:ascii="Arial" w:hAnsi="Arial"/>
+                <w:sz w:val="24"/>
+                <w:szCs w:val="14"/>
+                <w:lang w:eastAsia="fr-FR"/>
+              </w:rPr>
+              <w:t>Je souhaite voir les informations de mes commandes.</w:t>
+            </w:r>
+          </w:p>
+        </w:tc>
+        <w:tc>
+          <w:tcPr>
+            <w:tcW w:w="2900" w:type="dxa"/>
+          </w:tcPr>
+          <w:p>
+            <w:pPr>
+              <w:pStyle w:val="Retraitnormal1"/>
+              <w:numPr>
+                <w:ilvl w:val="0"/>
+                <w:numId w:val="0"/>
+              </w:numPr>
+              <w:rPr>
+                <w:rFonts w:ascii="Arial" w:hAnsi="Arial"/>
+                <w:sz w:val="24"/>
+                <w:szCs w:val="14"/>
+                <w:lang w:eastAsia="fr-FR"/>
+              </w:rPr>
+            </w:pPr>
+            <w:r>
+              <w:rPr>
+                <w:rFonts w:ascii="Arial" w:hAnsi="Arial"/>
+                <w:sz w:val="24"/>
+                <w:szCs w:val="14"/>
+                <w:lang w:eastAsia="fr-FR"/>
+              </w:rPr>
+              <w:t>Le nom des produits, leur prix, la quantité ainsi que la date de commande sont inscrit.</w:t>
+            </w:r>
+          </w:p>
+        </w:tc>
+      </w:tr>
+      <w:tr>
+        <w:tc>
+          <w:tcPr>
+            <w:tcW w:w="8700" w:type="dxa"/>
+            <w:gridSpan w:val="3"/>
+          </w:tcPr>
+          <w:p>
+            <w:pPr>
+              <w:pStyle w:val="Retraitnormal1"/>
+              <w:numPr>
+                <w:ilvl w:val="0"/>
+                <w:numId w:val="0"/>
+              </w:numPr>
+              <w:rPr>
+                <w:rFonts w:ascii="Arial" w:hAnsi="Arial"/>
+                <w:sz w:val="24"/>
+                <w:szCs w:val="14"/>
+                <w:lang w:eastAsia="fr-FR"/>
+              </w:rPr>
+            </w:pPr>
+            <w:r>
+              <w:rPr>
+                <w:rFonts w:ascii="Arial" w:hAnsi="Arial"/>
+                <w:sz w:val="24"/>
+                <w:szCs w:val="14"/>
+                <w:lang w:eastAsia="fr-FR"/>
+              </w:rPr>
+              <w:t>Ajout de produit</w:t>
+            </w:r>
+          </w:p>
+        </w:tc>
+      </w:tr>
+      <w:tr>
+        <w:tc>
+          <w:tcPr>
+            <w:tcW w:w="2900" w:type="dxa"/>
+          </w:tcPr>
+          <w:p>
+            <w:pPr>
+              <w:pStyle w:val="Retraitnormal1"/>
+              <w:numPr>
+                <w:ilvl w:val="0"/>
+                <w:numId w:val="0"/>
+              </w:numPr>
+              <w:rPr>
+                <w:rFonts w:ascii="Arial" w:hAnsi="Arial"/>
+                <w:sz w:val="24"/>
+                <w:szCs w:val="14"/>
+                <w:lang w:eastAsia="fr-FR"/>
+              </w:rPr>
+            </w:pPr>
+            <w:r>
+              <w:rPr>
+                <w:rFonts w:ascii="Arial" w:hAnsi="Arial"/>
+                <w:sz w:val="24"/>
+                <w:szCs w:val="14"/>
+                <w:lang w:eastAsia="fr-FR"/>
+              </w:rPr>
+              <w:t>Je suis sur la page administrateur.</w:t>
+            </w:r>
+          </w:p>
+        </w:tc>
+        <w:tc>
+          <w:tcPr>
+            <w:tcW w:w="2900" w:type="dxa"/>
+          </w:tcPr>
+          <w:p>
+            <w:pPr>
+              <w:pStyle w:val="Retraitnormal1"/>
+              <w:numPr>
+                <w:ilvl w:val="0"/>
+                <w:numId w:val="0"/>
+              </w:numPr>
+              <w:rPr>
+                <w:rFonts w:ascii="Arial" w:hAnsi="Arial"/>
+                <w:sz w:val="24"/>
+                <w:szCs w:val="14"/>
+                <w:lang w:eastAsia="fr-FR"/>
+              </w:rPr>
+            </w:pPr>
+            <w:r>
+              <w:rPr>
+                <w:rFonts w:ascii="Arial" w:hAnsi="Arial"/>
+                <w:sz w:val="24"/>
+                <w:szCs w:val="14"/>
+                <w:lang w:eastAsia="fr-FR"/>
+              </w:rPr>
+              <w:t>Je clique sur "Ajouter un produit".</w:t>
+            </w:r>
+          </w:p>
+        </w:tc>
+        <w:tc>
+          <w:tcPr>
+            <w:tcW w:w="2900" w:type="dxa"/>
+          </w:tcPr>
+          <w:p>
+            <w:pPr>
+              <w:pStyle w:val="Retraitnormal1"/>
+              <w:numPr>
+                <w:ilvl w:val="0"/>
+                <w:numId w:val="0"/>
+              </w:numPr>
+              <w:rPr>
+                <w:rFonts w:ascii="Arial" w:hAnsi="Arial"/>
+                <w:sz w:val="24"/>
+                <w:szCs w:val="14"/>
+                <w:lang w:eastAsia="fr-FR"/>
+              </w:rPr>
+            </w:pPr>
+            <w:r>
+              <w:rPr>
+                <w:rFonts w:ascii="Arial" w:hAnsi="Arial"/>
+                <w:sz w:val="24"/>
+                <w:szCs w:val="14"/>
+                <w:lang w:eastAsia="fr-FR"/>
+              </w:rPr>
+              <w:t>Un formulaire d'ajout apparait.</w:t>
+            </w:r>
+          </w:p>
+        </w:tc>
+      </w:tr>
+      <w:tr>
+        <w:tc>
+          <w:tcPr>
+            <w:tcW w:w="2900" w:type="dxa"/>
+          </w:tcPr>
+          <w:p>
+            <w:pPr>
+              <w:pStyle w:val="Retraitnormal1"/>
+              <w:numPr>
+                <w:ilvl w:val="0"/>
+                <w:numId w:val="0"/>
+              </w:numPr>
+              <w:rPr>
+                <w:rFonts w:ascii="Arial" w:hAnsi="Arial"/>
+                <w:sz w:val="24"/>
+                <w:szCs w:val="14"/>
+                <w:lang w:eastAsia="fr-FR"/>
+              </w:rPr>
+            </w:pPr>
+            <w:r>
+              <w:rPr>
+                <w:rFonts w:ascii="Arial" w:hAnsi="Arial"/>
+                <w:sz w:val="24"/>
+                <w:szCs w:val="14"/>
+                <w:lang w:eastAsia="fr-FR"/>
+              </w:rPr>
+              <w:t>Je suis sur la page d'ajout de produit.</w:t>
+            </w:r>
+          </w:p>
+        </w:tc>
+        <w:tc>
+          <w:tcPr>
+            <w:tcW w:w="2900" w:type="dxa"/>
+          </w:tcPr>
+          <w:p>
+            <w:pPr>
+              <w:pStyle w:val="Retraitnormal1"/>
+              <w:numPr>
+                <w:ilvl w:val="0"/>
+                <w:numId w:val="0"/>
+              </w:numPr>
+              <w:rPr>
+                <w:rFonts w:ascii="Arial" w:hAnsi="Arial"/>
+                <w:sz w:val="24"/>
+                <w:szCs w:val="14"/>
+                <w:lang w:eastAsia="fr-FR"/>
+              </w:rPr>
+            </w:pPr>
+            <w:r>
+              <w:rPr>
+                <w:rFonts w:ascii="Arial" w:hAnsi="Arial"/>
+                <w:sz w:val="24"/>
+                <w:szCs w:val="14"/>
+                <w:lang w:eastAsia="fr-FR"/>
+              </w:rPr>
+              <w:t>Je saisie les informations de mon produit.</w:t>
+            </w:r>
+            <w:r>
+              <w:rPr>
+                <w:rFonts w:ascii="Arial" w:hAnsi="Arial"/>
+                <w:sz w:val="24"/>
+                <w:szCs w:val="14"/>
+                <w:lang w:eastAsia="fr-FR"/>
+              </w:rPr>
+              <w:t xml:space="preserve"> </w:t>
+            </w:r>
+            <w:r>
+              <w:rPr>
+                <w:rFonts w:ascii="Arial" w:hAnsi="Arial"/>
+                <w:sz w:val="24"/>
+                <w:szCs w:val="14"/>
+                <w:lang w:eastAsia="fr-FR"/>
+              </w:rPr>
+              <w:t>Je valide les données.</w:t>
+            </w:r>
+          </w:p>
+        </w:tc>
+        <w:tc>
+          <w:tcPr>
+            <w:tcW w:w="2900" w:type="dxa"/>
+          </w:tcPr>
+          <w:p>
+            <w:pPr>
+              <w:pStyle w:val="Retraitnormal1"/>
+              <w:numPr>
+                <w:ilvl w:val="0"/>
+                <w:numId w:val="0"/>
+              </w:numPr>
+              <w:rPr>
+                <w:rFonts w:ascii="Arial" w:hAnsi="Arial"/>
+                <w:sz w:val="24"/>
+                <w:szCs w:val="14"/>
+                <w:lang w:eastAsia="fr-FR"/>
+              </w:rPr>
+            </w:pPr>
+            <w:r>
+              <w:rPr>
+                <w:rFonts w:ascii="Arial" w:hAnsi="Arial"/>
+                <w:sz w:val="24"/>
+                <w:szCs w:val="14"/>
+                <w:lang w:eastAsia="fr-FR"/>
+              </w:rPr>
+              <w:t xml:space="preserve">Je suis </w:t>
+            </w:r>
+            <w:proofErr w:type="gramStart"/>
+            <w:r>
+              <w:rPr>
+                <w:rFonts w:ascii="Arial" w:hAnsi="Arial"/>
+                <w:sz w:val="24"/>
+                <w:szCs w:val="14"/>
+                <w:lang w:eastAsia="fr-FR"/>
+              </w:rPr>
+              <w:t>rediriger</w:t>
+            </w:r>
+            <w:proofErr w:type="gramEnd"/>
+            <w:r>
+              <w:rPr>
+                <w:rFonts w:ascii="Arial" w:hAnsi="Arial"/>
+                <w:sz w:val="24"/>
+                <w:szCs w:val="14"/>
+                <w:lang w:eastAsia="fr-FR"/>
+              </w:rPr>
+              <w:t xml:space="preserve"> vers la page boutique avec le produit.</w:t>
+            </w:r>
+          </w:p>
+        </w:tc>
+      </w:tr>
+    </w:tbl>
+    <w:p>
+      <w:pPr>
+        <w:pStyle w:val="Retraitnormal1"/>
         <w:numPr>
           <w:ilvl w:val="0"/>
-          <w:numId w:val="6"/>
+          <w:numId w:val="0"/>
         </w:numPr>
-        <w:tabs>
-          <w:tab w:val="clear" w:pos="4536"/>
-          <w:tab w:val="clear" w:pos="9072"/>
-        </w:tabs>
-        <w:rPr>
-          <w:i/>
-          <w:iCs/>
+        <w:ind w:left="360"/>
+        <w:rPr>
+          <w:rFonts w:ascii="Arial" w:hAnsi="Arial"/>
+          <w:sz w:val="24"/>
           <w:szCs w:val="14"/>
-        </w:rPr>
-      </w:pPr>
-      <w:proofErr w:type="gramStart"/>
-      <w:r>
-        <w:rPr>
-          <w:i/>
-          <w:iCs/>
+          <w:lang w:eastAsia="fr-FR"/>
+        </w:rPr>
+      </w:pPr>
+    </w:p>
+    <w:p>
+      <w:pPr>
+        <w:rPr>
           <w:szCs w:val="14"/>
         </w:rPr>
-        <w:t>t</w:t>
-      </w:r>
-      <w:r>
-        <w:rPr>
-          <w:i/>
-          <w:iCs/>
+      </w:pPr>
+      <w:r>
+        <w:rPr>
           <w:szCs w:val="14"/>
         </w:rPr>
-        <w:t>ypes</w:t>
-      </w:r>
-      <w:proofErr w:type="gramEnd"/>
-      <w:r>
-        <w:rPr>
-          <w:i/>
-          <w:iCs/>
-          <w:szCs w:val="14"/>
-        </w:rPr>
-        <w:t xml:space="preserve"> de des tests et ordre dans lequel ils seront effectués.</w:t>
-      </w:r>
-    </w:p>
-    <w:p>
-      <w:pPr>
-        <w:pStyle w:val="En-tte"/>
-        <w:numPr>
-          <w:ilvl w:val="0"/>
-          <w:numId w:val="6"/>
-        </w:numPr>
-        <w:tabs>
-          <w:tab w:val="clear" w:pos="4536"/>
-          <w:tab w:val="clear" w:pos="9072"/>
-        </w:tabs>
-        <w:rPr>
-          <w:i/>
-          <w:iCs/>
-          <w:szCs w:val="14"/>
-        </w:rPr>
-      </w:pPr>
-      <w:proofErr w:type="gramStart"/>
-      <w:r>
-        <w:rPr>
-          <w:i/>
-          <w:iCs/>
-          <w:szCs w:val="14"/>
-        </w:rPr>
-        <w:t>l</w:t>
-      </w:r>
-      <w:r>
-        <w:rPr>
-          <w:i/>
-          <w:iCs/>
-          <w:szCs w:val="14"/>
-        </w:rPr>
-        <w:t>es</w:t>
-      </w:r>
-      <w:proofErr w:type="gramEnd"/>
-      <w:r>
-        <w:rPr>
-          <w:i/>
-          <w:iCs/>
-          <w:szCs w:val="14"/>
-        </w:rPr>
-        <w:t xml:space="preserve"> moyens à mettre en œuvre</w:t>
-      </w:r>
-      <w:r>
-        <w:rPr>
-          <w:i/>
-          <w:iCs/>
-          <w:szCs w:val="14"/>
-        </w:rPr>
-        <w:t>.</w:t>
-      </w:r>
-    </w:p>
-    <w:p>
-      <w:pPr>
-        <w:pStyle w:val="En-tte"/>
-        <w:numPr>
-          <w:ilvl w:val="0"/>
-          <w:numId w:val="6"/>
-        </w:numPr>
-        <w:tabs>
-          <w:tab w:val="clear" w:pos="4536"/>
-          <w:tab w:val="clear" w:pos="9072"/>
-        </w:tabs>
-        <w:rPr>
-          <w:i/>
-          <w:iCs/>
-          <w:szCs w:val="14"/>
-        </w:rPr>
-      </w:pPr>
-      <w:proofErr w:type="gramStart"/>
-      <w:r>
-        <w:rPr>
-          <w:i/>
-          <w:iCs/>
-          <w:szCs w:val="14"/>
-        </w:rPr>
-        <w:t>c</w:t>
-      </w:r>
-      <w:r>
-        <w:rPr>
-          <w:i/>
-          <w:iCs/>
-          <w:szCs w:val="14"/>
-        </w:rPr>
-        <w:t>ouverture</w:t>
-      </w:r>
-      <w:proofErr w:type="gramEnd"/>
-      <w:r>
-        <w:rPr>
-          <w:i/>
-          <w:iCs/>
-          <w:szCs w:val="14"/>
-        </w:rPr>
-        <w:t xml:space="preserve"> des tests (tests exhaustifs ou non, si non, pourquoi ?)</w:t>
-      </w:r>
-      <w:r>
-        <w:rPr>
-          <w:i/>
-          <w:iCs/>
-          <w:szCs w:val="14"/>
-        </w:rPr>
-        <w:t>.</w:t>
-      </w:r>
-    </w:p>
-    <w:p>
-      <w:pPr>
-        <w:pStyle w:val="En-tte"/>
-        <w:numPr>
-          <w:ilvl w:val="0"/>
-          <w:numId w:val="6"/>
-        </w:numPr>
-        <w:tabs>
-          <w:tab w:val="clear" w:pos="4536"/>
-          <w:tab w:val="clear" w:pos="9072"/>
-        </w:tabs>
-        <w:rPr>
-          <w:i/>
-          <w:iCs/>
-          <w:szCs w:val="14"/>
-        </w:rPr>
-      </w:pPr>
-      <w:proofErr w:type="gramStart"/>
-      <w:r>
-        <w:rPr>
-          <w:i/>
-          <w:iCs/>
-          <w:szCs w:val="14"/>
-        </w:rPr>
-        <w:t>d</w:t>
-      </w:r>
-      <w:r>
-        <w:rPr>
-          <w:i/>
-          <w:iCs/>
-          <w:szCs w:val="14"/>
-        </w:rPr>
-        <w:t>onnées</w:t>
-      </w:r>
-      <w:proofErr w:type="gramEnd"/>
-      <w:r>
-        <w:rPr>
-          <w:i/>
-          <w:iCs/>
-          <w:szCs w:val="14"/>
-        </w:rPr>
-        <w:t xml:space="preserve"> de test à prévoir (données réelles ?)</w:t>
-      </w:r>
-      <w:r>
-        <w:rPr>
-          <w:i/>
-          <w:iCs/>
-          <w:szCs w:val="14"/>
-        </w:rPr>
-        <w:t>.</w:t>
-      </w:r>
-    </w:p>
-    <w:p>
-      <w:pPr>
-        <w:pStyle w:val="En-tte"/>
-        <w:numPr>
-          <w:ilvl w:val="0"/>
-          <w:numId w:val="6"/>
-        </w:numPr>
-        <w:tabs>
-          <w:tab w:val="clear" w:pos="4536"/>
-          <w:tab w:val="clear" w:pos="9072"/>
-        </w:tabs>
-        <w:rPr>
-          <w:i/>
-          <w:iCs/>
-          <w:szCs w:val="14"/>
-        </w:rPr>
-      </w:pPr>
-      <w:proofErr w:type="gramStart"/>
-      <w:r>
-        <w:rPr>
-          <w:i/>
-          <w:iCs/>
-          <w:szCs w:val="14"/>
-        </w:rPr>
-        <w:t>les</w:t>
-      </w:r>
-      <w:proofErr w:type="gramEnd"/>
-      <w:r>
-        <w:rPr>
-          <w:i/>
-          <w:iCs/>
-          <w:szCs w:val="14"/>
-        </w:rPr>
-        <w:t xml:space="preserve"> testeurs extérieurs éventuels.</w:t>
-      </w:r>
-    </w:p>
-    <w:p>
-      <w:pPr>
-        <w:pStyle w:val="En-tte"/>
-        <w:tabs>
-          <w:tab w:val="clear" w:pos="4536"/>
-          <w:tab w:val="clear" w:pos="9072"/>
-        </w:tabs>
-        <w:ind w:left="717"/>
-        <w:rPr>
-          <w:szCs w:val="14"/>
-        </w:rPr>
-      </w:pPr>
+        <w:br w:type="page"/>
+      </w:r>
     </w:p>
     <w:p>
       <w:pPr>
@@ -6574,7 +8794,21 @@
         <w:sz w:val="16"/>
         <w:szCs w:val="16"/>
       </w:rPr>
-      <w:t xml:space="preserve"> 5 mai 2023  </w:t>
+      <w:t xml:space="preserve"> </w:t>
+    </w:r>
+    <w:r>
+      <w:rPr>
+        <w:sz w:val="16"/>
+        <w:szCs w:val="16"/>
+      </w:rPr>
+      <w:t>12</w:t>
+    </w:r>
+    <w:r>
+      <w:rPr>
+        <w:sz w:val="16"/>
+        <w:szCs w:val="16"/>
+      </w:rPr>
+      <w:t xml:space="preserve"> mai 2023  </w:t>
     </w:r>
     <w:r>
       <w:rPr>
@@ -9778,15 +12012,6 @@
 </file>
 
 <file path=customXml/item1.xml><?xml version="1.0" encoding="utf-8"?>
-<?mso-contentType ?>
-<FormTemplates xmlns="http://schemas.microsoft.com/sharepoint/v3/contenttype/forms">
-  <Display>DocumentLibraryForm</Display>
-  <Edit>DocumentLibraryForm</Edit>
-  <New>DocumentLibraryForm</New>
-</FormTemplates>
-</file>
-
-<file path=customXml/item2.xml><?xml version="1.0" encoding="utf-8"?>
 <ct:contentTypeSchema xmlns:ct="http://schemas.microsoft.com/office/2006/metadata/contentType" xmlns:ma="http://schemas.microsoft.com/office/2006/metadata/properties/metaAttributes" ct:_="" ma:_="" ma:contentTypeName="Document" ma:contentTypeID="0x0101000B38552FA7D4254E8845977232CFE53B" ma:contentTypeVersion="7" ma:contentTypeDescription="Crée un document." ma:contentTypeScope="" ma:versionID="03e14c2536b56bc7dd47f79481c7176c">
   <xsd:schema xmlns:xsd="http://www.w3.org/2001/XMLSchema" xmlns:xs="http://www.w3.org/2001/XMLSchema" xmlns:p="http://schemas.microsoft.com/office/2006/metadata/properties" xmlns:ns2="0119da2b-60ce-4773-88fa-ebab2cde1f55" xmlns:ns3="c00db93e-a012-41a1-8dae-1f2fb8b40d56" targetNamespace="http://schemas.microsoft.com/office/2006/metadata/properties" ma:root="true" ma:fieldsID="5b7050275a68257b53998f6363dd12a8" ns2:_="" ns3:_="">
     <xsd:import namespace="0119da2b-60ce-4773-88fa-ebab2cde1f55"/>
@@ -9969,6 +12194,15 @@
 </ct:contentTypeSchema>
 </file>
 
+<file path=customXml/item2.xml><?xml version="1.0" encoding="utf-8"?>
+<?mso-contentType ?>
+<FormTemplates xmlns="http://schemas.microsoft.com/sharepoint/v3/contenttype/forms">
+  <Display>DocumentLibraryForm</Display>
+  <Edit>DocumentLibraryForm</Edit>
+  <New>DocumentLibraryForm</New>
+</FormTemplates>
+</file>
+
 <file path=customXml/item3.xml><?xml version="1.0" encoding="utf-8"?>
 <p:properties xmlns:p="http://schemas.microsoft.com/office/2006/metadata/properties" xmlns:xsi="http://www.w3.org/2001/XMLSchema-instance" xmlns:pc="http://schemas.microsoft.com/office/infopath/2007/PartnerControls">
   <documentManagement/>
@@ -9976,14 +12210,6 @@
 </file>
 
 <file path=customXml/itemProps1.xml><?xml version="1.0" encoding="utf-8"?>
-<ds:datastoreItem xmlns:ds="http://schemas.openxmlformats.org/officeDocument/2006/customXml" ds:itemID="{1CC9A027-9140-4C55-A5D0-C4F935AF4EC8}">
-  <ds:schemaRefs>
-    <ds:schemaRef ds:uri="http://schemas.microsoft.com/sharepoint/v3/contenttype/forms"/>
-  </ds:schemaRefs>
-</ds:datastoreItem>
-</file>
-
-<file path=customXml/itemProps2.xml><?xml version="1.0" encoding="utf-8"?>
 <ds:datastoreItem xmlns:ds="http://schemas.openxmlformats.org/officeDocument/2006/customXml" ds:itemID="{E2FD2CAE-F7E7-4784-B231-97B292D1BF05}">
   <ds:schemaRefs>
     <ds:schemaRef ds:uri="http://schemas.microsoft.com/office/2006/metadata/contentType"/>
@@ -10002,19 +12228,19 @@
 </ds:datastoreItem>
 </file>
 
+<file path=customXml/itemProps2.xml><?xml version="1.0" encoding="utf-8"?>
+<ds:datastoreItem xmlns:ds="http://schemas.openxmlformats.org/officeDocument/2006/customXml" ds:itemID="{1CC9A027-9140-4C55-A5D0-C4F935AF4EC8}">
+  <ds:schemaRefs>
+    <ds:schemaRef ds:uri="http://schemas.microsoft.com/sharepoint/v3/contenttype/forms"/>
+  </ds:schemaRefs>
+</ds:datastoreItem>
+</file>
+
 <file path=customXml/itemProps3.xml><?xml version="1.0" encoding="utf-8"?>
 <ds:datastoreItem xmlns:ds="http://schemas.openxmlformats.org/officeDocument/2006/customXml" ds:itemID="{996F0FBA-2996-487E-B7C1-784F04C7FD8C}">
   <ds:schemaRefs>
-    <ds:schemaRef ds:uri="http://www.w3.org/XML/1998/namespace"/>
-    <ds:schemaRef ds:uri="http://purl.org/dc/dcmitype/"/>
-    <ds:schemaRef ds:uri="http://purl.org/dc/elements/1.1/"/>
-    <ds:schemaRef ds:uri="c00db93e-a012-41a1-8dae-1f2fb8b40d56"/>
-    <ds:schemaRef ds:uri="0119da2b-60ce-4773-88fa-ebab2cde1f55"/>
-    <ds:schemaRef ds:uri="http://schemas.microsoft.com/office/2006/documentManagement/types"/>
     <ds:schemaRef ds:uri="http://schemas.microsoft.com/office/2006/metadata/properties"/>
     <ds:schemaRef ds:uri="http://schemas.microsoft.com/office/infopath/2007/PartnerControls"/>
-    <ds:schemaRef ds:uri="http://schemas.openxmlformats.org/package/2006/metadata/core-properties"/>
-    <ds:schemaRef ds:uri="http://purl.org/dc/terms/"/>
   </ds:schemaRefs>
 </ds:datastoreItem>
 </file>
</xml_diff>

<commit_message>
Affichage de la liste des commandes
</commit_message>
<xml_diff>
--- a/Documentation/Versions originaux/Documentations.docx
+++ b/Documentation/Versions originaux/Documentations.docx
@@ -1252,7 +1252,7 @@
             <w:noProof/>
             <w:webHidden/>
           </w:rPr>
-          <w:t>14</w:t>
+          <w:t>15</w:t>
         </w:r>
         <w:r>
           <w:rPr>
@@ -1342,7 +1342,7 @@
             <w:noProof/>
             <w:webHidden/>
           </w:rPr>
-          <w:t>14</w:t>
+          <w:t>15</w:t>
         </w:r>
         <w:r>
           <w:rPr>
@@ -1432,7 +1432,7 @@
             <w:noProof/>
             <w:webHidden/>
           </w:rPr>
-          <w:t>14</w:t>
+          <w:t>15</w:t>
         </w:r>
         <w:r>
           <w:rPr>
@@ -2163,17 +2163,15 @@
           <w:sz w:val="20"/>
           <w:u w:val="single"/>
         </w:rPr>
-        <w:t xml:space="preserve">NOTE L’INTENTION DES UTILISATEURS DE CE </w:t>
-      </w:r>
-      <w:proofErr w:type="gramStart"/>
+        <w:t>NOTE L’INTENTION DES UTILISATEURS DE CE CANEVAS</w:t>
+      </w:r>
       <w:r>
         <w:rPr>
           <w:bCs/>
           <w:i/>
           <w:sz w:val="20"/>
-          <w:u w:val="single"/>
-        </w:rPr>
-        <w:t>CANEVAS</w:t>
+        </w:rPr>
+        <w:t>:</w:t>
       </w:r>
       <w:r>
         <w:rPr>
@@ -2181,52 +2179,25 @@
           <w:i/>
           <w:sz w:val="20"/>
         </w:rPr>
-        <w:t>:</w:t>
-      </w:r>
-      <w:proofErr w:type="gramEnd"/>
-      <w:r>
+        <w:br/>
+        <w:t>Toutes les parties en italiques sont là pour aider à comprendre ce qu’il faut mettre dans cette partie du document. Elles n’ont donc aucune raison d’être dans le document final.</w:t>
+      </w:r>
+    </w:p>
+    <w:p>
+      <w:pPr>
         <w:rPr>
           <w:bCs/>
           <w:i/>
           <w:sz w:val="20"/>
         </w:rPr>
-        <w:br/>
-        <w:t>Toutes les parties en italiques sont là pour aider à comprendre ce qu’il faut mettre dans cette partie du document. Elles n’ont donc aucune raison d’être dans le document final.</w:t>
-      </w:r>
-    </w:p>
-    <w:p>
-      <w:pPr>
+      </w:pPr>
+      <w:r>
         <w:rPr>
           <w:bCs/>
           <w:i/>
           <w:sz w:val="20"/>
         </w:rPr>
-      </w:pPr>
-      <w:r>
-        <w:rPr>
-          <w:bCs/>
-          <w:i/>
-          <w:sz w:val="20"/>
-        </w:rPr>
-        <w:t xml:space="preserve">De plus, en fonction du type de </w:t>
-      </w:r>
-      <w:proofErr w:type="gramStart"/>
-      <w:r>
-        <w:rPr>
-          <w:bCs/>
-          <w:i/>
-          <w:sz w:val="20"/>
-        </w:rPr>
-        <w:t>projet,  il</w:t>
-      </w:r>
-      <w:proofErr w:type="gramEnd"/>
-      <w:r>
-        <w:rPr>
-          <w:bCs/>
-          <w:i/>
-          <w:sz w:val="20"/>
-        </w:rPr>
-        <w:t xml:space="preserve"> est tout à fait possible que certains chapitres ou paragraphes n’aient aucun sens. Dans ce cas il est recommandé de les retirer du document pour éviter de l’alourdir inutilement.  </w:t>
+        <w:t xml:space="preserve">De plus, en fonction du type de projet,  il est tout à fait possible que certains chapitres ou paragraphes n’aient aucun sens. Dans ce cas il est recommandé de les retirer du document pour éviter de l’alourdir inutilement.  </w:t>
       </w:r>
     </w:p>
     <w:p>
@@ -2647,10 +2618,17 @@
           <w:szCs w:val="14"/>
           <w:lang w:eastAsia="fr-FR"/>
         </w:rPr>
-        <w:t xml:space="preserve"> complet avec toutes ses </w:t>
-      </w:r>
-      <w:proofErr w:type="gramStart"/>
-      <w:r>
+        <w:t xml:space="preserve"> complet avec toutes ses annexes:</w:t>
+      </w:r>
+    </w:p>
+    <w:p>
+      <w:pPr>
+        <w:pStyle w:val="Retraitnormal1"/>
+        <w:numPr>
+          <w:ilvl w:val="0"/>
+          <w:numId w:val="0"/>
+        </w:numPr>
+        <w:ind w:left="360"/>
         <w:rPr>
           <w:rFonts w:ascii="Arial" w:hAnsi="Arial"/>
           <w:i/>
@@ -2659,9 +2637,7 @@
           <w:szCs w:val="14"/>
           <w:lang w:eastAsia="fr-FR"/>
         </w:rPr>
-        <w:t>annexes:</w:t>
-      </w:r>
-      <w:proofErr w:type="gramEnd"/>
+      </w:pPr>
     </w:p>
     <w:p>
       <w:pPr>
@@ -2680,15 +2656,7 @@
           <w:lang w:eastAsia="fr-FR"/>
         </w:rPr>
       </w:pPr>
-    </w:p>
-    <w:p>
-      <w:pPr>
-        <w:pStyle w:val="Retraitnormal1"/>
-        <w:numPr>
-          <w:ilvl w:val="0"/>
-          <w:numId w:val="0"/>
-        </w:numPr>
-        <w:ind w:left="360"/>
+      <w:r>
         <w:rPr>
           <w:rFonts w:ascii="Arial" w:hAnsi="Arial"/>
           <w:i/>
@@ -2697,8 +2665,16 @@
           <w:szCs w:val="14"/>
           <w:lang w:eastAsia="fr-FR"/>
         </w:rPr>
-      </w:pPr>
-      <w:r>
+        <w:t xml:space="preserve">Par exemple : </w:t>
+      </w:r>
+    </w:p>
+    <w:p>
+      <w:pPr>
+        <w:pStyle w:val="Retraitnormal1"/>
+        <w:numPr>
+          <w:ilvl w:val="0"/>
+          <w:numId w:val="4"/>
+        </w:numPr>
         <w:rPr>
           <w:rFonts w:ascii="Arial" w:hAnsi="Arial"/>
           <w:i/>
@@ -2707,16 +2683,8 @@
           <w:szCs w:val="14"/>
           <w:lang w:eastAsia="fr-FR"/>
         </w:rPr>
-        <w:t xml:space="preserve">Par exemple : </w:t>
-      </w:r>
-    </w:p>
-    <w:p>
-      <w:pPr>
-        <w:pStyle w:val="Retraitnormal1"/>
-        <w:numPr>
-          <w:ilvl w:val="0"/>
-          <w:numId w:val="4"/>
-        </w:numPr>
+      </w:pPr>
+      <w:r>
         <w:rPr>
           <w:rFonts w:ascii="Arial" w:hAnsi="Arial"/>
           <w:i/>
@@ -2725,8 +2693,8 @@
           <w:szCs w:val="14"/>
           <w:lang w:eastAsia="fr-FR"/>
         </w:rPr>
-      </w:pPr>
-      <w:proofErr w:type="gramStart"/>
+        <w:t>M</w:t>
+      </w:r>
       <w:r>
         <w:rPr>
           <w:rFonts w:ascii="Arial" w:hAnsi="Arial"/>
@@ -2736,9 +2704,16 @@
           <w:szCs w:val="14"/>
           <w:lang w:eastAsia="fr-FR"/>
         </w:rPr>
-        <w:t>M</w:t>
-      </w:r>
-      <w:r>
+        <w:t>ultimédia: carte de site, maquettes papier, story board préliminaire, …</w:t>
+      </w:r>
+    </w:p>
+    <w:p>
+      <w:pPr>
+        <w:pStyle w:val="Retraitnormal1"/>
+        <w:numPr>
+          <w:ilvl w:val="0"/>
+          <w:numId w:val="4"/>
+        </w:numPr>
         <w:rPr>
           <w:rFonts w:ascii="Arial" w:hAnsi="Arial"/>
           <w:i/>
@@ -2747,9 +2722,7 @@
           <w:szCs w:val="14"/>
           <w:lang w:eastAsia="fr-FR"/>
         </w:rPr>
-        <w:t>ultimédia:</w:t>
-      </w:r>
-      <w:proofErr w:type="gramEnd"/>
+      </w:pPr>
       <w:r>
         <w:rPr>
           <w:rFonts w:ascii="Arial" w:hAnsi="Arial"/>
@@ -2759,9 +2732,8 @@
           <w:szCs w:val="14"/>
           <w:lang w:eastAsia="fr-FR"/>
         </w:rPr>
-        <w:t xml:space="preserve"> carte de site, maquettes papier, story </w:t>
-      </w:r>
-      <w:proofErr w:type="spellStart"/>
+        <w:t>B</w:t>
+      </w:r>
       <w:r>
         <w:rPr>
           <w:rFonts w:ascii="Arial" w:hAnsi="Arial"/>
@@ -2771,9 +2743,8 @@
           <w:szCs w:val="14"/>
           <w:lang w:eastAsia="fr-FR"/>
         </w:rPr>
-        <w:t>board</w:t>
-      </w:r>
-      <w:proofErr w:type="spellEnd"/>
+        <w:t>ases de données: interfaces graphiques, modèle conceptuel</w:t>
+      </w:r>
       <w:r>
         <w:rPr>
           <w:rFonts w:ascii="Arial" w:hAnsi="Arial"/>
@@ -2783,7 +2754,7 @@
           <w:szCs w:val="14"/>
           <w:lang w:eastAsia="fr-FR"/>
         </w:rPr>
-        <w:t xml:space="preserve"> préliminaire, …</w:t>
+        <w:t>.</w:t>
       </w:r>
     </w:p>
     <w:p>
@@ -2811,7 +2782,7 @@
           <w:szCs w:val="14"/>
           <w:lang w:eastAsia="fr-FR"/>
         </w:rPr>
-        <w:t>B</w:t>
+        <w:t>P</w:t>
       </w:r>
       <w:r>
         <w:rPr>
@@ -2822,94 +2793,7 @@
           <w:szCs w:val="14"/>
           <w:lang w:eastAsia="fr-FR"/>
         </w:rPr>
-        <w:t xml:space="preserve">ases de </w:t>
-      </w:r>
-      <w:proofErr w:type="gramStart"/>
-      <w:r>
-        <w:rPr>
-          <w:rFonts w:ascii="Arial" w:hAnsi="Arial"/>
-          <w:i/>
-          <w:iCs/>
-          <w:sz w:val="24"/>
-          <w:szCs w:val="14"/>
-          <w:lang w:eastAsia="fr-FR"/>
-        </w:rPr>
-        <w:t>données:</w:t>
-      </w:r>
-      <w:proofErr w:type="gramEnd"/>
-      <w:r>
-        <w:rPr>
-          <w:rFonts w:ascii="Arial" w:hAnsi="Arial"/>
-          <w:i/>
-          <w:iCs/>
-          <w:sz w:val="24"/>
-          <w:szCs w:val="14"/>
-          <w:lang w:eastAsia="fr-FR"/>
-        </w:rPr>
-        <w:t xml:space="preserve"> interfaces graphiques, modèle conceptuel</w:t>
-      </w:r>
-      <w:r>
-        <w:rPr>
-          <w:rFonts w:ascii="Arial" w:hAnsi="Arial"/>
-          <w:i/>
-          <w:iCs/>
-          <w:sz w:val="24"/>
-          <w:szCs w:val="14"/>
-          <w:lang w:eastAsia="fr-FR"/>
-        </w:rPr>
-        <w:t>.</w:t>
-      </w:r>
-    </w:p>
-    <w:p>
-      <w:pPr>
-        <w:pStyle w:val="Retraitnormal1"/>
-        <w:numPr>
-          <w:ilvl w:val="0"/>
-          <w:numId w:val="4"/>
-        </w:numPr>
-        <w:rPr>
-          <w:rFonts w:ascii="Arial" w:hAnsi="Arial"/>
-          <w:i/>
-          <w:iCs/>
-          <w:sz w:val="24"/>
-          <w:szCs w:val="14"/>
-          <w:lang w:eastAsia="fr-FR"/>
-        </w:rPr>
-      </w:pPr>
-      <w:proofErr w:type="gramStart"/>
-      <w:r>
-        <w:rPr>
-          <w:rFonts w:ascii="Arial" w:hAnsi="Arial"/>
-          <w:i/>
-          <w:iCs/>
-          <w:sz w:val="24"/>
-          <w:szCs w:val="14"/>
-          <w:lang w:eastAsia="fr-FR"/>
-        </w:rPr>
-        <w:t>P</w:t>
-      </w:r>
-      <w:r>
-        <w:rPr>
-          <w:rFonts w:ascii="Arial" w:hAnsi="Arial"/>
-          <w:i/>
-          <w:iCs/>
-          <w:sz w:val="24"/>
-          <w:szCs w:val="14"/>
-          <w:lang w:eastAsia="fr-FR"/>
-        </w:rPr>
-        <w:t>rogrammation:</w:t>
-      </w:r>
-      <w:proofErr w:type="gramEnd"/>
-      <w:r>
-        <w:rPr>
-          <w:rFonts w:ascii="Arial" w:hAnsi="Arial"/>
-          <w:i/>
-          <w:iCs/>
-          <w:sz w:val="24"/>
-          <w:szCs w:val="14"/>
-          <w:lang w:eastAsia="fr-FR"/>
-        </w:rPr>
-        <w:t xml:space="preserve"> interfaces graphiques, maquettes, analyse fonctionnelle…</w:t>
+        <w:t>rogrammation: interfaces graphiques, maquettes, analyse fonctionnelle…</w:t>
       </w:r>
     </w:p>
     <w:p>
@@ -3112,21 +2996,7 @@
               <w:rPr>
                 <w:szCs w:val="14"/>
               </w:rPr>
-              <w:t xml:space="preserve">Je suis </w:t>
-            </w:r>
-            <w:proofErr w:type="gramStart"/>
-            <w:r>
-              <w:rPr>
-                <w:szCs w:val="14"/>
-              </w:rPr>
-              <w:t>sur</w:t>
-            </w:r>
-            <w:proofErr w:type="gramEnd"/>
-            <w:r>
-              <w:rPr>
-                <w:szCs w:val="14"/>
-              </w:rPr>
-              <w:t xml:space="preserve"> n'importe quelle page.</w:t>
+              <w:t>Je suis sur n'importe quelle page.</w:t>
             </w:r>
           </w:p>
           <w:p>
@@ -3283,21 +3153,7 @@
               <w:rPr>
                 <w:szCs w:val="14"/>
               </w:rPr>
-              <w:t xml:space="preserve">Les références connexion et inscription sont remplacés par mon </w:t>
-            </w:r>
-            <w:proofErr w:type="gramStart"/>
-            <w:r>
-              <w:rPr>
-                <w:szCs w:val="14"/>
-              </w:rPr>
-              <w:t>email</w:t>
-            </w:r>
-            <w:proofErr w:type="gramEnd"/>
-            <w:r>
-              <w:rPr>
-                <w:szCs w:val="14"/>
-              </w:rPr>
-              <w:t>.</w:t>
+              <w:t>Les références connexion et inscription sont remplacés par mon email.</w:t>
             </w:r>
           </w:p>
         </w:tc>
@@ -3351,21 +3207,7 @@
               <w:rPr>
                 <w:szCs w:val="14"/>
               </w:rPr>
-              <w:t xml:space="preserve">Je rentre un </w:t>
-            </w:r>
-            <w:proofErr w:type="gramStart"/>
-            <w:r>
-              <w:rPr>
-                <w:szCs w:val="14"/>
-              </w:rPr>
-              <w:t>email</w:t>
-            </w:r>
-            <w:proofErr w:type="gramEnd"/>
-            <w:r>
-              <w:rPr>
-                <w:szCs w:val="14"/>
-              </w:rPr>
-              <w:t xml:space="preserve"> existant.</w:t>
+              <w:t>Je rentre un email existant.</w:t>
             </w:r>
           </w:p>
           <w:p>
@@ -3412,19 +3254,11 @@
                 <w:szCs w:val="14"/>
               </w:rPr>
             </w:pPr>
-            <w:proofErr w:type="gramStart"/>
             <w:r>
               <w:rPr>
                 <w:szCs w:val="14"/>
               </w:rPr>
-              <w:t>"Email</w:t>
-            </w:r>
-            <w:proofErr w:type="gramEnd"/>
-            <w:r>
-              <w:rPr>
-                <w:szCs w:val="14"/>
-              </w:rPr>
-              <w:t xml:space="preserve"> existant"</w:t>
+              <w:t>"Email existant"</w:t>
             </w:r>
           </w:p>
           <w:p>
@@ -3652,21 +3486,7 @@
               <w:rPr>
                 <w:szCs w:val="14"/>
               </w:rPr>
-              <w:t xml:space="preserve">Je suis </w:t>
-            </w:r>
-            <w:proofErr w:type="gramStart"/>
-            <w:r>
-              <w:rPr>
-                <w:szCs w:val="14"/>
-              </w:rPr>
-              <w:t>sur</w:t>
-            </w:r>
-            <w:proofErr w:type="gramEnd"/>
-            <w:r>
-              <w:rPr>
-                <w:szCs w:val="14"/>
-              </w:rPr>
-              <w:t xml:space="preserve"> n'importe quelle page.</w:t>
+              <w:t>Je suis sur n'importe quelle page.</w:t>
             </w:r>
           </w:p>
           <w:p>
@@ -3776,21 +3596,7 @@
               <w:rPr>
                 <w:szCs w:val="14"/>
               </w:rPr>
-              <w:t xml:space="preserve">Je saisie mon </w:t>
-            </w:r>
-            <w:proofErr w:type="gramStart"/>
-            <w:r>
-              <w:rPr>
-                <w:szCs w:val="14"/>
-              </w:rPr>
-              <w:t>email</w:t>
-            </w:r>
-            <w:proofErr w:type="gramEnd"/>
-            <w:r>
-              <w:rPr>
-                <w:szCs w:val="14"/>
-              </w:rPr>
-              <w:t xml:space="preserve"> et mon mot de passe.</w:t>
+              <w:t>Je saisie mon email et mon mot de passe.</w:t>
             </w:r>
           </w:p>
         </w:tc>
@@ -3827,21 +3633,7 @@
               <w:rPr>
                 <w:szCs w:val="14"/>
               </w:rPr>
-              <w:t xml:space="preserve">Les références connexion et inscription sont remplacés par mon </w:t>
-            </w:r>
-            <w:proofErr w:type="gramStart"/>
-            <w:r>
-              <w:rPr>
-                <w:szCs w:val="14"/>
-              </w:rPr>
-              <w:t>email</w:t>
-            </w:r>
-            <w:proofErr w:type="gramEnd"/>
-            <w:r>
-              <w:rPr>
-                <w:szCs w:val="14"/>
-              </w:rPr>
-              <w:t>.</w:t>
+              <w:t>Les références connexion et inscription sont remplacés par mon email.</w:t>
             </w:r>
           </w:p>
         </w:tc>
@@ -3899,21 +3691,7 @@
               <w:rPr>
                 <w:szCs w:val="14"/>
               </w:rPr>
-              <w:t xml:space="preserve">J'inscris un </w:t>
-            </w:r>
-            <w:proofErr w:type="gramStart"/>
-            <w:r>
-              <w:rPr>
-                <w:szCs w:val="14"/>
-              </w:rPr>
-              <w:t>email</w:t>
-            </w:r>
-            <w:proofErr w:type="gramEnd"/>
-            <w:r>
-              <w:rPr>
-                <w:szCs w:val="14"/>
-              </w:rPr>
-              <w:t xml:space="preserve"> ou un mot de passe incorrect.</w:t>
+              <w:t>J'inscris un email ou un mot de passe incorrect.</w:t>
             </w:r>
           </w:p>
         </w:tc>
@@ -3946,19 +3724,11 @@
                 <w:szCs w:val="14"/>
               </w:rPr>
             </w:pPr>
-            <w:proofErr w:type="gramStart"/>
             <w:r>
               <w:rPr>
                 <w:szCs w:val="14"/>
               </w:rPr>
-              <w:t>"Email</w:t>
-            </w:r>
-            <w:proofErr w:type="gramEnd"/>
-            <w:r>
-              <w:rPr>
-                <w:szCs w:val="14"/>
-              </w:rPr>
-              <w:t xml:space="preserve"> ou mot de passe incorrect"</w:t>
+              <w:t>"Email ou mot de passe incorrect"</w:t>
             </w:r>
             <w:r>
               <w:rPr>
@@ -4166,9 +3936,8 @@
                 <w:szCs w:val="14"/>
                 <w:lang w:eastAsia="fr-FR"/>
               </w:rPr>
-              <w:t xml:space="preserve">Je suis </w:t>
+              <w:t xml:space="preserve">Je </w:t>
             </w:r>
-            <w:proofErr w:type="gramStart"/>
             <w:r>
               <w:rPr>
                 <w:rFonts w:ascii="Arial" w:hAnsi="Arial"/>
@@ -4176,9 +3945,8 @@
                 <w:szCs w:val="14"/>
                 <w:lang w:eastAsia="fr-FR"/>
               </w:rPr>
-              <w:t>sur</w:t>
+              <w:t>me trouve sur</w:t>
             </w:r>
-            <w:proofErr w:type="gramEnd"/>
             <w:r>
               <w:rPr>
                 <w:rFonts w:ascii="Arial" w:hAnsi="Arial"/>
@@ -4271,25 +4039,7 @@
                 <w:szCs w:val="14"/>
                 <w:lang w:eastAsia="fr-FR"/>
               </w:rPr>
-              <w:t xml:space="preserve">La page avec </w:t>
-            </w:r>
-            <w:r>
-              <w:rPr>
-                <w:rFonts w:ascii="Arial" w:hAnsi="Arial"/>
-                <w:sz w:val="24"/>
-                <w:szCs w:val="14"/>
-                <w:lang w:eastAsia="fr-FR"/>
-              </w:rPr>
-              <w:t>tous</w:t>
-            </w:r>
-            <w:r>
-              <w:rPr>
-                <w:rFonts w:ascii="Arial" w:hAnsi="Arial"/>
-                <w:sz w:val="24"/>
-                <w:szCs w:val="14"/>
-                <w:lang w:eastAsia="fr-FR"/>
-              </w:rPr>
-              <w:t xml:space="preserve"> les produits s'affiche</w:t>
+              <w:t>La page avec tous les produits s'affiche</w:t>
             </w:r>
           </w:p>
         </w:tc>
@@ -4744,9 +4494,8 @@
                 <w:szCs w:val="14"/>
                 <w:lang w:eastAsia="fr-FR"/>
               </w:rPr>
-              <w:t xml:space="preserve">Je suis </w:t>
+              <w:t xml:space="preserve">Je </w:t>
             </w:r>
-            <w:proofErr w:type="gramStart"/>
             <w:r>
               <w:rPr>
                 <w:rFonts w:ascii="Arial" w:hAnsi="Arial"/>
@@ -4754,17 +4503,7 @@
                 <w:szCs w:val="14"/>
                 <w:lang w:eastAsia="fr-FR"/>
               </w:rPr>
-              <w:t>sur</w:t>
-            </w:r>
-            <w:proofErr w:type="gramEnd"/>
-            <w:r>
-              <w:rPr>
-                <w:rFonts w:ascii="Arial" w:hAnsi="Arial"/>
-                <w:sz w:val="24"/>
-                <w:szCs w:val="14"/>
-                <w:lang w:eastAsia="fr-FR"/>
-              </w:rPr>
-              <w:t xml:space="preserve"> n'importe</w:t>
+              <w:t>me trouve</w:t>
             </w:r>
           </w:p>
           <w:p>
@@ -4782,7 +4521,6 @@
                 <w:lang w:eastAsia="fr-FR"/>
               </w:rPr>
             </w:pPr>
-            <w:proofErr w:type="gramStart"/>
             <w:r>
               <w:rPr>
                 <w:rFonts w:ascii="Arial" w:hAnsi="Arial"/>
@@ -4790,9 +4528,8 @@
                 <w:szCs w:val="14"/>
                 <w:lang w:eastAsia="fr-FR"/>
               </w:rPr>
-              <w:t>quelle</w:t>
+              <w:t xml:space="preserve">sur </w:t>
             </w:r>
-            <w:proofErr w:type="gramEnd"/>
             <w:r>
               <w:rPr>
                 <w:rFonts w:ascii="Arial" w:hAnsi="Arial"/>
@@ -4800,7 +4537,32 @@
                 <w:szCs w:val="14"/>
                 <w:lang w:eastAsia="fr-FR"/>
               </w:rPr>
-              <w:t xml:space="preserve"> page.</w:t>
+              <w:t>n'importe</w:t>
+            </w:r>
+          </w:p>
+          <w:p>
+            <w:pPr>
+              <w:pStyle w:val="Retraitnormal1"/>
+              <w:numPr>
+                <w:ilvl w:val="0"/>
+                <w:numId w:val="0"/>
+              </w:numPr>
+              <w:ind w:left="360" w:hanging="360"/>
+              <w:rPr>
+                <w:rFonts w:ascii="Arial" w:hAnsi="Arial"/>
+                <w:sz w:val="24"/>
+                <w:szCs w:val="14"/>
+                <w:lang w:eastAsia="fr-FR"/>
+              </w:rPr>
+            </w:pPr>
+            <w:r>
+              <w:rPr>
+                <w:rFonts w:ascii="Arial" w:hAnsi="Arial"/>
+                <w:sz w:val="24"/>
+                <w:szCs w:val="14"/>
+                <w:lang w:eastAsia="fr-FR"/>
+              </w:rPr>
+              <w:t>quelle page.</w:t>
             </w:r>
             <w:r>
               <w:rPr>
@@ -4836,7 +4598,6 @@
                 <w:lang w:eastAsia="fr-FR"/>
               </w:rPr>
             </w:pPr>
-            <w:proofErr w:type="gramStart"/>
             <w:r>
               <w:rPr>
                 <w:rFonts w:ascii="Arial" w:hAnsi="Arial"/>
@@ -4844,17 +4605,7 @@
                 <w:szCs w:val="14"/>
                 <w:lang w:eastAsia="fr-FR"/>
               </w:rPr>
-              <w:t>est</w:t>
-            </w:r>
-            <w:proofErr w:type="gramEnd"/>
-            <w:r>
-              <w:rPr>
-                <w:rFonts w:ascii="Arial" w:hAnsi="Arial"/>
-                <w:sz w:val="24"/>
-                <w:szCs w:val="14"/>
-                <w:lang w:eastAsia="fr-FR"/>
-              </w:rPr>
-              <w:t xml:space="preserve"> affiché.</w:t>
+              <w:t>est affiché.</w:t>
             </w:r>
           </w:p>
         </w:tc>
@@ -5441,7 +5192,6 @@
               </w:rPr>
               <w:t xml:space="preserve">Je suis </w:t>
             </w:r>
-            <w:proofErr w:type="gramStart"/>
             <w:r>
               <w:rPr>
                 <w:rFonts w:ascii="Arial" w:hAnsi="Arial"/>
@@ -5449,9 +5199,8 @@
                 <w:szCs w:val="14"/>
                 <w:lang w:eastAsia="fr-FR"/>
               </w:rPr>
-              <w:t>rediriger</w:t>
+              <w:t>redirigé</w:t>
             </w:r>
-            <w:proofErr w:type="gramEnd"/>
             <w:r>
               <w:rPr>
                 <w:rFonts w:ascii="Arial" w:hAnsi="Arial"/>
@@ -5565,23 +5314,13 @@
           <w:sz w:val="24"/>
         </w:rPr>
       </w:pPr>
-      <w:proofErr w:type="gramStart"/>
       <w:r>
         <w:rPr>
           <w:rFonts w:ascii="Arial" w:hAnsi="Arial" w:cs="Arial"/>
           <w:i/>
           <w:sz w:val="24"/>
         </w:rPr>
-        <w:t>risques</w:t>
-      </w:r>
-      <w:proofErr w:type="gramEnd"/>
-      <w:r>
-        <w:rPr>
-          <w:rFonts w:ascii="Arial" w:hAnsi="Arial" w:cs="Arial"/>
-          <w:i/>
-          <w:sz w:val="24"/>
-        </w:rPr>
-        <w:t xml:space="preserve"> techniques (complexité, manque de compétences, …)</w:t>
+        <w:t>risques techniques (complexité, manque de compétences, …)</w:t>
       </w:r>
       <w:r>
         <w:rPr>
@@ -5627,25 +5366,7 @@
           <w:i/>
           <w:sz w:val="24"/>
         </w:rPr>
-        <w:t xml:space="preserve">Décrire aussi quelles solutions </w:t>
-      </w:r>
-      <w:proofErr w:type="gramStart"/>
-      <w:r>
-        <w:rPr>
-          <w:rFonts w:ascii="Arial" w:hAnsi="Arial" w:cs="Arial"/>
-          <w:i/>
-          <w:sz w:val="24"/>
-        </w:rPr>
-        <w:t>ont</w:t>
-      </w:r>
-      <w:proofErr w:type="gramEnd"/>
-      <w:r>
-        <w:rPr>
-          <w:rFonts w:ascii="Arial" w:hAnsi="Arial" w:cs="Arial"/>
-          <w:i/>
-          <w:sz w:val="24"/>
-        </w:rPr>
-        <w:t xml:space="preserve"> été appliquées pour réduire les risques (priorités, formation, actions, …)</w:t>
+        <w:t>Décrire aussi quelles solutions ont été appliquées pour réduire les risques (priorités, formation, actions, …)</w:t>
       </w:r>
       <w:r>
         <w:rPr>
@@ -5692,652 +5413,99 @@
     <w:p/>
     <w:p>
       <w:pPr>
-        <w:pStyle w:val="Retraitnormal1"/>
-        <w:numPr>
-          <w:ilvl w:val="0"/>
-          <w:numId w:val="0"/>
-        </w:numPr>
+        <w:ind w:left="349" w:firstLine="227"/>
+      </w:pPr>
+      <w:r>
+        <w:t xml:space="preserve">Sprint 1 (02.05.2023 – 05.05.2023) </w:t>
+      </w:r>
+    </w:p>
+    <w:p>
+      <w:pPr>
         <w:ind w:left="349"/>
-        <w:rPr>
-          <w:rFonts w:ascii="Arial" w:hAnsi="Arial"/>
+      </w:pPr>
+      <w:r>
+        <w:t>Réalisation des maquettes ainsi qu’un MCD et MLD qui devront être validé par le maitre de projet pour la suite du projet.</w:t>
+      </w:r>
+    </w:p>
+    <w:p>
+      <w:pPr>
+        <w:ind w:left="349"/>
+      </w:pPr>
+    </w:p>
+    <w:p>
+      <w:pPr>
+        <w:ind w:left="349" w:firstLine="359"/>
+      </w:pPr>
+      <w:r>
+        <w:t>Sprint 2 (08.05.2023 – 22.05.2023)</w:t>
+      </w:r>
+    </w:p>
+    <w:p>
+      <w:pPr>
+        <w:ind w:left="349"/>
+      </w:pPr>
+      <w:r>
+        <w:t xml:space="preserve">Choisir un template et l’adapter. Modéliser la base de données et ajouter des données qui serviront à tester l’affichage des informations. Créer une page boutique servant à visualiser les divers biscuits ainsi que tous les détails depuis une page spécifique à chaque produit. Réaliser une page d’inscription et connexion donnant accès au panier. Qui lui affichera tous les biscuits choisit par le client et pouvant être validé. Création de la page du profil, depuis la quelle les informations de l’utilisateur </w:t>
+      </w:r>
+      <w:r>
+        <w:t>seront listé et modifiable. Un bouton redirigera vers la liste de toutes les anciennes commandes. En tant qu’administrateur à la connexion un lien vers une page administration. Elle servira de point de contrôle pour la gestion des biscuits. Une liste plus détaillée des produits sera révélée et pourront être modifiable. Un bouton pointera vers un formulaire pour ajouter un nouveau biscuit.</w:t>
+      </w:r>
+    </w:p>
+    <w:p>
+      <w:pPr>
+        <w:ind w:left="349" w:firstLine="359"/>
+      </w:pPr>
+      <w:r>
+        <w:t>Sprint 3 (2</w:t>
+      </w:r>
+      <w:r>
+        <w:t>3</w:t>
+      </w:r>
+      <w:r>
+        <w:t>.</w:t>
+      </w:r>
+      <w:r>
+        <w:t>05.2023 – 02.05.2023</w:t>
+      </w:r>
+      <w:r>
+        <w:t>)</w:t>
+      </w:r>
+    </w:p>
+    <w:p>
+      <w:pPr>
+        <w:ind w:left="349"/>
+      </w:pPr>
+      <w:r>
+        <w:t xml:space="preserve">Amélioration de la page d’administration. Les biscuits pourront être à présent supprimer ou désactiver les rendant non visible pour les utilisateurs. Côté client, la commande du panier sera </w:t>
+      </w:r>
+      <w:r>
+        <w:t>envoyée</w:t>
+      </w:r>
+      <w:r>
+        <w:t xml:space="preserve"> vers la base de données et pourra être listé depuis la page des commandes avec les informations des produits ainsi que la quantité et la date de validation.</w:t>
+      </w:r>
+    </w:p>
+    <w:p>
+      <w:pPr>
+        <w:ind w:left="349"/>
+      </w:pPr>
+    </w:p>
+    <w:p>
+      <w:pPr>
+        <w:rPr>
           <w:i/>
           <w:iCs/>
-          <w:sz w:val="24"/>
           <w:szCs w:val="14"/>
-          <w:lang w:eastAsia="fr-FR"/>
-        </w:rPr>
-      </w:pPr>
-      <w:r>
-        <w:rPr>
-          <w:rFonts w:ascii="Arial" w:hAnsi="Arial"/>
+        </w:rPr>
+      </w:pPr>
+      <w:r>
+        <w:rPr>
           <w:i/>
           <w:iCs/>
-          <w:sz w:val="24"/>
           <w:szCs w:val="14"/>
-          <w:lang w:eastAsia="fr-FR"/>
-        </w:rPr>
-        <w:t>Révision de la planification initiale du projet :</w:t>
-      </w:r>
-    </w:p>
-    <w:p>
-      <w:pPr>
-        <w:pStyle w:val="Retraitnormal1"/>
-        <w:numPr>
-          <w:ilvl w:val="0"/>
-          <w:numId w:val="0"/>
-        </w:numPr>
-        <w:ind w:left="349"/>
-        <w:rPr>
-          <w:rFonts w:ascii="Arial" w:hAnsi="Arial"/>
-          <w:i/>
-          <w:iCs/>
-          <w:sz w:val="24"/>
-          <w:szCs w:val="14"/>
-          <w:lang w:eastAsia="fr-FR"/>
-        </w:rPr>
-      </w:pPr>
-    </w:p>
-    <w:p>
-      <w:pPr>
-        <w:pStyle w:val="Retraitnormal1"/>
-        <w:numPr>
-          <w:ilvl w:val="0"/>
-          <w:numId w:val="7"/>
-        </w:numPr>
-        <w:rPr>
-          <w:rFonts w:ascii="Arial" w:hAnsi="Arial"/>
-          <w:i/>
-          <w:iCs/>
-          <w:sz w:val="24"/>
-          <w:szCs w:val="14"/>
-          <w:lang w:eastAsia="fr-FR"/>
-        </w:rPr>
-      </w:pPr>
-      <w:proofErr w:type="gramStart"/>
-      <w:r>
-        <w:rPr>
-          <w:rFonts w:ascii="Arial" w:hAnsi="Arial"/>
-          <w:i/>
-          <w:iCs/>
-          <w:sz w:val="24"/>
-          <w:szCs w:val="14"/>
-          <w:lang w:eastAsia="fr-FR"/>
-        </w:rPr>
-        <w:t>planning</w:t>
-      </w:r>
-      <w:proofErr w:type="gramEnd"/>
-      <w:r>
-        <w:rPr>
-          <w:rFonts w:ascii="Arial" w:hAnsi="Arial"/>
-          <w:i/>
-          <w:iCs/>
-          <w:sz w:val="24"/>
-          <w:szCs w:val="14"/>
-          <w:lang w:eastAsia="fr-FR"/>
-        </w:rPr>
-        <w:t xml:space="preserve"> indiquant les dates de début et de fin du projet ainsi que le découpage connu des diverses phases. </w:t>
-      </w:r>
-    </w:p>
-    <w:p>
-      <w:pPr>
-        <w:pStyle w:val="Retraitnormal1"/>
-        <w:numPr>
-          <w:ilvl w:val="0"/>
-          <w:numId w:val="7"/>
-        </w:numPr>
-        <w:rPr>
-          <w:rFonts w:ascii="Arial" w:hAnsi="Arial"/>
-          <w:i/>
-          <w:iCs/>
-          <w:sz w:val="24"/>
-          <w:szCs w:val="14"/>
-          <w:lang w:eastAsia="fr-FR"/>
-        </w:rPr>
-      </w:pPr>
-      <w:proofErr w:type="gramStart"/>
-      <w:r>
-        <w:rPr>
-          <w:rFonts w:ascii="Arial" w:hAnsi="Arial"/>
-          <w:i/>
-          <w:iCs/>
-          <w:sz w:val="24"/>
-          <w:szCs w:val="14"/>
-          <w:lang w:eastAsia="fr-FR"/>
-        </w:rPr>
-        <w:t>partage</w:t>
-      </w:r>
-      <w:proofErr w:type="gramEnd"/>
-      <w:r>
-        <w:rPr>
-          <w:rFonts w:ascii="Arial" w:hAnsi="Arial"/>
-          <w:i/>
-          <w:iCs/>
-          <w:sz w:val="24"/>
-          <w:szCs w:val="14"/>
-          <w:lang w:eastAsia="fr-FR"/>
-        </w:rPr>
-        <w:t xml:space="preserve"> des tâches en cas de travail à plusieurs.</w:t>
-      </w:r>
-    </w:p>
-    <w:p>
-      <w:pPr>
-        <w:pStyle w:val="Retraitnormal1"/>
-        <w:numPr>
-          <w:ilvl w:val="0"/>
-          <w:numId w:val="0"/>
-        </w:numPr>
-        <w:ind w:left="720"/>
-        <w:rPr>
-          <w:rFonts w:ascii="Arial" w:hAnsi="Arial"/>
-          <w:i/>
-          <w:iCs/>
-          <w:sz w:val="24"/>
-          <w:szCs w:val="14"/>
-          <w:lang w:eastAsia="fr-FR"/>
-        </w:rPr>
-      </w:pPr>
-    </w:p>
-    <w:p>
-      <w:pPr>
-        <w:pStyle w:val="Retraitnormal1"/>
-        <w:numPr>
-          <w:ilvl w:val="0"/>
-          <w:numId w:val="0"/>
-        </w:numPr>
-        <w:ind w:left="360"/>
-        <w:rPr>
-          <w:rFonts w:ascii="Arial" w:hAnsi="Arial"/>
-          <w:i/>
-          <w:iCs/>
-          <w:sz w:val="24"/>
-          <w:szCs w:val="14"/>
-          <w:lang w:eastAsia="fr-FR"/>
-        </w:rPr>
-      </w:pPr>
-      <w:r>
-        <w:rPr>
-          <w:rFonts w:ascii="Arial" w:hAnsi="Arial"/>
-          <w:i/>
-          <w:iCs/>
-          <w:sz w:val="24"/>
-          <w:szCs w:val="14"/>
-          <w:lang w:eastAsia="fr-FR"/>
-        </w:rPr>
-        <w:t xml:space="preserve">Il s’agit en principe de la planification </w:t>
-      </w:r>
-      <w:r>
-        <w:rPr>
-          <w:rFonts w:ascii="Arial" w:hAnsi="Arial"/>
-          <w:b/>
-          <w:bCs/>
-          <w:i/>
-          <w:iCs/>
-          <w:sz w:val="24"/>
-          <w:szCs w:val="14"/>
-          <w:lang w:eastAsia="fr-FR"/>
-        </w:rPr>
-        <w:t>définitive du projet</w:t>
-      </w:r>
-      <w:r>
-        <w:rPr>
-          <w:rFonts w:ascii="Arial" w:hAnsi="Arial"/>
-          <w:i/>
-          <w:iCs/>
-          <w:sz w:val="24"/>
-          <w:szCs w:val="14"/>
-          <w:lang w:eastAsia="fr-FR"/>
-        </w:rPr>
-        <w:t>. Elle peut être ensuite affinée (découpage des tâches). Si les délais doivent être ensuite modifiés, le responsable de projet doit être avisé, et les raisons doivent être expliquées dans l’historique.</w:t>
-      </w:r>
-    </w:p>
-    <w:p>
-      <w:pPr>
-        <w:pStyle w:val="Retraitnormal1"/>
-        <w:numPr>
-          <w:ilvl w:val="0"/>
-          <w:numId w:val="0"/>
-        </w:numPr>
-        <w:ind w:left="360"/>
-        <w:rPr>
-          <w:rFonts w:ascii="Arial" w:hAnsi="Arial"/>
-          <w:i/>
-          <w:iCs/>
-          <w:sz w:val="24"/>
-          <w:szCs w:val="14"/>
-          <w:lang w:eastAsia="fr-FR"/>
-        </w:rPr>
-      </w:pPr>
-    </w:p>
-    <w:p>
-      <w:pPr>
-        <w:pStyle w:val="Retraitnormal1"/>
-        <w:numPr>
-          <w:ilvl w:val="0"/>
-          <w:numId w:val="0"/>
-        </w:numPr>
-        <w:ind w:left="360"/>
-        <w:rPr>
-          <w:rFonts w:ascii="Arial" w:hAnsi="Arial"/>
-          <w:i/>
-          <w:iCs/>
-          <w:sz w:val="24"/>
-          <w:szCs w:val="14"/>
-          <w:lang w:eastAsia="fr-FR"/>
-        </w:rPr>
-      </w:pPr>
-    </w:p>
-    <w:p>
-      <w:pPr>
-        <w:pStyle w:val="Retraitnormal1"/>
-        <w:numPr>
-          <w:ilvl w:val="0"/>
-          <w:numId w:val="0"/>
-        </w:numPr>
-        <w:ind w:left="360"/>
-        <w:rPr>
-          <w:rFonts w:ascii="Arial" w:hAnsi="Arial"/>
-          <w:i/>
-          <w:iCs/>
-          <w:sz w:val="24"/>
-          <w:szCs w:val="14"/>
-          <w:lang w:eastAsia="fr-FR"/>
-        </w:rPr>
-      </w:pPr>
-    </w:p>
-    <w:p>
-      <w:pPr>
-        <w:pStyle w:val="Retraitnormal1"/>
-        <w:numPr>
-          <w:ilvl w:val="0"/>
-          <w:numId w:val="0"/>
-        </w:numPr>
-        <w:ind w:left="360"/>
-        <w:rPr>
-          <w:rFonts w:ascii="Arial" w:hAnsi="Arial"/>
-          <w:i/>
-          <w:iCs/>
-          <w:sz w:val="24"/>
-          <w:szCs w:val="14"/>
-          <w:lang w:eastAsia="fr-FR"/>
-        </w:rPr>
-      </w:pPr>
-    </w:p>
-    <w:p>
-      <w:pPr>
-        <w:pStyle w:val="Retraitnormal1"/>
-        <w:numPr>
-          <w:ilvl w:val="0"/>
-          <w:numId w:val="0"/>
-        </w:numPr>
-        <w:ind w:left="360"/>
-        <w:rPr>
-          <w:rFonts w:ascii="Arial" w:hAnsi="Arial"/>
-          <w:i/>
-          <w:iCs/>
-          <w:sz w:val="24"/>
-          <w:szCs w:val="14"/>
-          <w:lang w:eastAsia="fr-FR"/>
-        </w:rPr>
-      </w:pPr>
-    </w:p>
-    <w:p>
-      <w:pPr>
-        <w:pStyle w:val="Retraitnormal1"/>
-        <w:numPr>
-          <w:ilvl w:val="0"/>
-          <w:numId w:val="0"/>
-        </w:numPr>
-        <w:ind w:left="360"/>
-        <w:rPr>
-          <w:rFonts w:ascii="Arial" w:hAnsi="Arial"/>
-          <w:i/>
-          <w:iCs/>
-          <w:sz w:val="24"/>
-          <w:szCs w:val="14"/>
-          <w:lang w:eastAsia="fr-FR"/>
-        </w:rPr>
-      </w:pPr>
-    </w:p>
-    <w:p>
-      <w:pPr>
-        <w:pStyle w:val="Retraitnormal1"/>
-        <w:numPr>
-          <w:ilvl w:val="0"/>
-          <w:numId w:val="0"/>
-        </w:numPr>
-        <w:ind w:left="360"/>
-        <w:rPr>
-          <w:rFonts w:ascii="Arial" w:hAnsi="Arial"/>
-          <w:i/>
-          <w:iCs/>
-          <w:sz w:val="24"/>
-          <w:szCs w:val="14"/>
-          <w:lang w:eastAsia="fr-FR"/>
-        </w:rPr>
-      </w:pPr>
-    </w:p>
-    <w:p>
-      <w:pPr>
-        <w:pStyle w:val="Retraitnormal1"/>
-        <w:numPr>
-          <w:ilvl w:val="0"/>
-          <w:numId w:val="0"/>
-        </w:numPr>
-        <w:ind w:left="360"/>
-        <w:rPr>
-          <w:rFonts w:ascii="Arial" w:hAnsi="Arial"/>
-          <w:i/>
-          <w:iCs/>
-          <w:sz w:val="24"/>
-          <w:szCs w:val="14"/>
-          <w:lang w:eastAsia="fr-FR"/>
-        </w:rPr>
-      </w:pPr>
-    </w:p>
-    <w:p>
-      <w:pPr>
-        <w:pStyle w:val="Retraitnormal1"/>
-        <w:numPr>
-          <w:ilvl w:val="0"/>
-          <w:numId w:val="0"/>
-        </w:numPr>
-        <w:ind w:left="360"/>
-        <w:rPr>
-          <w:rFonts w:ascii="Arial" w:hAnsi="Arial"/>
-          <w:i/>
-          <w:iCs/>
-          <w:sz w:val="24"/>
-          <w:szCs w:val="14"/>
-          <w:lang w:eastAsia="fr-FR"/>
-        </w:rPr>
-      </w:pPr>
-    </w:p>
-    <w:p>
-      <w:pPr>
-        <w:pStyle w:val="Retraitnormal1"/>
-        <w:numPr>
-          <w:ilvl w:val="0"/>
-          <w:numId w:val="0"/>
-        </w:numPr>
-        <w:ind w:left="360"/>
-        <w:rPr>
-          <w:rFonts w:ascii="Arial" w:hAnsi="Arial"/>
-          <w:i/>
-          <w:iCs/>
-          <w:sz w:val="24"/>
-          <w:szCs w:val="14"/>
-          <w:lang w:eastAsia="fr-FR"/>
-        </w:rPr>
-      </w:pPr>
-    </w:p>
-    <w:p>
-      <w:pPr>
-        <w:pStyle w:val="Retraitnormal1"/>
-        <w:numPr>
-          <w:ilvl w:val="0"/>
-          <w:numId w:val="0"/>
-        </w:numPr>
-        <w:ind w:left="360"/>
-        <w:rPr>
-          <w:rFonts w:ascii="Arial" w:hAnsi="Arial"/>
-          <w:i/>
-          <w:iCs/>
-          <w:sz w:val="24"/>
-          <w:szCs w:val="14"/>
-          <w:lang w:eastAsia="fr-FR"/>
-        </w:rPr>
-      </w:pPr>
-    </w:p>
-    <w:p>
-      <w:pPr>
-        <w:pStyle w:val="Retraitnormal1"/>
-        <w:numPr>
-          <w:ilvl w:val="0"/>
-          <w:numId w:val="0"/>
-        </w:numPr>
-        <w:ind w:left="360"/>
-        <w:rPr>
-          <w:rFonts w:ascii="Arial" w:hAnsi="Arial"/>
-          <w:i/>
-          <w:iCs/>
-          <w:sz w:val="24"/>
-          <w:szCs w:val="14"/>
-          <w:lang w:eastAsia="fr-FR"/>
-        </w:rPr>
-      </w:pPr>
-    </w:p>
-    <w:p>
-      <w:pPr>
-        <w:pStyle w:val="Retraitnormal1"/>
-        <w:numPr>
-          <w:ilvl w:val="0"/>
-          <w:numId w:val="0"/>
-        </w:numPr>
-        <w:ind w:left="360"/>
-        <w:rPr>
-          <w:rFonts w:ascii="Arial" w:hAnsi="Arial"/>
-          <w:i/>
-          <w:iCs/>
-          <w:sz w:val="24"/>
-          <w:szCs w:val="14"/>
-          <w:lang w:eastAsia="fr-FR"/>
-        </w:rPr>
-      </w:pPr>
-    </w:p>
-    <w:p>
-      <w:pPr>
-        <w:pStyle w:val="Retraitnormal1"/>
-        <w:numPr>
-          <w:ilvl w:val="0"/>
-          <w:numId w:val="0"/>
-        </w:numPr>
-        <w:ind w:left="360"/>
-        <w:rPr>
-          <w:rFonts w:ascii="Arial" w:hAnsi="Arial"/>
-          <w:i/>
-          <w:iCs/>
-          <w:sz w:val="24"/>
-          <w:szCs w:val="14"/>
-          <w:lang w:eastAsia="fr-FR"/>
-        </w:rPr>
-      </w:pPr>
-    </w:p>
-    <w:p>
-      <w:pPr>
-        <w:pStyle w:val="Retraitnormal1"/>
-        <w:numPr>
-          <w:ilvl w:val="0"/>
-          <w:numId w:val="0"/>
-        </w:numPr>
-        <w:ind w:left="360"/>
-        <w:rPr>
-          <w:rFonts w:ascii="Arial" w:hAnsi="Arial"/>
-          <w:i/>
-          <w:iCs/>
-          <w:sz w:val="24"/>
-          <w:szCs w:val="14"/>
-          <w:lang w:eastAsia="fr-FR"/>
-        </w:rPr>
-      </w:pPr>
-    </w:p>
-    <w:p>
-      <w:pPr>
-        <w:pStyle w:val="Retraitnormal1"/>
-        <w:numPr>
-          <w:ilvl w:val="0"/>
-          <w:numId w:val="0"/>
-        </w:numPr>
-        <w:ind w:left="360"/>
-        <w:rPr>
-          <w:rFonts w:ascii="Arial" w:hAnsi="Arial"/>
-          <w:i/>
-          <w:iCs/>
-          <w:sz w:val="24"/>
-          <w:szCs w:val="14"/>
-          <w:lang w:eastAsia="fr-FR"/>
-        </w:rPr>
-      </w:pPr>
-    </w:p>
-    <w:p>
-      <w:pPr>
-        <w:pStyle w:val="Retraitnormal1"/>
-        <w:numPr>
-          <w:ilvl w:val="0"/>
-          <w:numId w:val="0"/>
-        </w:numPr>
-        <w:ind w:left="360"/>
-        <w:rPr>
-          <w:rFonts w:ascii="Arial" w:hAnsi="Arial"/>
-          <w:i/>
-          <w:iCs/>
-          <w:sz w:val="24"/>
-          <w:szCs w:val="14"/>
-          <w:lang w:eastAsia="fr-FR"/>
-        </w:rPr>
-      </w:pPr>
-    </w:p>
-    <w:p>
-      <w:pPr>
-        <w:pStyle w:val="Retraitnormal1"/>
-        <w:numPr>
-          <w:ilvl w:val="0"/>
-          <w:numId w:val="0"/>
-        </w:numPr>
-        <w:ind w:left="360"/>
-        <w:rPr>
-          <w:rFonts w:ascii="Arial" w:hAnsi="Arial"/>
-          <w:i/>
-          <w:iCs/>
-          <w:sz w:val="24"/>
-          <w:szCs w:val="14"/>
-          <w:lang w:eastAsia="fr-FR"/>
-        </w:rPr>
-      </w:pPr>
-    </w:p>
-    <w:p>
-      <w:pPr>
-        <w:pStyle w:val="Retraitnormal1"/>
-        <w:numPr>
-          <w:ilvl w:val="0"/>
-          <w:numId w:val="0"/>
-        </w:numPr>
-        <w:ind w:left="360"/>
-        <w:rPr>
-          <w:rFonts w:ascii="Arial" w:hAnsi="Arial"/>
-          <w:i/>
-          <w:iCs/>
-          <w:sz w:val="24"/>
-          <w:szCs w:val="14"/>
-          <w:lang w:eastAsia="fr-FR"/>
-        </w:rPr>
-      </w:pPr>
-    </w:p>
-    <w:p>
-      <w:pPr>
-        <w:pStyle w:val="Retraitnormal1"/>
-        <w:numPr>
-          <w:ilvl w:val="0"/>
-          <w:numId w:val="0"/>
-        </w:numPr>
-        <w:ind w:left="360"/>
-        <w:rPr>
-          <w:rFonts w:ascii="Arial" w:hAnsi="Arial"/>
-          <w:i/>
-          <w:iCs/>
-          <w:sz w:val="24"/>
-          <w:szCs w:val="14"/>
-          <w:lang w:eastAsia="fr-FR"/>
-        </w:rPr>
-      </w:pPr>
-    </w:p>
-    <w:p>
-      <w:pPr>
-        <w:pStyle w:val="Retraitnormal1"/>
-        <w:numPr>
-          <w:ilvl w:val="0"/>
-          <w:numId w:val="0"/>
-        </w:numPr>
-        <w:ind w:left="360"/>
-        <w:rPr>
-          <w:rFonts w:ascii="Arial" w:hAnsi="Arial"/>
-          <w:i/>
-          <w:iCs/>
-          <w:sz w:val="24"/>
-          <w:szCs w:val="14"/>
-          <w:lang w:eastAsia="fr-FR"/>
-        </w:rPr>
-      </w:pPr>
-    </w:p>
-    <w:p>
-      <w:pPr>
-        <w:pStyle w:val="Retraitnormal1"/>
-        <w:numPr>
-          <w:ilvl w:val="0"/>
-          <w:numId w:val="0"/>
-        </w:numPr>
-        <w:ind w:left="360"/>
-        <w:rPr>
-          <w:rFonts w:ascii="Arial" w:hAnsi="Arial"/>
-          <w:i/>
-          <w:iCs/>
-          <w:sz w:val="24"/>
-          <w:szCs w:val="14"/>
-          <w:lang w:eastAsia="fr-FR"/>
-        </w:rPr>
-      </w:pPr>
-    </w:p>
-    <w:p>
-      <w:pPr>
-        <w:pStyle w:val="Retraitnormal1"/>
-        <w:numPr>
-          <w:ilvl w:val="0"/>
-          <w:numId w:val="0"/>
-        </w:numPr>
-        <w:ind w:left="360"/>
-        <w:rPr>
-          <w:rFonts w:ascii="Arial" w:hAnsi="Arial"/>
-          <w:i/>
-          <w:iCs/>
-          <w:sz w:val="24"/>
-          <w:szCs w:val="14"/>
-          <w:lang w:eastAsia="fr-FR"/>
-        </w:rPr>
-      </w:pPr>
-    </w:p>
-    <w:p>
-      <w:pPr>
-        <w:pStyle w:val="Retraitnormal1"/>
-        <w:numPr>
-          <w:ilvl w:val="0"/>
-          <w:numId w:val="0"/>
-        </w:numPr>
-        <w:ind w:left="360"/>
-        <w:rPr>
-          <w:rFonts w:ascii="Arial" w:hAnsi="Arial"/>
-          <w:i/>
-          <w:iCs/>
-          <w:sz w:val="24"/>
-          <w:szCs w:val="14"/>
-          <w:lang w:eastAsia="fr-FR"/>
-        </w:rPr>
-      </w:pPr>
-    </w:p>
-    <w:p>
-      <w:pPr>
-        <w:pStyle w:val="Retraitnormal1"/>
-        <w:numPr>
-          <w:ilvl w:val="0"/>
-          <w:numId w:val="0"/>
-        </w:numPr>
-        <w:rPr>
-          <w:rFonts w:ascii="Arial" w:hAnsi="Arial"/>
-          <w:i/>
-          <w:iCs/>
-          <w:sz w:val="24"/>
-          <w:szCs w:val="14"/>
-          <w:lang w:eastAsia="fr-FR"/>
-        </w:rPr>
-      </w:pPr>
+        </w:rPr>
+        <w:br w:type="page"/>
+      </w:r>
     </w:p>
     <w:p>
       <w:pPr>
@@ -7142,10 +6310,319 @@
     <w:p/>
     <w:p>
       <w:pPr>
+        <w:ind w:left="360" w:firstLine="348"/>
+      </w:pPr>
+      <w:r>
+        <w:t>Répertoire du projet :</w:t>
+      </w:r>
+    </w:p>
+    <w:p>
+      <w:pPr>
+        <w:ind w:left="360"/>
+      </w:pPr>
+      <w:r>
+        <w:tab/>
+      </w:r>
+      <w:r>
+        <w:tab/>
+        <w:t>C\TPI\Code</w:t>
+      </w:r>
+    </w:p>
+    <w:p>
+      <w:pPr>
+        <w:pStyle w:val="Paragraphedeliste"/>
+        <w:numPr>
+          <w:ilvl w:val="0"/>
+          <w:numId w:val="18"/>
+        </w:numPr>
+      </w:pPr>
+      <w:r>
+        <w:t>Controler</w:t>
+      </w:r>
+    </w:p>
+    <w:p>
+      <w:pPr>
+        <w:pStyle w:val="Paragraphedeliste"/>
+        <w:numPr>
+          <w:ilvl w:val="1"/>
+          <w:numId w:val="18"/>
+        </w:numPr>
+      </w:pPr>
+      <w:r>
+        <w:t>biscuits.php</w:t>
+      </w:r>
+    </w:p>
+    <w:p>
+      <w:pPr>
+        <w:pStyle w:val="Paragraphedeliste"/>
+        <w:numPr>
+          <w:ilvl w:val="1"/>
+          <w:numId w:val="18"/>
+        </w:numPr>
+      </w:pPr>
+      <w:r>
+        <w:t>navigation.php</w:t>
+      </w:r>
+    </w:p>
+    <w:p>
+      <w:pPr>
+        <w:pStyle w:val="Paragraphedeliste"/>
+        <w:numPr>
+          <w:ilvl w:val="1"/>
+          <w:numId w:val="18"/>
+        </w:numPr>
+      </w:pPr>
+      <w:r>
+        <w:t>users.php</w:t>
+      </w:r>
+    </w:p>
+    <w:p>
+      <w:pPr>
+        <w:pStyle w:val="Paragraphedeliste"/>
+        <w:numPr>
+          <w:ilvl w:val="0"/>
+          <w:numId w:val="18"/>
+        </w:numPr>
+      </w:pPr>
+      <w:r>
+        <w:t>Model</w:t>
+      </w:r>
+    </w:p>
+    <w:p>
+      <w:pPr>
+        <w:pStyle w:val="Paragraphedeliste"/>
+        <w:numPr>
+          <w:ilvl w:val="1"/>
+          <w:numId w:val="18"/>
+        </w:numPr>
+      </w:pPr>
+      <w:r>
+        <w:t>biscuitManagement.php</w:t>
+      </w:r>
+    </w:p>
+    <w:p>
+      <w:pPr>
+        <w:pStyle w:val="Paragraphedeliste"/>
+        <w:numPr>
+          <w:ilvl w:val="1"/>
+          <w:numId w:val="18"/>
+        </w:numPr>
+      </w:pPr>
+      <w:r>
+        <w:t>userManagement.php</w:t>
+      </w:r>
+    </w:p>
+    <w:p>
+      <w:pPr>
+        <w:pStyle w:val="Paragraphedeliste"/>
+        <w:numPr>
+          <w:ilvl w:val="0"/>
+          <w:numId w:val="17"/>
+        </w:numPr>
+      </w:pPr>
+      <w:r>
+        <w:t>View</w:t>
+      </w:r>
+    </w:p>
+    <w:p>
+      <w:pPr>
+        <w:pStyle w:val="Paragraphedeliste"/>
+        <w:numPr>
+          <w:ilvl w:val="1"/>
+          <w:numId w:val="17"/>
+        </w:numPr>
+      </w:pPr>
+      <w:r>
+        <w:t>about.php</w:t>
+      </w:r>
+    </w:p>
+    <w:p>
+      <w:pPr>
+        <w:pStyle w:val="Paragraphedeliste"/>
+        <w:numPr>
+          <w:ilvl w:val="1"/>
+          <w:numId w:val="17"/>
+        </w:numPr>
+      </w:pPr>
+      <w:r>
+        <w:t>admin.php</w:t>
+      </w:r>
+    </w:p>
+    <w:p>
+      <w:pPr>
+        <w:pStyle w:val="Paragraphedeliste"/>
+        <w:numPr>
+          <w:ilvl w:val="1"/>
+          <w:numId w:val="17"/>
+        </w:numPr>
+      </w:pPr>
+      <w:r>
+        <w:t>cart.php</w:t>
+      </w:r>
+    </w:p>
+    <w:p>
+      <w:pPr>
+        <w:pStyle w:val="Paragraphedeliste"/>
+        <w:numPr>
+          <w:ilvl w:val="1"/>
+          <w:numId w:val="17"/>
+        </w:numPr>
+      </w:pPr>
+      <w:r>
+        <w:t>contact.php</w:t>
+      </w:r>
+    </w:p>
+    <w:p>
+      <w:pPr>
+        <w:pStyle w:val="Paragraphedeliste"/>
+        <w:numPr>
+          <w:ilvl w:val="1"/>
+          <w:numId w:val="17"/>
+        </w:numPr>
+      </w:pPr>
+      <w:r>
+        <w:t>detailBiscuit.php</w:t>
+      </w:r>
+    </w:p>
+    <w:p>
+      <w:pPr>
+        <w:pStyle w:val="Paragraphedeliste"/>
+        <w:numPr>
+          <w:ilvl w:val="1"/>
+          <w:numId w:val="17"/>
+        </w:numPr>
+      </w:pPr>
+      <w:r>
+        <w:t>formBiscuit.php</w:t>
+      </w:r>
+    </w:p>
+    <w:p>
+      <w:pPr>
+        <w:pStyle w:val="Paragraphedeliste"/>
+        <w:numPr>
+          <w:ilvl w:val="1"/>
+          <w:numId w:val="17"/>
+        </w:numPr>
+      </w:pPr>
+      <w:r>
+        <w:t>gabarit.php</w:t>
+      </w:r>
+    </w:p>
+    <w:p>
+      <w:pPr>
+        <w:pStyle w:val="Paragraphedeliste"/>
+        <w:numPr>
+          <w:ilvl w:val="1"/>
+          <w:numId w:val="17"/>
+        </w:numPr>
+      </w:pPr>
+      <w:r>
+        <w:t>home.php</w:t>
+      </w:r>
+    </w:p>
+    <w:p>
+      <w:pPr>
+        <w:pStyle w:val="Paragraphedeliste"/>
+        <w:numPr>
+          <w:ilvl w:val="1"/>
+          <w:numId w:val="17"/>
+        </w:numPr>
+      </w:pPr>
+      <w:r>
+        <w:t>login.php</w:t>
+      </w:r>
+    </w:p>
+    <w:p>
+      <w:pPr>
+        <w:pStyle w:val="Paragraphedeliste"/>
+        <w:numPr>
+          <w:ilvl w:val="1"/>
+          <w:numId w:val="17"/>
+        </w:numPr>
+      </w:pPr>
+      <w:r>
+        <w:t>modifBiscuit.php</w:t>
+      </w:r>
+    </w:p>
+    <w:p>
+      <w:pPr>
+        <w:pStyle w:val="Paragraphedeliste"/>
+        <w:numPr>
+          <w:ilvl w:val="1"/>
+          <w:numId w:val="17"/>
+        </w:numPr>
+      </w:pPr>
+      <w:r>
+        <w:t>modifProfil.php</w:t>
+      </w:r>
+    </w:p>
+    <w:p>
+      <w:pPr>
+        <w:pStyle w:val="Paragraphedeliste"/>
+        <w:numPr>
+          <w:ilvl w:val="1"/>
+          <w:numId w:val="17"/>
+        </w:numPr>
+      </w:pPr>
+      <w:r>
+        <w:t>orderList.php</w:t>
+      </w:r>
+    </w:p>
+    <w:p>
+      <w:pPr>
+        <w:pStyle w:val="Paragraphedeliste"/>
+        <w:numPr>
+          <w:ilvl w:val="1"/>
+          <w:numId w:val="17"/>
+        </w:numPr>
+      </w:pPr>
+      <w:r>
+        <w:t>profil.php</w:t>
+      </w:r>
+    </w:p>
+    <w:p>
+      <w:pPr>
+        <w:pStyle w:val="Paragraphedeliste"/>
+        <w:numPr>
+          <w:ilvl w:val="1"/>
+          <w:numId w:val="17"/>
+        </w:numPr>
+      </w:pPr>
+      <w:r>
+        <w:t>register.php</w:t>
+      </w:r>
+    </w:p>
+    <w:p>
+      <w:pPr>
+        <w:pStyle w:val="Paragraphedeliste"/>
+        <w:numPr>
+          <w:ilvl w:val="1"/>
+          <w:numId w:val="17"/>
+        </w:numPr>
+      </w:pPr>
+      <w:r>
+        <w:t>shop.php</w:t>
+      </w:r>
+    </w:p>
+    <w:p>
+      <w:pPr>
+        <w:pStyle w:val="Paragraphedeliste"/>
+        <w:numPr>
+          <w:ilvl w:val="0"/>
+          <w:numId w:val="17"/>
+        </w:numPr>
+      </w:pPr>
+      <w:r>
+        <w:t>Index.php</w:t>
+      </w:r>
+    </w:p>
+    <w:p/>
+    <w:p>
+      <w:pPr>
         <w:ind w:left="576"/>
       </w:pPr>
       <w:r>
-        <w:t>Les logiciels utilisés au cours du projet :</w:t>
+        <w:t>Les logiciels et système d’exploitation utilisés au cours du projet :</w:t>
       </w:r>
     </w:p>
     <w:p>
@@ -7156,13 +6633,8 @@
           <w:numId w:val="14"/>
         </w:numPr>
       </w:pPr>
-      <w:proofErr w:type="spellStart"/>
-      <w:r>
-        <w:t>Balsamiq</w:t>
-      </w:r>
-      <w:proofErr w:type="spellEnd"/>
-      <w:r>
-        <w:t>, version : 4.7.1</w:t>
+      <w:r>
+        <w:t>Windows 10</w:t>
       </w:r>
     </w:p>
     <w:p>
@@ -7174,7 +6646,7 @@
         </w:numPr>
       </w:pPr>
       <w:r>
-        <w:t>Draw.io, version : 20.8.16</w:t>
+        <w:t>Suite Office</w:t>
       </w:r>
     </w:p>
     <w:p>
@@ -7186,7 +6658,7 @@
         </w:numPr>
       </w:pPr>
       <w:r>
-        <w:t>MySQL Workbench 8.0, version : 8.0.31</w:t>
+        <w:t>Balsamiq, version : 4.7.1</w:t>
       </w:r>
     </w:p>
     <w:p>
@@ -7197,16 +6669,8 @@
           <w:numId w:val="14"/>
         </w:numPr>
       </w:pPr>
-      <w:proofErr w:type="spellStart"/>
-      <w:r>
-        <w:t>HeidiSQL</w:t>
-      </w:r>
-      <w:proofErr w:type="spellEnd"/>
-      <w:r>
-        <w:t>, version : 12.</w:t>
-      </w:r>
-      <w:r>
-        <w:t>2.0.6576</w:t>
+      <w:r>
+        <w:t>Draw.io, version : 20.8.16</w:t>
       </w:r>
     </w:p>
     <w:p>
@@ -7217,13 +6681,8 @@
           <w:numId w:val="14"/>
         </w:numPr>
       </w:pPr>
-      <w:proofErr w:type="spellStart"/>
-      <w:r>
-        <w:t>PhpStorm</w:t>
-      </w:r>
-      <w:proofErr w:type="spellEnd"/>
-      <w:r>
-        <w:t>, version : 2022.3.2</w:t>
+      <w:r>
+        <w:t>MySQL Workbench 8.0, version : 8.0.31</w:t>
       </w:r>
     </w:p>
     <w:p>
@@ -7235,9 +6694,37 @@
         </w:numPr>
       </w:pPr>
       <w:r>
+        <w:t>HeidiSQL, version : 12.2.0.6576</w:t>
+      </w:r>
+    </w:p>
+    <w:p>
+      <w:pPr>
+        <w:pStyle w:val="Paragraphedeliste"/>
+        <w:numPr>
+          <w:ilvl w:val="0"/>
+          <w:numId w:val="14"/>
+        </w:numPr>
+      </w:pPr>
+      <w:r>
+        <w:t>PhpStorm, version : 2022.3.2</w:t>
+      </w:r>
+    </w:p>
+    <w:p>
+      <w:pPr>
+        <w:pStyle w:val="Paragraphedeliste"/>
+        <w:numPr>
+          <w:ilvl w:val="0"/>
+          <w:numId w:val="14"/>
+        </w:numPr>
+      </w:pPr>
+      <w:r>
         <w:t>PHP, version : 8.2</w:t>
       </w:r>
     </w:p>
+    <w:p/>
+    <w:p/>
+    <w:p/>
+    <w:p/>
     <w:bookmarkEnd w:id="20"/>
     <w:p>
       <w:pPr>
@@ -7250,332 +6737,12 @@
     </w:p>
     <w:p>
       <w:pPr>
-        <w:ind w:firstLine="360"/>
-        <w:rPr>
-          <w:i/>
-          <w:iCs/>
-        </w:rPr>
-      </w:pPr>
-      <w:r>
-        <w:rPr>
-          <w:i/>
-          <w:iCs/>
-        </w:rPr>
-        <w:t>Décrire la réalisation "physique" de votre projet</w:t>
-      </w:r>
-    </w:p>
-    <w:p>
-      <w:pPr>
-        <w:ind w:firstLine="360"/>
-        <w:rPr>
-          <w:i/>
-          <w:iCs/>
-        </w:rPr>
-      </w:pPr>
-    </w:p>
-    <w:p>
-      <w:pPr>
+        <w:pStyle w:val="Titre2"/>
         <w:numPr>
           <w:ilvl w:val="0"/>
-          <w:numId w:val="11"/>
+          <w:numId w:val="0"/>
         </w:numPr>
-        <w:tabs>
-          <w:tab w:val="clear" w:pos="720"/>
-          <w:tab w:val="num" w:pos="927"/>
-        </w:tabs>
-        <w:ind w:left="927"/>
-        <w:rPr>
-          <w:i/>
-          <w:iCs/>
-        </w:rPr>
-      </w:pPr>
-      <w:proofErr w:type="gramStart"/>
-      <w:r>
-        <w:rPr>
-          <w:i/>
-          <w:iCs/>
-        </w:rPr>
-        <w:t>les</w:t>
-      </w:r>
-      <w:proofErr w:type="gramEnd"/>
-      <w:r>
-        <w:rPr>
-          <w:i/>
-          <w:iCs/>
-        </w:rPr>
-        <w:t xml:space="preserve"> répertoires où le logiciel est installé</w:t>
-      </w:r>
-    </w:p>
-    <w:p>
-      <w:pPr>
-        <w:numPr>
-          <w:ilvl w:val="0"/>
-          <w:numId w:val="10"/>
-        </w:numPr>
-        <w:tabs>
-          <w:tab w:val="clear" w:pos="720"/>
-          <w:tab w:val="num" w:pos="927"/>
-        </w:tabs>
-        <w:ind w:left="927"/>
-        <w:rPr>
-          <w:i/>
-          <w:iCs/>
-        </w:rPr>
-      </w:pPr>
-      <w:proofErr w:type="gramStart"/>
-      <w:r>
-        <w:rPr>
-          <w:i/>
-          <w:iCs/>
-        </w:rPr>
-        <w:t>la</w:t>
-      </w:r>
-      <w:proofErr w:type="gramEnd"/>
-      <w:r>
-        <w:rPr>
-          <w:i/>
-          <w:iCs/>
-        </w:rPr>
-        <w:t xml:space="preserve"> liste de tous les fichiers et une rapide description de leur contenu (des noms qui parlent !)</w:t>
-      </w:r>
-    </w:p>
-    <w:p>
-      <w:pPr>
-        <w:numPr>
-          <w:ilvl w:val="0"/>
-          <w:numId w:val="10"/>
-        </w:numPr>
-        <w:tabs>
-          <w:tab w:val="clear" w:pos="720"/>
-          <w:tab w:val="num" w:pos="927"/>
-        </w:tabs>
-        <w:ind w:left="927"/>
-        <w:rPr>
-          <w:i/>
-          <w:iCs/>
-        </w:rPr>
-      </w:pPr>
-      <w:proofErr w:type="gramStart"/>
-      <w:r>
-        <w:rPr>
-          <w:i/>
-          <w:iCs/>
-        </w:rPr>
-        <w:t>les</w:t>
-      </w:r>
-      <w:proofErr w:type="gramEnd"/>
-      <w:r>
-        <w:rPr>
-          <w:i/>
-          <w:iCs/>
-        </w:rPr>
-        <w:t xml:space="preserve"> versions des systèmes d'exploitation et des outils logiciels</w:t>
-      </w:r>
-    </w:p>
-    <w:p>
-      <w:pPr>
-        <w:numPr>
-          <w:ilvl w:val="0"/>
-          <w:numId w:val="10"/>
-        </w:numPr>
-        <w:tabs>
-          <w:tab w:val="clear" w:pos="720"/>
-          <w:tab w:val="num" w:pos="927"/>
-        </w:tabs>
-        <w:ind w:left="927"/>
-        <w:rPr>
-          <w:i/>
-          <w:iCs/>
-        </w:rPr>
-      </w:pPr>
-      <w:proofErr w:type="gramStart"/>
-      <w:r>
-        <w:rPr>
-          <w:i/>
-          <w:iCs/>
-        </w:rPr>
-        <w:t>la</w:t>
-      </w:r>
-      <w:proofErr w:type="gramEnd"/>
-      <w:r>
-        <w:rPr>
-          <w:i/>
-          <w:iCs/>
-        </w:rPr>
-        <w:t xml:space="preserve"> description exacte du matériel</w:t>
-      </w:r>
-    </w:p>
-    <w:p>
-      <w:pPr>
-        <w:numPr>
-          <w:ilvl w:val="0"/>
-          <w:numId w:val="10"/>
-        </w:numPr>
-        <w:tabs>
-          <w:tab w:val="clear" w:pos="720"/>
-          <w:tab w:val="num" w:pos="927"/>
-        </w:tabs>
-        <w:ind w:left="927"/>
-        <w:rPr>
-          <w:i/>
-          <w:iCs/>
-        </w:rPr>
-      </w:pPr>
-      <w:proofErr w:type="gramStart"/>
-      <w:r>
-        <w:rPr>
-          <w:i/>
-          <w:iCs/>
-        </w:rPr>
-        <w:t>le</w:t>
-      </w:r>
-      <w:proofErr w:type="gramEnd"/>
-      <w:r>
-        <w:rPr>
-          <w:i/>
-          <w:iCs/>
-        </w:rPr>
-        <w:t xml:space="preserve"> numé</w:t>
-      </w:r>
-      <w:r>
-        <w:rPr>
-          <w:i/>
-          <w:iCs/>
-        </w:rPr>
-        <w:t xml:space="preserve">ro de version de votre produit </w:t>
-      </w:r>
-      <w:r>
-        <w:rPr>
-          <w:i/>
-          <w:iCs/>
-        </w:rPr>
-        <w:t>!</w:t>
-      </w:r>
-    </w:p>
-    <w:p>
-      <w:pPr>
-        <w:numPr>
-          <w:ilvl w:val="0"/>
-          <w:numId w:val="10"/>
-        </w:numPr>
-        <w:tabs>
-          <w:tab w:val="clear" w:pos="720"/>
-          <w:tab w:val="num" w:pos="927"/>
-        </w:tabs>
-        <w:ind w:left="927"/>
-        <w:rPr>
-          <w:i/>
-          <w:iCs/>
-          <w:u w:val="single"/>
-        </w:rPr>
-      </w:pPr>
-      <w:proofErr w:type="gramStart"/>
-      <w:r>
-        <w:rPr>
-          <w:i/>
-          <w:iCs/>
-        </w:rPr>
-        <w:t>programmation</w:t>
-      </w:r>
-      <w:proofErr w:type="gramEnd"/>
-      <w:r>
-        <w:rPr>
-          <w:i/>
-          <w:iCs/>
-        </w:rPr>
-        <w:t xml:space="preserve"> et scripts: librairies externes, dictionnaire des données, reconstruction du logiciel</w:t>
-      </w:r>
-      <w:r>
-        <w:rPr>
-          <w:i/>
-          <w:iCs/>
-        </w:rPr>
-        <w:t xml:space="preserve"> </w:t>
-      </w:r>
-      <w:r>
-        <w:rPr>
-          <w:i/>
-          <w:iCs/>
-        </w:rPr>
-        <w:t>-</w:t>
-      </w:r>
-      <w:r>
-        <w:rPr>
-          <w:i/>
-          <w:iCs/>
-        </w:rPr>
-        <w:t xml:space="preserve"> </w:t>
-      </w:r>
-      <w:r>
-        <w:rPr>
-          <w:i/>
-          <w:iCs/>
-        </w:rPr>
-        <w:t>cible à partir des sources.</w:t>
-      </w:r>
-    </w:p>
-    <w:p>
-      <w:pPr>
-        <w:ind w:left="567"/>
-        <w:rPr>
-          <w:i/>
-          <w:iCs/>
-          <w:u w:val="single"/>
-        </w:rPr>
-      </w:pPr>
-    </w:p>
-    <w:p>
-      <w:pPr>
-        <w:ind w:left="1134" w:hanging="774"/>
-        <w:rPr>
-          <w:i/>
-          <w:iCs/>
-        </w:rPr>
-      </w:pPr>
-      <w:r>
-        <w:rPr>
-          <w:i/>
-          <w:iCs/>
-        </w:rPr>
-        <w:t xml:space="preserve">NOTE : </w:t>
-      </w:r>
-      <w:r>
-        <w:rPr>
-          <w:i/>
-          <w:iCs/>
-          <w:u w:val="single"/>
-        </w:rPr>
-        <w:t xml:space="preserve">Evitez d’inclure les </w:t>
-      </w:r>
-      <w:proofErr w:type="gramStart"/>
-      <w:r>
-        <w:rPr>
-          <w:i/>
-          <w:iCs/>
-          <w:u w:val="single"/>
-        </w:rPr>
-        <w:t>listings</w:t>
-      </w:r>
-      <w:proofErr w:type="gramEnd"/>
-      <w:r>
-        <w:rPr>
-          <w:i/>
-          <w:iCs/>
-          <w:u w:val="single"/>
-        </w:rPr>
-        <w:t xml:space="preserve"> des sources</w:t>
-      </w:r>
-      <w:r>
-        <w:rPr>
-          <w:i/>
-          <w:iCs/>
-        </w:rPr>
-        <w:t>, à moins que vous ne désiriez en expliquer une partie vous paraissant importante. Dans ce cas n’incluez que cette partie…</w:t>
-      </w:r>
-    </w:p>
-    <w:p>
-      <w:pPr>
-        <w:pStyle w:val="Titre2"/>
+        <w:ind w:left="576"/>
         <w:rPr>
           <w:i w:val="0"/>
           <w:iCs/>
@@ -7589,6 +6756,7 @@
           <w:i w:val="0"/>
           <w:iCs/>
         </w:rPr>
+        <w:lastRenderedPageBreak/>
         <w:t>Description des test</w:t>
       </w:r>
       <w:bookmarkEnd w:id="21"/>
@@ -7623,16 +6791,8 @@
         <w:rPr>
           <w:i/>
         </w:rPr>
-        <w:t xml:space="preserve">Pour chaque partie testée de votre projet, il faut </w:t>
-      </w:r>
-      <w:proofErr w:type="gramStart"/>
-      <w:r>
-        <w:rPr>
-          <w:i/>
-        </w:rPr>
-        <w:t>décrire:</w:t>
-      </w:r>
-      <w:proofErr w:type="gramEnd"/>
+        <w:t>Pour chaque partie testée de votre projet, il faut décrire:</w:t>
+      </w:r>
     </w:p>
     <w:p>
       <w:pPr>
@@ -7654,19 +6814,11 @@
           <w:i/>
         </w:rPr>
       </w:pPr>
-      <w:proofErr w:type="gramStart"/>
       <w:r>
         <w:rPr>
           <w:i/>
         </w:rPr>
-        <w:t>les</w:t>
-      </w:r>
-      <w:proofErr w:type="gramEnd"/>
-      <w:r>
-        <w:rPr>
-          <w:i/>
-        </w:rPr>
-        <w:t xml:space="preserve"> conditions exactes de chaque test</w:t>
+        <w:t>les conditions exactes de chaque test</w:t>
       </w:r>
     </w:p>
     <w:p>
@@ -7679,19 +6831,11 @@
           <w:i/>
         </w:rPr>
       </w:pPr>
-      <w:proofErr w:type="gramStart"/>
       <w:r>
         <w:rPr>
           <w:i/>
         </w:rPr>
-        <w:t>les</w:t>
-      </w:r>
-      <w:proofErr w:type="gramEnd"/>
-      <w:r>
-        <w:rPr>
-          <w:i/>
-        </w:rPr>
-        <w:t xml:space="preserve"> preuves de test (papier ou fichier)</w:t>
+        <w:t>les preuves de test (papier ou fichier)</w:t>
       </w:r>
     </w:p>
     <w:p>
@@ -7704,19 +6848,11 @@
           <w:i/>
         </w:rPr>
       </w:pPr>
-      <w:proofErr w:type="gramStart"/>
       <w:r>
         <w:rPr>
           <w:i/>
         </w:rPr>
-        <w:t>tests</w:t>
-      </w:r>
-      <w:proofErr w:type="gramEnd"/>
-      <w:r>
-        <w:rPr>
-          <w:i/>
-        </w:rPr>
-        <w:t xml:space="preserve"> sans preuve: fournir au moins une description </w:t>
+        <w:t xml:space="preserve">tests sans preuve: fournir au moins une description </w:t>
       </w:r>
     </w:p>
     <w:p>
@@ -7775,21 +6911,7 @@
         <w:rPr>
           <w:i/>
         </w:rPr>
-        <w:t xml:space="preserve">S'il reste encore des </w:t>
-      </w:r>
-      <w:proofErr w:type="gramStart"/>
-      <w:r>
-        <w:rPr>
-          <w:i/>
-        </w:rPr>
-        <w:t>erreurs:</w:t>
-      </w:r>
-      <w:proofErr w:type="gramEnd"/>
-      <w:r>
-        <w:rPr>
-          <w:i/>
-        </w:rPr>
-        <w:t xml:space="preserve"> </w:t>
+        <w:t xml:space="preserve">S'il reste encore des erreurs: </w:t>
       </w:r>
     </w:p>
     <w:p>
@@ -7912,7 +7034,6 @@
           <w:rFonts w:cs="Arial"/>
           <w:i/>
         </w:rPr>
-        <w:lastRenderedPageBreak/>
         <w:t>Lister les documents fournis au client avec votre produit, en indiquant les numéros de versions</w:t>
       </w:r>
       <w:r>
@@ -7943,21 +7064,12 @@
           <w:i/>
         </w:rPr>
       </w:pPr>
-      <w:proofErr w:type="gramStart"/>
       <w:r>
         <w:rPr>
           <w:rFonts w:cs="Arial"/>
           <w:i/>
         </w:rPr>
-        <w:t>le</w:t>
-      </w:r>
-      <w:proofErr w:type="gramEnd"/>
-      <w:r>
-        <w:rPr>
-          <w:rFonts w:cs="Arial"/>
-          <w:i/>
-        </w:rPr>
-        <w:t xml:space="preserve"> rapport de projet</w:t>
+        <w:t>le rapport de projet</w:t>
       </w:r>
     </w:p>
     <w:p>
@@ -7971,21 +7083,12 @@
           <w:i/>
         </w:rPr>
       </w:pPr>
-      <w:proofErr w:type="gramStart"/>
       <w:r>
         <w:rPr>
           <w:rFonts w:cs="Arial"/>
           <w:i/>
         </w:rPr>
-        <w:t>le</w:t>
-      </w:r>
-      <w:proofErr w:type="gramEnd"/>
-      <w:r>
-        <w:rPr>
-          <w:rFonts w:cs="Arial"/>
-          <w:i/>
-        </w:rPr>
-        <w:t xml:space="preserve"> manuel d'Installation (en annexe)</w:t>
+        <w:t>le manuel d'Installation (en annexe)</w:t>
       </w:r>
     </w:p>
     <w:p>
@@ -7999,21 +7102,12 @@
           <w:i/>
         </w:rPr>
       </w:pPr>
-      <w:proofErr w:type="gramStart"/>
       <w:r>
         <w:rPr>
           <w:rFonts w:cs="Arial"/>
           <w:i/>
         </w:rPr>
-        <w:t>le</w:t>
-      </w:r>
-      <w:proofErr w:type="gramEnd"/>
-      <w:r>
-        <w:rPr>
-          <w:rFonts w:cs="Arial"/>
-          <w:i/>
-        </w:rPr>
-        <w:t xml:space="preserve"> manuel d'Utilisation avec des exemples graphiques (en annexe)</w:t>
+        <w:t>le manuel d'Utilisation avec des exemples graphiques (en annexe)</w:t>
       </w:r>
     </w:p>
     <w:p>
@@ -8027,21 +7121,12 @@
           <w:i/>
         </w:rPr>
       </w:pPr>
-      <w:proofErr w:type="gramStart"/>
       <w:r>
         <w:rPr>
           <w:rFonts w:cs="Arial"/>
           <w:i/>
         </w:rPr>
-        <w:t>autres</w:t>
-      </w:r>
-      <w:proofErr w:type="gramEnd"/>
-      <w:r>
-        <w:rPr>
-          <w:rFonts w:cs="Arial"/>
-          <w:i/>
-        </w:rPr>
-        <w:t>…</w:t>
+        <w:t>autres…</w:t>
       </w:r>
     </w:p>
     <w:p>
@@ -8111,18 +7196,8 @@
           <w:i/>
           <w:sz w:val="24"/>
         </w:rPr>
-        <w:t xml:space="preserve">Développez en tous cas les points </w:t>
-      </w:r>
-      <w:proofErr w:type="gramStart"/>
-      <w:r>
-        <w:rPr>
-          <w:rFonts w:ascii="Arial" w:hAnsi="Arial" w:cs="Arial"/>
-          <w:i/>
-          <w:sz w:val="24"/>
-        </w:rPr>
-        <w:t>suivants:</w:t>
-      </w:r>
-      <w:proofErr w:type="gramEnd"/>
+        <w:t>Développez en tous cas les points suivants:</w:t>
+      </w:r>
     </w:p>
     <w:p>
       <w:pPr>
@@ -8297,6 +7372,14 @@
     <w:p>
       <w:pPr>
         <w:ind w:left="426"/>
+      </w:pPr>
+      <w:r>
+        <w:t>php</w:t>
+      </w:r>
+    </w:p>
+    <w:p>
+      <w:pPr>
+        <w:ind w:left="426"/>
         <w:rPr>
           <w:iCs/>
         </w:rPr>
@@ -8325,21 +7408,7 @@
         <w:rPr>
           <w:i/>
         </w:rPr>
-        <w:t xml:space="preserve"> (Titre, auteur, date), des sites Internet (URL) consultés, des articles (Revue, date, titre, </w:t>
-      </w:r>
-      <w:proofErr w:type="gramStart"/>
-      <w:r>
-        <w:rPr>
-          <w:i/>
-        </w:rPr>
-        <w:t>auteur)…</w:t>
-      </w:r>
-      <w:proofErr w:type="gramEnd"/>
-      <w:r>
-        <w:rPr>
-          <w:i/>
-        </w:rPr>
-        <w:t xml:space="preserve"> Et de toutes les aides externes (noms)   </w:t>
+        <w:t xml:space="preserve"> (Titre, auteur, date), des sites Internet (URL) consultés, des articles (Revue, date, titre, auteur)… Et de toutes les aides externes (noms)   </w:t>
       </w:r>
     </w:p>
     <w:p>
@@ -8695,21 +7764,12 @@
         <w:szCs w:val="16"/>
       </w:rPr>
     </w:pPr>
-    <w:proofErr w:type="gramStart"/>
     <w:r>
       <w:rPr>
         <w:sz w:val="16"/>
         <w:szCs w:val="16"/>
       </w:rPr>
-      <w:t>i</w:t>
-    </w:r>
-    <w:proofErr w:type="gramEnd"/>
-    <w:r>
-      <w:rPr>
-        <w:sz w:val="16"/>
-        <w:szCs w:val="16"/>
-      </w:rPr>
-      <w:t>-CQ VD Octobre 2010</w:t>
+      <w:t>i-CQ VD Octobre 2010</w:t>
     </w:r>
     <w:r>
       <w:rPr>
@@ -8771,23 +7831,7 @@
         <w:sz w:val="16"/>
         <w:szCs w:val="16"/>
       </w:rPr>
-      <w:t xml:space="preserve">Dernière </w:t>
-    </w:r>
-    <w:proofErr w:type="spellStart"/>
-    <w:r>
-      <w:rPr>
-        <w:sz w:val="16"/>
-        <w:szCs w:val="16"/>
-      </w:rPr>
-      <w:t>modif</w:t>
-    </w:r>
-    <w:proofErr w:type="spellEnd"/>
-    <w:r>
-      <w:rPr>
-        <w:sz w:val="16"/>
-        <w:szCs w:val="16"/>
-      </w:rPr>
-      <w:t> :</w:t>
+      <w:t>Dernière modif :</w:t>
     </w:r>
     <w:r>
       <w:rPr>
@@ -10016,6 +9060,232 @@
     </w:lvl>
   </w:abstractNum>
   <w:abstractNum w:abstractNumId="8" w15:restartNumberingAfterBreak="0">
+    <w:nsid w:val="523F03AD"/>
+    <w:multiLevelType w:val="hybridMultilevel"/>
+    <w:tmpl w:val="45181ADA"/>
+    <w:lvl w:ilvl="0" w:tplc="100C0001">
+      <w:start w:val="1"/>
+      <w:numFmt w:val="bullet"/>
+      <w:lvlText w:val=""/>
+      <w:lvlJc w:val="left"/>
+      <w:pPr>
+        <w:ind w:left="2484" w:hanging="360"/>
+      </w:pPr>
+      <w:rPr>
+        <w:rFonts w:ascii="Symbol" w:hAnsi="Symbol" w:hint="default"/>
+      </w:rPr>
+    </w:lvl>
+    <w:lvl w:ilvl="1" w:tplc="100C0003">
+      <w:start w:val="1"/>
+      <w:numFmt w:val="bullet"/>
+      <w:lvlText w:val="o"/>
+      <w:lvlJc w:val="left"/>
+      <w:pPr>
+        <w:ind w:left="3204" w:hanging="360"/>
+      </w:pPr>
+      <w:rPr>
+        <w:rFonts w:ascii="Courier New" w:hAnsi="Courier New" w:cs="Courier New" w:hint="default"/>
+      </w:rPr>
+    </w:lvl>
+    <w:lvl w:ilvl="2" w:tplc="100C0005" w:tentative="1">
+      <w:start w:val="1"/>
+      <w:numFmt w:val="bullet"/>
+      <w:lvlText w:val=""/>
+      <w:lvlJc w:val="left"/>
+      <w:pPr>
+        <w:ind w:left="3924" w:hanging="360"/>
+      </w:pPr>
+      <w:rPr>
+        <w:rFonts w:ascii="Wingdings" w:hAnsi="Wingdings" w:hint="default"/>
+      </w:rPr>
+    </w:lvl>
+    <w:lvl w:ilvl="3" w:tplc="100C0001" w:tentative="1">
+      <w:start w:val="1"/>
+      <w:numFmt w:val="bullet"/>
+      <w:lvlText w:val=""/>
+      <w:lvlJc w:val="left"/>
+      <w:pPr>
+        <w:ind w:left="4644" w:hanging="360"/>
+      </w:pPr>
+      <w:rPr>
+        <w:rFonts w:ascii="Symbol" w:hAnsi="Symbol" w:hint="default"/>
+      </w:rPr>
+    </w:lvl>
+    <w:lvl w:ilvl="4" w:tplc="100C0003" w:tentative="1">
+      <w:start w:val="1"/>
+      <w:numFmt w:val="bullet"/>
+      <w:lvlText w:val="o"/>
+      <w:lvlJc w:val="left"/>
+      <w:pPr>
+        <w:ind w:left="5364" w:hanging="360"/>
+      </w:pPr>
+      <w:rPr>
+        <w:rFonts w:ascii="Courier New" w:hAnsi="Courier New" w:cs="Courier New" w:hint="default"/>
+      </w:rPr>
+    </w:lvl>
+    <w:lvl w:ilvl="5" w:tplc="100C0005" w:tentative="1">
+      <w:start w:val="1"/>
+      <w:numFmt w:val="bullet"/>
+      <w:lvlText w:val=""/>
+      <w:lvlJc w:val="left"/>
+      <w:pPr>
+        <w:ind w:left="6084" w:hanging="360"/>
+      </w:pPr>
+      <w:rPr>
+        <w:rFonts w:ascii="Wingdings" w:hAnsi="Wingdings" w:hint="default"/>
+      </w:rPr>
+    </w:lvl>
+    <w:lvl w:ilvl="6" w:tplc="100C0001" w:tentative="1">
+      <w:start w:val="1"/>
+      <w:numFmt w:val="bullet"/>
+      <w:lvlText w:val=""/>
+      <w:lvlJc w:val="left"/>
+      <w:pPr>
+        <w:ind w:left="6804" w:hanging="360"/>
+      </w:pPr>
+      <w:rPr>
+        <w:rFonts w:ascii="Symbol" w:hAnsi="Symbol" w:hint="default"/>
+      </w:rPr>
+    </w:lvl>
+    <w:lvl w:ilvl="7" w:tplc="100C0003" w:tentative="1">
+      <w:start w:val="1"/>
+      <w:numFmt w:val="bullet"/>
+      <w:lvlText w:val="o"/>
+      <w:lvlJc w:val="left"/>
+      <w:pPr>
+        <w:ind w:left="7524" w:hanging="360"/>
+      </w:pPr>
+      <w:rPr>
+        <w:rFonts w:ascii="Courier New" w:hAnsi="Courier New" w:cs="Courier New" w:hint="default"/>
+      </w:rPr>
+    </w:lvl>
+    <w:lvl w:ilvl="8" w:tplc="100C0005" w:tentative="1">
+      <w:start w:val="1"/>
+      <w:numFmt w:val="bullet"/>
+      <w:lvlText w:val=""/>
+      <w:lvlJc w:val="left"/>
+      <w:pPr>
+        <w:ind w:left="8244" w:hanging="360"/>
+      </w:pPr>
+      <w:rPr>
+        <w:rFonts w:ascii="Wingdings" w:hAnsi="Wingdings" w:hint="default"/>
+      </w:rPr>
+    </w:lvl>
+  </w:abstractNum>
+  <w:abstractNum w:abstractNumId="9" w15:restartNumberingAfterBreak="0">
+    <w:nsid w:val="52A12A43"/>
+    <w:multiLevelType w:val="hybridMultilevel"/>
+    <w:tmpl w:val="0136D2B6"/>
+    <w:lvl w:ilvl="0" w:tplc="100C0001">
+      <w:start w:val="1"/>
+      <w:numFmt w:val="bullet"/>
+      <w:lvlText w:val=""/>
+      <w:lvlJc w:val="left"/>
+      <w:pPr>
+        <w:ind w:left="1296" w:hanging="360"/>
+      </w:pPr>
+      <w:rPr>
+        <w:rFonts w:ascii="Symbol" w:hAnsi="Symbol" w:hint="default"/>
+      </w:rPr>
+    </w:lvl>
+    <w:lvl w:ilvl="1" w:tplc="100C0003" w:tentative="1">
+      <w:start w:val="1"/>
+      <w:numFmt w:val="bullet"/>
+      <w:lvlText w:val="o"/>
+      <w:lvlJc w:val="left"/>
+      <w:pPr>
+        <w:ind w:left="2016" w:hanging="360"/>
+      </w:pPr>
+      <w:rPr>
+        <w:rFonts w:ascii="Courier New" w:hAnsi="Courier New" w:cs="Courier New" w:hint="default"/>
+      </w:rPr>
+    </w:lvl>
+    <w:lvl w:ilvl="2" w:tplc="100C0005" w:tentative="1">
+      <w:start w:val="1"/>
+      <w:numFmt w:val="bullet"/>
+      <w:lvlText w:val=""/>
+      <w:lvlJc w:val="left"/>
+      <w:pPr>
+        <w:ind w:left="2736" w:hanging="360"/>
+      </w:pPr>
+      <w:rPr>
+        <w:rFonts w:ascii="Wingdings" w:hAnsi="Wingdings" w:hint="default"/>
+      </w:rPr>
+    </w:lvl>
+    <w:lvl w:ilvl="3" w:tplc="100C0001" w:tentative="1">
+      <w:start w:val="1"/>
+      <w:numFmt w:val="bullet"/>
+      <w:lvlText w:val=""/>
+      <w:lvlJc w:val="left"/>
+      <w:pPr>
+        <w:ind w:left="3456" w:hanging="360"/>
+      </w:pPr>
+      <w:rPr>
+        <w:rFonts w:ascii="Symbol" w:hAnsi="Symbol" w:hint="default"/>
+      </w:rPr>
+    </w:lvl>
+    <w:lvl w:ilvl="4" w:tplc="100C0003" w:tentative="1">
+      <w:start w:val="1"/>
+      <w:numFmt w:val="bullet"/>
+      <w:lvlText w:val="o"/>
+      <w:lvlJc w:val="left"/>
+      <w:pPr>
+        <w:ind w:left="4176" w:hanging="360"/>
+      </w:pPr>
+      <w:rPr>
+        <w:rFonts w:ascii="Courier New" w:hAnsi="Courier New" w:cs="Courier New" w:hint="default"/>
+      </w:rPr>
+    </w:lvl>
+    <w:lvl w:ilvl="5" w:tplc="100C0005" w:tentative="1">
+      <w:start w:val="1"/>
+      <w:numFmt w:val="bullet"/>
+      <w:lvlText w:val=""/>
+      <w:lvlJc w:val="left"/>
+      <w:pPr>
+        <w:ind w:left="4896" w:hanging="360"/>
+      </w:pPr>
+      <w:rPr>
+        <w:rFonts w:ascii="Wingdings" w:hAnsi="Wingdings" w:hint="default"/>
+      </w:rPr>
+    </w:lvl>
+    <w:lvl w:ilvl="6" w:tplc="100C0001" w:tentative="1">
+      <w:start w:val="1"/>
+      <w:numFmt w:val="bullet"/>
+      <w:lvlText w:val=""/>
+      <w:lvlJc w:val="left"/>
+      <w:pPr>
+        <w:ind w:left="5616" w:hanging="360"/>
+      </w:pPr>
+      <w:rPr>
+        <w:rFonts w:ascii="Symbol" w:hAnsi="Symbol" w:hint="default"/>
+      </w:rPr>
+    </w:lvl>
+    <w:lvl w:ilvl="7" w:tplc="100C0003" w:tentative="1">
+      <w:start w:val="1"/>
+      <w:numFmt w:val="bullet"/>
+      <w:lvlText w:val="o"/>
+      <w:lvlJc w:val="left"/>
+      <w:pPr>
+        <w:ind w:left="6336" w:hanging="360"/>
+      </w:pPr>
+      <w:rPr>
+        <w:rFonts w:ascii="Courier New" w:hAnsi="Courier New" w:cs="Courier New" w:hint="default"/>
+      </w:rPr>
+    </w:lvl>
+    <w:lvl w:ilvl="8" w:tplc="100C0005" w:tentative="1">
+      <w:start w:val="1"/>
+      <w:numFmt w:val="bullet"/>
+      <w:lvlText w:val=""/>
+      <w:lvlJc w:val="left"/>
+      <w:pPr>
+        <w:ind w:left="7056" w:hanging="360"/>
+      </w:pPr>
+      <w:rPr>
+        <w:rFonts w:ascii="Wingdings" w:hAnsi="Wingdings" w:hint="default"/>
+      </w:rPr>
+    </w:lvl>
+  </w:abstractNum>
+  <w:abstractNum w:abstractNumId="10" w15:restartNumberingAfterBreak="0">
     <w:nsid w:val="52B247CA"/>
     <w:multiLevelType w:val="hybridMultilevel"/>
     <w:tmpl w:val="B7D4D45A"/>
@@ -10155,7 +9425,120 @@
       </w:rPr>
     </w:lvl>
   </w:abstractNum>
-  <w:abstractNum w:abstractNumId="9" w15:restartNumberingAfterBreak="0">
+  <w:abstractNum w:abstractNumId="11" w15:restartNumberingAfterBreak="0">
+    <w:nsid w:val="550B4225"/>
+    <w:multiLevelType w:val="hybridMultilevel"/>
+    <w:tmpl w:val="996C6D02"/>
+    <w:lvl w:ilvl="0" w:tplc="100C0001">
+      <w:start w:val="1"/>
+      <w:numFmt w:val="bullet"/>
+      <w:lvlText w:val=""/>
+      <w:lvlJc w:val="left"/>
+      <w:pPr>
+        <w:ind w:left="2484" w:hanging="360"/>
+      </w:pPr>
+      <w:rPr>
+        <w:rFonts w:ascii="Symbol" w:hAnsi="Symbol" w:hint="default"/>
+      </w:rPr>
+    </w:lvl>
+    <w:lvl w:ilvl="1" w:tplc="100C0003">
+      <w:start w:val="1"/>
+      <w:numFmt w:val="bullet"/>
+      <w:lvlText w:val="o"/>
+      <w:lvlJc w:val="left"/>
+      <w:pPr>
+        <w:ind w:left="3204" w:hanging="360"/>
+      </w:pPr>
+      <w:rPr>
+        <w:rFonts w:ascii="Courier New" w:hAnsi="Courier New" w:cs="Courier New" w:hint="default"/>
+      </w:rPr>
+    </w:lvl>
+    <w:lvl w:ilvl="2" w:tplc="100C0005" w:tentative="1">
+      <w:start w:val="1"/>
+      <w:numFmt w:val="bullet"/>
+      <w:lvlText w:val=""/>
+      <w:lvlJc w:val="left"/>
+      <w:pPr>
+        <w:ind w:left="3924" w:hanging="360"/>
+      </w:pPr>
+      <w:rPr>
+        <w:rFonts w:ascii="Wingdings" w:hAnsi="Wingdings" w:hint="default"/>
+      </w:rPr>
+    </w:lvl>
+    <w:lvl w:ilvl="3" w:tplc="100C0001" w:tentative="1">
+      <w:start w:val="1"/>
+      <w:numFmt w:val="bullet"/>
+      <w:lvlText w:val=""/>
+      <w:lvlJc w:val="left"/>
+      <w:pPr>
+        <w:ind w:left="4644" w:hanging="360"/>
+      </w:pPr>
+      <w:rPr>
+        <w:rFonts w:ascii="Symbol" w:hAnsi="Symbol" w:hint="default"/>
+      </w:rPr>
+    </w:lvl>
+    <w:lvl w:ilvl="4" w:tplc="100C0003" w:tentative="1">
+      <w:start w:val="1"/>
+      <w:numFmt w:val="bullet"/>
+      <w:lvlText w:val="o"/>
+      <w:lvlJc w:val="left"/>
+      <w:pPr>
+        <w:ind w:left="5364" w:hanging="360"/>
+      </w:pPr>
+      <w:rPr>
+        <w:rFonts w:ascii="Courier New" w:hAnsi="Courier New" w:cs="Courier New" w:hint="default"/>
+      </w:rPr>
+    </w:lvl>
+    <w:lvl w:ilvl="5" w:tplc="100C0005" w:tentative="1">
+      <w:start w:val="1"/>
+      <w:numFmt w:val="bullet"/>
+      <w:lvlText w:val=""/>
+      <w:lvlJc w:val="left"/>
+      <w:pPr>
+        <w:ind w:left="6084" w:hanging="360"/>
+      </w:pPr>
+      <w:rPr>
+        <w:rFonts w:ascii="Wingdings" w:hAnsi="Wingdings" w:hint="default"/>
+      </w:rPr>
+    </w:lvl>
+    <w:lvl w:ilvl="6" w:tplc="100C0001" w:tentative="1">
+      <w:start w:val="1"/>
+      <w:numFmt w:val="bullet"/>
+      <w:lvlText w:val=""/>
+      <w:lvlJc w:val="left"/>
+      <w:pPr>
+        <w:ind w:left="6804" w:hanging="360"/>
+      </w:pPr>
+      <w:rPr>
+        <w:rFonts w:ascii="Symbol" w:hAnsi="Symbol" w:hint="default"/>
+      </w:rPr>
+    </w:lvl>
+    <w:lvl w:ilvl="7" w:tplc="100C0003" w:tentative="1">
+      <w:start w:val="1"/>
+      <w:numFmt w:val="bullet"/>
+      <w:lvlText w:val="o"/>
+      <w:lvlJc w:val="left"/>
+      <w:pPr>
+        <w:ind w:left="7524" w:hanging="360"/>
+      </w:pPr>
+      <w:rPr>
+        <w:rFonts w:ascii="Courier New" w:hAnsi="Courier New" w:cs="Courier New" w:hint="default"/>
+      </w:rPr>
+    </w:lvl>
+    <w:lvl w:ilvl="8" w:tplc="100C0005" w:tentative="1">
+      <w:start w:val="1"/>
+      <w:numFmt w:val="bullet"/>
+      <w:lvlText w:val=""/>
+      <w:lvlJc w:val="left"/>
+      <w:pPr>
+        <w:ind w:left="8244" w:hanging="360"/>
+      </w:pPr>
+      <w:rPr>
+        <w:rFonts w:ascii="Wingdings" w:hAnsi="Wingdings" w:hint="default"/>
+      </w:rPr>
+    </w:lvl>
+  </w:abstractNum>
+  <w:abstractNum w:abstractNumId="12" w15:restartNumberingAfterBreak="0">
     <w:nsid w:val="594C1361"/>
     <w:multiLevelType w:val="hybridMultilevel"/>
     <w:tmpl w:val="5C243628"/>
@@ -10295,7 +9678,7 @@
       </w:rPr>
     </w:lvl>
   </w:abstractNum>
-  <w:abstractNum w:abstractNumId="10" w15:restartNumberingAfterBreak="0">
+  <w:abstractNum w:abstractNumId="13" w15:restartNumberingAfterBreak="0">
     <w:nsid w:val="71E06583"/>
     <w:multiLevelType w:val="hybridMultilevel"/>
     <w:tmpl w:val="26C81FCE"/>
@@ -10435,7 +9818,233 @@
       </w:rPr>
     </w:lvl>
   </w:abstractNum>
-  <w:abstractNum w:abstractNumId="11" w15:restartNumberingAfterBreak="0">
+  <w:abstractNum w:abstractNumId="14" w15:restartNumberingAfterBreak="0">
+    <w:nsid w:val="72502FB0"/>
+    <w:multiLevelType w:val="hybridMultilevel"/>
+    <w:tmpl w:val="7CB46B68"/>
+    <w:lvl w:ilvl="0" w:tplc="100C0001">
+      <w:start w:val="1"/>
+      <w:numFmt w:val="bullet"/>
+      <w:lvlText w:val=""/>
+      <w:lvlJc w:val="left"/>
+      <w:pPr>
+        <w:ind w:left="3550" w:hanging="360"/>
+      </w:pPr>
+      <w:rPr>
+        <w:rFonts w:ascii="Symbol" w:hAnsi="Symbol" w:hint="default"/>
+      </w:rPr>
+    </w:lvl>
+    <w:lvl w:ilvl="1" w:tplc="100C0003" w:tentative="1">
+      <w:start w:val="1"/>
+      <w:numFmt w:val="bullet"/>
+      <w:lvlText w:val="o"/>
+      <w:lvlJc w:val="left"/>
+      <w:pPr>
+        <w:ind w:left="4270" w:hanging="360"/>
+      </w:pPr>
+      <w:rPr>
+        <w:rFonts w:ascii="Courier New" w:hAnsi="Courier New" w:cs="Courier New" w:hint="default"/>
+      </w:rPr>
+    </w:lvl>
+    <w:lvl w:ilvl="2" w:tplc="100C0005" w:tentative="1">
+      <w:start w:val="1"/>
+      <w:numFmt w:val="bullet"/>
+      <w:lvlText w:val=""/>
+      <w:lvlJc w:val="left"/>
+      <w:pPr>
+        <w:ind w:left="4990" w:hanging="360"/>
+      </w:pPr>
+      <w:rPr>
+        <w:rFonts w:ascii="Wingdings" w:hAnsi="Wingdings" w:hint="default"/>
+      </w:rPr>
+    </w:lvl>
+    <w:lvl w:ilvl="3" w:tplc="100C0001" w:tentative="1">
+      <w:start w:val="1"/>
+      <w:numFmt w:val="bullet"/>
+      <w:lvlText w:val=""/>
+      <w:lvlJc w:val="left"/>
+      <w:pPr>
+        <w:ind w:left="5710" w:hanging="360"/>
+      </w:pPr>
+      <w:rPr>
+        <w:rFonts w:ascii="Symbol" w:hAnsi="Symbol" w:hint="default"/>
+      </w:rPr>
+    </w:lvl>
+    <w:lvl w:ilvl="4" w:tplc="100C0003" w:tentative="1">
+      <w:start w:val="1"/>
+      <w:numFmt w:val="bullet"/>
+      <w:lvlText w:val="o"/>
+      <w:lvlJc w:val="left"/>
+      <w:pPr>
+        <w:ind w:left="6430" w:hanging="360"/>
+      </w:pPr>
+      <w:rPr>
+        <w:rFonts w:ascii="Courier New" w:hAnsi="Courier New" w:cs="Courier New" w:hint="default"/>
+      </w:rPr>
+    </w:lvl>
+    <w:lvl w:ilvl="5" w:tplc="100C0005" w:tentative="1">
+      <w:start w:val="1"/>
+      <w:numFmt w:val="bullet"/>
+      <w:lvlText w:val=""/>
+      <w:lvlJc w:val="left"/>
+      <w:pPr>
+        <w:ind w:left="7150" w:hanging="360"/>
+      </w:pPr>
+      <w:rPr>
+        <w:rFonts w:ascii="Wingdings" w:hAnsi="Wingdings" w:hint="default"/>
+      </w:rPr>
+    </w:lvl>
+    <w:lvl w:ilvl="6" w:tplc="100C0001" w:tentative="1">
+      <w:start w:val="1"/>
+      <w:numFmt w:val="bullet"/>
+      <w:lvlText w:val=""/>
+      <w:lvlJc w:val="left"/>
+      <w:pPr>
+        <w:ind w:left="7870" w:hanging="360"/>
+      </w:pPr>
+      <w:rPr>
+        <w:rFonts w:ascii="Symbol" w:hAnsi="Symbol" w:hint="default"/>
+      </w:rPr>
+    </w:lvl>
+    <w:lvl w:ilvl="7" w:tplc="100C0003" w:tentative="1">
+      <w:start w:val="1"/>
+      <w:numFmt w:val="bullet"/>
+      <w:lvlText w:val="o"/>
+      <w:lvlJc w:val="left"/>
+      <w:pPr>
+        <w:ind w:left="8590" w:hanging="360"/>
+      </w:pPr>
+      <w:rPr>
+        <w:rFonts w:ascii="Courier New" w:hAnsi="Courier New" w:cs="Courier New" w:hint="default"/>
+      </w:rPr>
+    </w:lvl>
+    <w:lvl w:ilvl="8" w:tplc="100C0005" w:tentative="1">
+      <w:start w:val="1"/>
+      <w:numFmt w:val="bullet"/>
+      <w:lvlText w:val=""/>
+      <w:lvlJc w:val="left"/>
+      <w:pPr>
+        <w:ind w:left="9310" w:hanging="360"/>
+      </w:pPr>
+      <w:rPr>
+        <w:rFonts w:ascii="Wingdings" w:hAnsi="Wingdings" w:hint="default"/>
+      </w:rPr>
+    </w:lvl>
+  </w:abstractNum>
+  <w:abstractNum w:abstractNumId="15" w15:restartNumberingAfterBreak="0">
+    <w:nsid w:val="744B35CB"/>
+    <w:multiLevelType w:val="hybridMultilevel"/>
+    <w:tmpl w:val="D98A1174"/>
+    <w:lvl w:ilvl="0" w:tplc="100C0001">
+      <w:start w:val="1"/>
+      <w:numFmt w:val="bullet"/>
+      <w:lvlText w:val=""/>
+      <w:lvlJc w:val="left"/>
+      <w:pPr>
+        <w:ind w:left="1776" w:hanging="360"/>
+      </w:pPr>
+      <w:rPr>
+        <w:rFonts w:ascii="Symbol" w:hAnsi="Symbol" w:hint="default"/>
+      </w:rPr>
+    </w:lvl>
+    <w:lvl w:ilvl="1" w:tplc="100C0003" w:tentative="1">
+      <w:start w:val="1"/>
+      <w:numFmt w:val="bullet"/>
+      <w:lvlText w:val="o"/>
+      <w:lvlJc w:val="left"/>
+      <w:pPr>
+        <w:ind w:left="2496" w:hanging="360"/>
+      </w:pPr>
+      <w:rPr>
+        <w:rFonts w:ascii="Courier New" w:hAnsi="Courier New" w:cs="Courier New" w:hint="default"/>
+      </w:rPr>
+    </w:lvl>
+    <w:lvl w:ilvl="2" w:tplc="100C0005" w:tentative="1">
+      <w:start w:val="1"/>
+      <w:numFmt w:val="bullet"/>
+      <w:lvlText w:val=""/>
+      <w:lvlJc w:val="left"/>
+      <w:pPr>
+        <w:ind w:left="3216" w:hanging="360"/>
+      </w:pPr>
+      <w:rPr>
+        <w:rFonts w:ascii="Wingdings" w:hAnsi="Wingdings" w:hint="default"/>
+      </w:rPr>
+    </w:lvl>
+    <w:lvl w:ilvl="3" w:tplc="100C0001" w:tentative="1">
+      <w:start w:val="1"/>
+      <w:numFmt w:val="bullet"/>
+      <w:lvlText w:val=""/>
+      <w:lvlJc w:val="left"/>
+      <w:pPr>
+        <w:ind w:left="3936" w:hanging="360"/>
+      </w:pPr>
+      <w:rPr>
+        <w:rFonts w:ascii="Symbol" w:hAnsi="Symbol" w:hint="default"/>
+      </w:rPr>
+    </w:lvl>
+    <w:lvl w:ilvl="4" w:tplc="100C0003" w:tentative="1">
+      <w:start w:val="1"/>
+      <w:numFmt w:val="bullet"/>
+      <w:lvlText w:val="o"/>
+      <w:lvlJc w:val="left"/>
+      <w:pPr>
+        <w:ind w:left="4656" w:hanging="360"/>
+      </w:pPr>
+      <w:rPr>
+        <w:rFonts w:ascii="Courier New" w:hAnsi="Courier New" w:cs="Courier New" w:hint="default"/>
+      </w:rPr>
+    </w:lvl>
+    <w:lvl w:ilvl="5" w:tplc="100C0005" w:tentative="1">
+      <w:start w:val="1"/>
+      <w:numFmt w:val="bullet"/>
+      <w:lvlText w:val=""/>
+      <w:lvlJc w:val="left"/>
+      <w:pPr>
+        <w:ind w:left="5376" w:hanging="360"/>
+      </w:pPr>
+      <w:rPr>
+        <w:rFonts w:ascii="Wingdings" w:hAnsi="Wingdings" w:hint="default"/>
+      </w:rPr>
+    </w:lvl>
+    <w:lvl w:ilvl="6" w:tplc="100C0001" w:tentative="1">
+      <w:start w:val="1"/>
+      <w:numFmt w:val="bullet"/>
+      <w:lvlText w:val=""/>
+      <w:lvlJc w:val="left"/>
+      <w:pPr>
+        <w:ind w:left="6096" w:hanging="360"/>
+      </w:pPr>
+      <w:rPr>
+        <w:rFonts w:ascii="Symbol" w:hAnsi="Symbol" w:hint="default"/>
+      </w:rPr>
+    </w:lvl>
+    <w:lvl w:ilvl="7" w:tplc="100C0003" w:tentative="1">
+      <w:start w:val="1"/>
+      <w:numFmt w:val="bullet"/>
+      <w:lvlText w:val="o"/>
+      <w:lvlJc w:val="left"/>
+      <w:pPr>
+        <w:ind w:left="6816" w:hanging="360"/>
+      </w:pPr>
+      <w:rPr>
+        <w:rFonts w:ascii="Courier New" w:hAnsi="Courier New" w:cs="Courier New" w:hint="default"/>
+      </w:rPr>
+    </w:lvl>
+    <w:lvl w:ilvl="8" w:tplc="100C0005" w:tentative="1">
+      <w:start w:val="1"/>
+      <w:numFmt w:val="bullet"/>
+      <w:lvlText w:val=""/>
+      <w:lvlJc w:val="left"/>
+      <w:pPr>
+        <w:ind w:left="7536" w:hanging="360"/>
+      </w:pPr>
+      <w:rPr>
+        <w:rFonts w:ascii="Wingdings" w:hAnsi="Wingdings" w:hint="default"/>
+      </w:rPr>
+    </w:lvl>
+  </w:abstractNum>
+  <w:abstractNum w:abstractNumId="16" w15:restartNumberingAfterBreak="0">
     <w:nsid w:val="75A3529B"/>
     <w:multiLevelType w:val="hybridMultilevel"/>
     <w:tmpl w:val="819EEA64"/>
@@ -10575,7 +10184,7 @@
       </w:rPr>
     </w:lvl>
   </w:abstractNum>
-  <w:abstractNum w:abstractNumId="12" w15:restartNumberingAfterBreak="0">
+  <w:abstractNum w:abstractNumId="17" w15:restartNumberingAfterBreak="0">
     <w:nsid w:val="7B193736"/>
     <w:multiLevelType w:val="multilevel"/>
     <w:tmpl w:val="3E0A631E"/>
@@ -10697,7 +10306,7 @@
       </w:pPr>
     </w:lvl>
   </w:abstractNum>
-  <w:abstractNum w:abstractNumId="13" w15:restartNumberingAfterBreak="0">
+  <w:abstractNum w:abstractNumId="18" w15:restartNumberingAfterBreak="0">
     <w:nsid w:val="7DD245F2"/>
     <w:multiLevelType w:val="hybridMultilevel"/>
     <w:tmpl w:val="3100450C"/>
@@ -10838,7 +10447,7 @@
     </w:lvl>
   </w:abstractNum>
   <w:num w:numId="1">
-    <w:abstractNumId w:val="12"/>
+    <w:abstractNumId w:val="17"/>
   </w:num>
   <w:num w:numId="2">
     <w:abstractNumId w:val="0"/>
@@ -10847,19 +10456,19 @@
     <w:abstractNumId w:val="3"/>
   </w:num>
   <w:num w:numId="4">
-    <w:abstractNumId w:val="11"/>
+    <w:abstractNumId w:val="16"/>
   </w:num>
   <w:num w:numId="5">
-    <w:abstractNumId w:val="8"/>
+    <w:abstractNumId w:val="10"/>
   </w:num>
   <w:num w:numId="6">
     <w:abstractNumId w:val="4"/>
   </w:num>
   <w:num w:numId="7">
-    <w:abstractNumId w:val="9"/>
+    <w:abstractNumId w:val="12"/>
   </w:num>
   <w:num w:numId="8">
-    <w:abstractNumId w:val="13"/>
+    <w:abstractNumId w:val="18"/>
   </w:num>
   <w:num w:numId="9">
     <w:abstractNumId w:val="2"/>
@@ -10874,10 +10483,25 @@
     <w:abstractNumId w:val="6"/>
   </w:num>
   <w:num w:numId="13">
-    <w:abstractNumId w:val="10"/>
+    <w:abstractNumId w:val="13"/>
   </w:num>
   <w:num w:numId="14">
     <w:abstractNumId w:val="1"/>
+  </w:num>
+  <w:num w:numId="15">
+    <w:abstractNumId w:val="15"/>
+  </w:num>
+  <w:num w:numId="16">
+    <w:abstractNumId w:val="14"/>
+  </w:num>
+  <w:num w:numId="17">
+    <w:abstractNumId w:val="11"/>
+  </w:num>
+  <w:num w:numId="18">
+    <w:abstractNumId w:val="8"/>
+  </w:num>
+  <w:num w:numId="19">
+    <w:abstractNumId w:val="9"/>
   </w:num>
   <w:numIdMacAtCleanup w:val="13"/>
 </w:numbering>

</xml_diff>

<commit_message>
Menu filtre de la boutique
</commit_message>
<xml_diff>
--- a/Documentation/Versions originaux/Documentations.docx
+++ b/Documentation/Versions originaux/Documentations.docx
@@ -817,7 +817,7 @@
             <w:noProof/>
             <w:webHidden/>
           </w:rPr>
-          <w:t>7</w:t>
+          <w:t>8</w:t>
         </w:r>
         <w:r>
           <w:rPr>
@@ -907,7 +907,7 @@
             <w:noProof/>
             <w:webHidden/>
           </w:rPr>
-          <w:t>7</w:t>
+          <w:t>8</w:t>
         </w:r>
         <w:r>
           <w:rPr>
@@ -956,21 +956,7 @@
             <w:rStyle w:val="Lienhypertexte"/>
             <w:noProof/>
           </w:rPr>
-          <w:t>Doss</w:t>
-        </w:r>
-        <w:r>
-          <w:rPr>
-            <w:rStyle w:val="Lienhypertexte"/>
-            <w:noProof/>
-          </w:rPr>
-          <w:t>i</w:t>
-        </w:r>
-        <w:r>
-          <w:rPr>
-            <w:rStyle w:val="Lienhypertexte"/>
-            <w:noProof/>
-          </w:rPr>
-          <w:t>er de conception</w:t>
+          <w:t>Dossier de conception</w:t>
         </w:r>
         <w:r>
           <w:rPr>
@@ -1011,7 +997,7 @@
             <w:noProof/>
             <w:webHidden/>
           </w:rPr>
-          <w:t>8</w:t>
+          <w:t>9</w:t>
         </w:r>
         <w:r>
           <w:rPr>
@@ -1087,7 +1073,7 @@
           <w:rPr>
             <w:webHidden/>
           </w:rPr>
-          <w:t>9</w:t>
+          <w:t>10</w:t>
         </w:r>
         <w:r>
           <w:rPr>
@@ -1176,7 +1162,7 @@
             <w:noProof/>
             <w:webHidden/>
           </w:rPr>
-          <w:t>14</w:t>
+          <w:t>15</w:t>
         </w:r>
         <w:r>
           <w:rPr>
@@ -1266,7 +1252,7 @@
             <w:noProof/>
             <w:webHidden/>
           </w:rPr>
-          <w:t>15</w:t>
+          <w:t>16</w:t>
         </w:r>
         <w:r>
           <w:rPr>
@@ -1356,7 +1342,7 @@
             <w:noProof/>
             <w:webHidden/>
           </w:rPr>
-          <w:t>15</w:t>
+          <w:t>16</w:t>
         </w:r>
         <w:r>
           <w:rPr>
@@ -1446,7 +1432,7 @@
             <w:noProof/>
             <w:webHidden/>
           </w:rPr>
-          <w:t>15</w:t>
+          <w:t>16</w:t>
         </w:r>
         <w:r>
           <w:rPr>
@@ -1522,7 +1508,7 @@
           <w:rPr>
             <w:webHidden/>
           </w:rPr>
-          <w:t>15</w:t>
+          <w:t>16</w:t>
         </w:r>
         <w:r>
           <w:rPr>
@@ -1597,7 +1583,7 @@
           <w:rPr>
             <w:webHidden/>
           </w:rPr>
-          <w:t>16</w:t>
+          <w:t>17</w:t>
         </w:r>
         <w:r>
           <w:rPr>
@@ -1686,7 +1672,7 @@
             <w:noProof/>
             <w:webHidden/>
           </w:rPr>
-          <w:t>16</w:t>
+          <w:t>17</w:t>
         </w:r>
         <w:r>
           <w:rPr>
@@ -1776,7 +1762,7 @@
             <w:noProof/>
             <w:webHidden/>
           </w:rPr>
-          <w:t>16</w:t>
+          <w:t>17</w:t>
         </w:r>
         <w:r>
           <w:rPr>
@@ -1866,7 +1852,7 @@
             <w:noProof/>
             <w:webHidden/>
           </w:rPr>
-          <w:t>16</w:t>
+          <w:t>17</w:t>
         </w:r>
         <w:r>
           <w:rPr>
@@ -1956,7 +1942,7 @@
             <w:noProof/>
             <w:webHidden/>
           </w:rPr>
-          <w:t>16</w:t>
+          <w:t>17</w:t>
         </w:r>
         <w:r>
           <w:rPr>
@@ -2046,7 +2032,7 @@
             <w:noProof/>
             <w:webHidden/>
           </w:rPr>
-          <w:t>16</w:t>
+          <w:t>17</w:t>
         </w:r>
         <w:r>
           <w:rPr>
@@ -2136,7 +2122,7 @@
             <w:noProof/>
             <w:webHidden/>
           </w:rPr>
-          <w:t>16</w:t>
+          <w:t>17</w:t>
         </w:r>
         <w:r>
           <w:rPr>
@@ -2177,17 +2163,15 @@
           <w:sz w:val="20"/>
           <w:u w:val="single"/>
         </w:rPr>
-        <w:t xml:space="preserve">NOTE L’INTENTION DES UTILISATEURS DE CE </w:t>
-      </w:r>
-      <w:proofErr w:type="gramStart"/>
+        <w:t>NOTE L’INTENTION DES UTILISATEURS DE CE CANEVAS</w:t>
+      </w:r>
       <w:r>
         <w:rPr>
           <w:bCs/>
           <w:i/>
           <w:sz w:val="20"/>
-          <w:u w:val="single"/>
-        </w:rPr>
-        <w:t>CANEVAS</w:t>
+        </w:rPr>
+        <w:t>:</w:t>
       </w:r>
       <w:r>
         <w:rPr>
@@ -2195,52 +2179,25 @@
           <w:i/>
           <w:sz w:val="20"/>
         </w:rPr>
-        <w:t>:</w:t>
-      </w:r>
-      <w:proofErr w:type="gramEnd"/>
-      <w:r>
+        <w:br/>
+        <w:t>Toutes les parties en italiques sont là pour aider à comprendre ce qu’il faut mettre dans cette partie du document. Elles n’ont donc aucune raison d’être dans le document final.</w:t>
+      </w:r>
+    </w:p>
+    <w:p>
+      <w:pPr>
         <w:rPr>
           <w:bCs/>
           <w:i/>
           <w:sz w:val="20"/>
         </w:rPr>
-        <w:br/>
-        <w:t>Toutes les parties en italiques sont là pour aider à comprendre ce qu’il faut mettre dans cette partie du document. Elles n’ont donc aucune raison d’être dans le document final.</w:t>
-      </w:r>
-    </w:p>
-    <w:p>
-      <w:pPr>
+      </w:pPr>
+      <w:r>
         <w:rPr>
           <w:bCs/>
           <w:i/>
           <w:sz w:val="20"/>
         </w:rPr>
-      </w:pPr>
-      <w:r>
-        <w:rPr>
-          <w:bCs/>
-          <w:i/>
-          <w:sz w:val="20"/>
-        </w:rPr>
-        <w:t xml:space="preserve">De plus, en fonction du type de </w:t>
-      </w:r>
-      <w:proofErr w:type="gramStart"/>
-      <w:r>
-        <w:rPr>
-          <w:bCs/>
-          <w:i/>
-          <w:sz w:val="20"/>
-        </w:rPr>
-        <w:t>projet,  il</w:t>
-      </w:r>
-      <w:proofErr w:type="gramEnd"/>
-      <w:r>
-        <w:rPr>
-          <w:bCs/>
-          <w:i/>
-          <w:sz w:val="20"/>
-        </w:rPr>
-        <w:t xml:space="preserve"> est tout à fait possible que certains chapitres ou paragraphes n’aient aucun sens. Dans ce cas il est recommandé de les retirer du document pour éviter de l’alourdir inutilement.  </w:t>
+        <w:t xml:space="preserve">De plus, en fonction du type de projet,  il est tout à fait possible que certains chapitres ou paragraphes n’aient aucun sens. Dans ce cas il est recommandé de les retirer du document pour éviter de l’alourdir inutilement.  </w:t>
       </w:r>
     </w:p>
     <w:p>
@@ -2608,6 +2565,62 @@
       </w:r>
       <w:bookmarkEnd w:id="5"/>
     </w:p>
+    <w:p/>
+    <w:p>
+      <w:r>
+        <w:t>Dépôt du projet : GitHub</w:t>
+      </w:r>
+    </w:p>
+    <w:p>
+      <w:r>
+        <w:t>Gestion de projet : méthode Agile avec IceScrum</w:t>
+      </w:r>
+    </w:p>
+    <w:p>
+      <w:pPr>
+        <w:rPr>
+          <w:lang w:val="en-GB"/>
+        </w:rPr>
+      </w:pPr>
+      <w:r>
+        <w:rPr>
+          <w:lang w:val="en-GB"/>
+        </w:rPr>
+        <w:t>MCD : draw.io</w:t>
+      </w:r>
+    </w:p>
+    <w:p>
+      <w:pPr>
+        <w:rPr>
+          <w:lang w:val="en-GB"/>
+        </w:rPr>
+      </w:pPr>
+      <w:r>
+        <w:rPr>
+          <w:lang w:val="en-GB"/>
+        </w:rPr>
+        <w:t>MLD : M</w:t>
+      </w:r>
+      <w:r>
+        <w:rPr>
+          <w:lang w:val="en-GB"/>
+        </w:rPr>
+        <w:t>ySQL Workbench</w:t>
+      </w:r>
+    </w:p>
+    <w:p>
+      <w:pPr>
+        <w:rPr>
+          <w:lang w:val="en-GB"/>
+        </w:rPr>
+      </w:pPr>
+      <w:r>
+        <w:rPr>
+          <w:lang w:val="en-GB"/>
+        </w:rPr>
+        <w:t>Maquettes : Balsamiq Wireframes</w:t>
+      </w:r>
+    </w:p>
     <w:p>
       <w:pPr>
         <w:pStyle w:val="Retraitnormal1"/>
@@ -2620,7 +2633,7 @@
           <w:rFonts w:ascii="Arial" w:hAnsi="Arial"/>
           <w:sz w:val="24"/>
           <w:szCs w:val="14"/>
-          <w:lang w:eastAsia="fr-FR"/>
+          <w:lang w:val="en-GB" w:eastAsia="fr-FR"/>
         </w:rPr>
       </w:pPr>
     </w:p>
@@ -2661,10 +2674,17 @@
           <w:szCs w:val="14"/>
           <w:lang w:eastAsia="fr-FR"/>
         </w:rPr>
-        <w:t xml:space="preserve"> complet avec toutes ses </w:t>
-      </w:r>
-      <w:proofErr w:type="gramStart"/>
-      <w:r>
+        <w:t xml:space="preserve"> complet avec toutes ses annexes:</w:t>
+      </w:r>
+    </w:p>
+    <w:p>
+      <w:pPr>
+        <w:pStyle w:val="Retraitnormal1"/>
+        <w:numPr>
+          <w:ilvl w:val="0"/>
+          <w:numId w:val="0"/>
+        </w:numPr>
+        <w:ind w:left="360"/>
         <w:rPr>
           <w:rFonts w:ascii="Arial" w:hAnsi="Arial"/>
           <w:i/>
@@ -2673,9 +2693,7 @@
           <w:szCs w:val="14"/>
           <w:lang w:eastAsia="fr-FR"/>
         </w:rPr>
-        <w:t>annexes:</w:t>
-      </w:r>
-      <w:proofErr w:type="gramEnd"/>
+      </w:pPr>
     </w:p>
     <w:p>
       <w:pPr>
@@ -2694,15 +2712,7 @@
           <w:lang w:eastAsia="fr-FR"/>
         </w:rPr>
       </w:pPr>
-    </w:p>
-    <w:p>
-      <w:pPr>
-        <w:pStyle w:val="Retraitnormal1"/>
-        <w:numPr>
-          <w:ilvl w:val="0"/>
-          <w:numId w:val="0"/>
-        </w:numPr>
-        <w:ind w:left="360"/>
+      <w:r>
         <w:rPr>
           <w:rFonts w:ascii="Arial" w:hAnsi="Arial"/>
           <w:i/>
@@ -2711,8 +2721,16 @@
           <w:szCs w:val="14"/>
           <w:lang w:eastAsia="fr-FR"/>
         </w:rPr>
-      </w:pPr>
-      <w:r>
+        <w:t xml:space="preserve">Par exemple : </w:t>
+      </w:r>
+    </w:p>
+    <w:p>
+      <w:pPr>
+        <w:pStyle w:val="Retraitnormal1"/>
+        <w:numPr>
+          <w:ilvl w:val="0"/>
+          <w:numId w:val="4"/>
+        </w:numPr>
         <w:rPr>
           <w:rFonts w:ascii="Arial" w:hAnsi="Arial"/>
           <w:i/>
@@ -2721,16 +2739,8 @@
           <w:szCs w:val="14"/>
           <w:lang w:eastAsia="fr-FR"/>
         </w:rPr>
-        <w:t xml:space="preserve">Par exemple : </w:t>
-      </w:r>
-    </w:p>
-    <w:p>
-      <w:pPr>
-        <w:pStyle w:val="Retraitnormal1"/>
-        <w:numPr>
-          <w:ilvl w:val="0"/>
-          <w:numId w:val="4"/>
-        </w:numPr>
+      </w:pPr>
+      <w:r>
         <w:rPr>
           <w:rFonts w:ascii="Arial" w:hAnsi="Arial"/>
           <w:i/>
@@ -2739,8 +2749,8 @@
           <w:szCs w:val="14"/>
           <w:lang w:eastAsia="fr-FR"/>
         </w:rPr>
-      </w:pPr>
-      <w:proofErr w:type="gramStart"/>
+        <w:t>M</w:t>
+      </w:r>
       <w:r>
         <w:rPr>
           <w:rFonts w:ascii="Arial" w:hAnsi="Arial"/>
@@ -2750,9 +2760,16 @@
           <w:szCs w:val="14"/>
           <w:lang w:eastAsia="fr-FR"/>
         </w:rPr>
-        <w:t>M</w:t>
-      </w:r>
-      <w:r>
+        <w:t>ultimédia: carte de site, maquettes papier, story board préliminaire, …</w:t>
+      </w:r>
+    </w:p>
+    <w:p>
+      <w:pPr>
+        <w:pStyle w:val="Retraitnormal1"/>
+        <w:numPr>
+          <w:ilvl w:val="0"/>
+          <w:numId w:val="4"/>
+        </w:numPr>
         <w:rPr>
           <w:rFonts w:ascii="Arial" w:hAnsi="Arial"/>
           <w:i/>
@@ -2761,9 +2778,7 @@
           <w:szCs w:val="14"/>
           <w:lang w:eastAsia="fr-FR"/>
         </w:rPr>
-        <w:t>ultimédia:</w:t>
-      </w:r>
-      <w:proofErr w:type="gramEnd"/>
+      </w:pPr>
       <w:r>
         <w:rPr>
           <w:rFonts w:ascii="Arial" w:hAnsi="Arial"/>
@@ -2773,9 +2788,8 @@
           <w:szCs w:val="14"/>
           <w:lang w:eastAsia="fr-FR"/>
         </w:rPr>
-        <w:t xml:space="preserve"> carte de site, maquettes papier, story </w:t>
-      </w:r>
-      <w:proofErr w:type="spellStart"/>
+        <w:t>B</w:t>
+      </w:r>
       <w:r>
         <w:rPr>
           <w:rFonts w:ascii="Arial" w:hAnsi="Arial"/>
@@ -2785,9 +2799,8 @@
           <w:szCs w:val="14"/>
           <w:lang w:eastAsia="fr-FR"/>
         </w:rPr>
-        <w:t>board</w:t>
-      </w:r>
-      <w:proofErr w:type="spellEnd"/>
+        <w:t>ases de données: interfaces graphiques, modèle conceptuel</w:t>
+      </w:r>
       <w:r>
         <w:rPr>
           <w:rFonts w:ascii="Arial" w:hAnsi="Arial"/>
@@ -2797,7 +2810,7 @@
           <w:szCs w:val="14"/>
           <w:lang w:eastAsia="fr-FR"/>
         </w:rPr>
-        <w:t xml:space="preserve"> préliminaire, …</w:t>
+        <w:t>.</w:t>
       </w:r>
     </w:p>
     <w:p>
@@ -2825,7 +2838,7 @@
           <w:szCs w:val="14"/>
           <w:lang w:eastAsia="fr-FR"/>
         </w:rPr>
-        <w:t>B</w:t>
+        <w:t>P</w:t>
       </w:r>
       <w:r>
         <w:rPr>
@@ -2836,94 +2849,7 @@
           <w:szCs w:val="14"/>
           <w:lang w:eastAsia="fr-FR"/>
         </w:rPr>
-        <w:t xml:space="preserve">ases de </w:t>
-      </w:r>
-      <w:proofErr w:type="gramStart"/>
-      <w:r>
-        <w:rPr>
-          <w:rFonts w:ascii="Arial" w:hAnsi="Arial"/>
-          <w:i/>
-          <w:iCs/>
-          <w:sz w:val="24"/>
-          <w:szCs w:val="14"/>
-          <w:lang w:eastAsia="fr-FR"/>
-        </w:rPr>
-        <w:t>données:</w:t>
-      </w:r>
-      <w:proofErr w:type="gramEnd"/>
-      <w:r>
-        <w:rPr>
-          <w:rFonts w:ascii="Arial" w:hAnsi="Arial"/>
-          <w:i/>
-          <w:iCs/>
-          <w:sz w:val="24"/>
-          <w:szCs w:val="14"/>
-          <w:lang w:eastAsia="fr-FR"/>
-        </w:rPr>
-        <w:t xml:space="preserve"> interfaces graphiques, modèle conceptuel</w:t>
-      </w:r>
-      <w:r>
-        <w:rPr>
-          <w:rFonts w:ascii="Arial" w:hAnsi="Arial"/>
-          <w:i/>
-          <w:iCs/>
-          <w:sz w:val="24"/>
-          <w:szCs w:val="14"/>
-          <w:lang w:eastAsia="fr-FR"/>
-        </w:rPr>
-        <w:t>.</w:t>
-      </w:r>
-    </w:p>
-    <w:p>
-      <w:pPr>
-        <w:pStyle w:val="Retraitnormal1"/>
-        <w:numPr>
-          <w:ilvl w:val="0"/>
-          <w:numId w:val="4"/>
-        </w:numPr>
-        <w:rPr>
-          <w:rFonts w:ascii="Arial" w:hAnsi="Arial"/>
-          <w:i/>
-          <w:iCs/>
-          <w:sz w:val="24"/>
-          <w:szCs w:val="14"/>
-          <w:lang w:eastAsia="fr-FR"/>
-        </w:rPr>
-      </w:pPr>
-      <w:proofErr w:type="gramStart"/>
-      <w:r>
-        <w:rPr>
-          <w:rFonts w:ascii="Arial" w:hAnsi="Arial"/>
-          <w:i/>
-          <w:iCs/>
-          <w:sz w:val="24"/>
-          <w:szCs w:val="14"/>
-          <w:lang w:eastAsia="fr-FR"/>
-        </w:rPr>
-        <w:t>P</w:t>
-      </w:r>
-      <w:r>
-        <w:rPr>
-          <w:rFonts w:ascii="Arial" w:hAnsi="Arial"/>
-          <w:i/>
-          <w:iCs/>
-          <w:sz w:val="24"/>
-          <w:szCs w:val="14"/>
-          <w:lang w:eastAsia="fr-FR"/>
-        </w:rPr>
-        <w:t>rogrammation:</w:t>
-      </w:r>
-      <w:proofErr w:type="gramEnd"/>
-      <w:r>
-        <w:rPr>
-          <w:rFonts w:ascii="Arial" w:hAnsi="Arial"/>
-          <w:i/>
-          <w:iCs/>
-          <w:sz w:val="24"/>
-          <w:szCs w:val="14"/>
-          <w:lang w:eastAsia="fr-FR"/>
-        </w:rPr>
-        <w:t xml:space="preserve"> interfaces graphiques, maquettes, analyse fonctionnelle…</w:t>
+        <w:t>rogrammation: interfaces graphiques, maquettes, analyse fonctionnelle…</w:t>
       </w:r>
     </w:p>
     <w:p>
@@ -3126,21 +3052,7 @@
               <w:rPr>
                 <w:szCs w:val="14"/>
               </w:rPr>
-              <w:t xml:space="preserve">Je suis </w:t>
-            </w:r>
-            <w:proofErr w:type="gramStart"/>
-            <w:r>
-              <w:rPr>
-                <w:szCs w:val="14"/>
-              </w:rPr>
-              <w:t>sur</w:t>
-            </w:r>
-            <w:proofErr w:type="gramEnd"/>
-            <w:r>
-              <w:rPr>
-                <w:szCs w:val="14"/>
-              </w:rPr>
-              <w:t xml:space="preserve"> n'importe quelle page.</w:t>
+              <w:t>Je suis sur n'importe quelle page.</w:t>
             </w:r>
           </w:p>
           <w:p>
@@ -3297,21 +3209,7 @@
               <w:rPr>
                 <w:szCs w:val="14"/>
               </w:rPr>
-              <w:t xml:space="preserve">Les références connexion et inscription sont remplacés par mon </w:t>
-            </w:r>
-            <w:proofErr w:type="gramStart"/>
-            <w:r>
-              <w:rPr>
-                <w:szCs w:val="14"/>
-              </w:rPr>
-              <w:t>email</w:t>
-            </w:r>
-            <w:proofErr w:type="gramEnd"/>
-            <w:r>
-              <w:rPr>
-                <w:szCs w:val="14"/>
-              </w:rPr>
-              <w:t>.</w:t>
+              <w:t>Les références connexion et inscription sont remplacés par mon email.</w:t>
             </w:r>
           </w:p>
         </w:tc>
@@ -3365,21 +3263,7 @@
               <w:rPr>
                 <w:szCs w:val="14"/>
               </w:rPr>
-              <w:t xml:space="preserve">Je rentre un </w:t>
-            </w:r>
-            <w:proofErr w:type="gramStart"/>
-            <w:r>
-              <w:rPr>
-                <w:szCs w:val="14"/>
-              </w:rPr>
-              <w:t>email</w:t>
-            </w:r>
-            <w:proofErr w:type="gramEnd"/>
-            <w:r>
-              <w:rPr>
-                <w:szCs w:val="14"/>
-              </w:rPr>
-              <w:t xml:space="preserve"> existant.</w:t>
+              <w:t>Je rentre un email existant.</w:t>
             </w:r>
           </w:p>
           <w:p>
@@ -3426,19 +3310,11 @@
                 <w:szCs w:val="14"/>
               </w:rPr>
             </w:pPr>
-            <w:proofErr w:type="gramStart"/>
-            <w:r>
-              <w:rPr>
-                <w:szCs w:val="14"/>
-              </w:rPr>
-              <w:t>"Email</w:t>
-            </w:r>
-            <w:proofErr w:type="gramEnd"/>
-            <w:r>
-              <w:rPr>
-                <w:szCs w:val="14"/>
-              </w:rPr>
-              <w:t xml:space="preserve"> existant"</w:t>
+            <w:r>
+              <w:rPr>
+                <w:szCs w:val="14"/>
+              </w:rPr>
+              <w:t>"Email existant"</w:t>
             </w:r>
           </w:p>
           <w:p>
@@ -3666,21 +3542,7 @@
               <w:rPr>
                 <w:szCs w:val="14"/>
               </w:rPr>
-              <w:t xml:space="preserve">Je suis </w:t>
-            </w:r>
-            <w:proofErr w:type="gramStart"/>
-            <w:r>
-              <w:rPr>
-                <w:szCs w:val="14"/>
-              </w:rPr>
-              <w:t>sur</w:t>
-            </w:r>
-            <w:proofErr w:type="gramEnd"/>
-            <w:r>
-              <w:rPr>
-                <w:szCs w:val="14"/>
-              </w:rPr>
-              <w:t xml:space="preserve"> n'importe quelle page.</w:t>
+              <w:t>Je suis sur n'importe quelle page.</w:t>
             </w:r>
           </w:p>
           <w:p>
@@ -3790,21 +3652,7 @@
               <w:rPr>
                 <w:szCs w:val="14"/>
               </w:rPr>
-              <w:t xml:space="preserve">Je saisie mon </w:t>
-            </w:r>
-            <w:proofErr w:type="gramStart"/>
-            <w:r>
-              <w:rPr>
-                <w:szCs w:val="14"/>
-              </w:rPr>
-              <w:t>email</w:t>
-            </w:r>
-            <w:proofErr w:type="gramEnd"/>
-            <w:r>
-              <w:rPr>
-                <w:szCs w:val="14"/>
-              </w:rPr>
-              <w:t xml:space="preserve"> et mon mot de passe.</w:t>
+              <w:t>Je saisie mon email et mon mot de passe.</w:t>
             </w:r>
           </w:p>
         </w:tc>
@@ -3841,21 +3689,7 @@
               <w:rPr>
                 <w:szCs w:val="14"/>
               </w:rPr>
-              <w:t xml:space="preserve">Les références connexion et inscription sont remplacés par mon </w:t>
-            </w:r>
-            <w:proofErr w:type="gramStart"/>
-            <w:r>
-              <w:rPr>
-                <w:szCs w:val="14"/>
-              </w:rPr>
-              <w:t>email</w:t>
-            </w:r>
-            <w:proofErr w:type="gramEnd"/>
-            <w:r>
-              <w:rPr>
-                <w:szCs w:val="14"/>
-              </w:rPr>
-              <w:t>.</w:t>
+              <w:t>Les références connexion et inscription sont remplacés par mon email.</w:t>
             </w:r>
           </w:p>
         </w:tc>
@@ -3913,21 +3747,7 @@
               <w:rPr>
                 <w:szCs w:val="14"/>
               </w:rPr>
-              <w:t xml:space="preserve">J'inscris un </w:t>
-            </w:r>
-            <w:proofErr w:type="gramStart"/>
-            <w:r>
-              <w:rPr>
-                <w:szCs w:val="14"/>
-              </w:rPr>
-              <w:t>email</w:t>
-            </w:r>
-            <w:proofErr w:type="gramEnd"/>
-            <w:r>
-              <w:rPr>
-                <w:szCs w:val="14"/>
-              </w:rPr>
-              <w:t xml:space="preserve"> ou un mot de passe incorrect.</w:t>
+              <w:t>J'inscris un email ou un mot de passe incorrect.</w:t>
             </w:r>
           </w:p>
         </w:tc>
@@ -3960,19 +3780,11 @@
                 <w:szCs w:val="14"/>
               </w:rPr>
             </w:pPr>
-            <w:proofErr w:type="gramStart"/>
-            <w:r>
-              <w:rPr>
-                <w:szCs w:val="14"/>
-              </w:rPr>
-              <w:t>"Email</w:t>
-            </w:r>
-            <w:proofErr w:type="gramEnd"/>
-            <w:r>
-              <w:rPr>
-                <w:szCs w:val="14"/>
-              </w:rPr>
-              <w:t xml:space="preserve"> ou mot de passe incorrect"</w:t>
+            <w:r>
+              <w:rPr>
+                <w:szCs w:val="14"/>
+              </w:rPr>
+              <w:t>"Email ou mot de passe incorrect"</w:t>
             </w:r>
             <w:r>
               <w:rPr>
@@ -4765,25 +4577,14 @@
                 <w:lang w:eastAsia="fr-FR"/>
               </w:rPr>
             </w:pPr>
-            <w:proofErr w:type="gramStart"/>
-            <w:r>
-              <w:rPr>
-                <w:rFonts w:ascii="Arial" w:hAnsi="Arial"/>
-                <w:sz w:val="24"/>
-                <w:szCs w:val="14"/>
-                <w:lang w:eastAsia="fr-FR"/>
-              </w:rPr>
-              <w:t>sur</w:t>
-            </w:r>
-            <w:proofErr w:type="gramEnd"/>
-            <w:r>
-              <w:rPr>
-                <w:rFonts w:ascii="Arial" w:hAnsi="Arial"/>
-                <w:sz w:val="24"/>
-                <w:szCs w:val="14"/>
-                <w:lang w:eastAsia="fr-FR"/>
-              </w:rPr>
-              <w:t xml:space="preserve"> </w:t>
+            <w:r>
+              <w:rPr>
+                <w:rFonts w:ascii="Arial" w:hAnsi="Arial"/>
+                <w:sz w:val="24"/>
+                <w:szCs w:val="14"/>
+                <w:lang w:eastAsia="fr-FR"/>
+              </w:rPr>
+              <w:t xml:space="preserve">sur </w:t>
             </w:r>
             <w:r>
               <w:rPr>
@@ -4810,25 +4611,14 @@
                 <w:lang w:eastAsia="fr-FR"/>
               </w:rPr>
             </w:pPr>
-            <w:proofErr w:type="gramStart"/>
-            <w:r>
-              <w:rPr>
-                <w:rFonts w:ascii="Arial" w:hAnsi="Arial"/>
-                <w:sz w:val="24"/>
-                <w:szCs w:val="14"/>
-                <w:lang w:eastAsia="fr-FR"/>
-              </w:rPr>
-              <w:t>quelle</w:t>
-            </w:r>
-            <w:proofErr w:type="gramEnd"/>
-            <w:r>
-              <w:rPr>
-                <w:rFonts w:ascii="Arial" w:hAnsi="Arial"/>
-                <w:sz w:val="24"/>
-                <w:szCs w:val="14"/>
-                <w:lang w:eastAsia="fr-FR"/>
-              </w:rPr>
-              <w:t xml:space="preserve"> page.</w:t>
+            <w:r>
+              <w:rPr>
+                <w:rFonts w:ascii="Arial" w:hAnsi="Arial"/>
+                <w:sz w:val="24"/>
+                <w:szCs w:val="14"/>
+                <w:lang w:eastAsia="fr-FR"/>
+              </w:rPr>
+              <w:t>quelle page.</w:t>
             </w:r>
             <w:r>
               <w:rPr>
@@ -4864,25 +4654,14 @@
                 <w:lang w:eastAsia="fr-FR"/>
               </w:rPr>
             </w:pPr>
-            <w:proofErr w:type="gramStart"/>
-            <w:r>
-              <w:rPr>
-                <w:rFonts w:ascii="Arial" w:hAnsi="Arial"/>
-                <w:sz w:val="24"/>
-                <w:szCs w:val="14"/>
-                <w:lang w:eastAsia="fr-FR"/>
-              </w:rPr>
-              <w:t>est</w:t>
-            </w:r>
-            <w:proofErr w:type="gramEnd"/>
-            <w:r>
-              <w:rPr>
-                <w:rFonts w:ascii="Arial" w:hAnsi="Arial"/>
-                <w:sz w:val="24"/>
-                <w:szCs w:val="14"/>
-                <w:lang w:eastAsia="fr-FR"/>
-              </w:rPr>
-              <w:t xml:space="preserve"> affiché.</w:t>
+            <w:r>
+              <w:rPr>
+                <w:rFonts w:ascii="Arial" w:hAnsi="Arial"/>
+                <w:sz w:val="24"/>
+                <w:szCs w:val="14"/>
+                <w:lang w:eastAsia="fr-FR"/>
+              </w:rPr>
+              <w:t>est affiché.</w:t>
             </w:r>
           </w:p>
         </w:tc>
@@ -5490,6 +5269,1168 @@
           </w:p>
         </w:tc>
       </w:tr>
+      <w:tr>
+        <w:tc>
+          <w:tcPr>
+            <w:tcW w:w="8700" w:type="dxa"/>
+            <w:gridSpan w:val="3"/>
+          </w:tcPr>
+          <w:p>
+            <w:pPr>
+              <w:pStyle w:val="Retraitnormal1"/>
+              <w:numPr>
+                <w:ilvl w:val="0"/>
+                <w:numId w:val="0"/>
+              </w:numPr>
+              <w:rPr>
+                <w:rFonts w:ascii="Arial" w:hAnsi="Arial"/>
+                <w:sz w:val="24"/>
+                <w:szCs w:val="14"/>
+                <w:lang w:eastAsia="fr-FR"/>
+              </w:rPr>
+            </w:pPr>
+            <w:r>
+              <w:rPr>
+                <w:rFonts w:ascii="Arial" w:hAnsi="Arial"/>
+                <w:sz w:val="24"/>
+                <w:szCs w:val="14"/>
+                <w:lang w:eastAsia="fr-FR"/>
+              </w:rPr>
+              <w:t>Modification de produit</w:t>
+            </w:r>
+          </w:p>
+        </w:tc>
+      </w:tr>
+      <w:tr>
+        <w:tc>
+          <w:tcPr>
+            <w:tcW w:w="2900" w:type="dxa"/>
+          </w:tcPr>
+          <w:p>
+            <w:pPr>
+              <w:pStyle w:val="Retraitnormal1"/>
+              <w:numPr>
+                <w:ilvl w:val="0"/>
+                <w:numId w:val="0"/>
+              </w:numPr>
+              <w:rPr>
+                <w:rFonts w:ascii="Arial" w:hAnsi="Arial"/>
+                <w:sz w:val="24"/>
+                <w:szCs w:val="14"/>
+                <w:lang w:eastAsia="fr-FR"/>
+              </w:rPr>
+            </w:pPr>
+            <w:r>
+              <w:rPr>
+                <w:rFonts w:ascii="Arial" w:hAnsi="Arial"/>
+                <w:sz w:val="24"/>
+                <w:szCs w:val="14"/>
+                <w:lang w:eastAsia="fr-FR"/>
+              </w:rPr>
+              <w:t>Je suis sur la page administrateur.</w:t>
+            </w:r>
+          </w:p>
+        </w:tc>
+        <w:tc>
+          <w:tcPr>
+            <w:tcW w:w="2900" w:type="dxa"/>
+          </w:tcPr>
+          <w:p>
+            <w:pPr>
+              <w:pStyle w:val="Retraitnormal1"/>
+              <w:numPr>
+                <w:ilvl w:val="0"/>
+                <w:numId w:val="0"/>
+              </w:numPr>
+              <w:rPr>
+                <w:rFonts w:ascii="Arial" w:hAnsi="Arial"/>
+                <w:sz w:val="24"/>
+                <w:szCs w:val="14"/>
+                <w:lang w:eastAsia="fr-FR"/>
+              </w:rPr>
+            </w:pPr>
+            <w:r>
+              <w:rPr>
+                <w:rFonts w:ascii="Arial" w:hAnsi="Arial"/>
+                <w:sz w:val="24"/>
+                <w:szCs w:val="14"/>
+                <w:lang w:eastAsia="fr-FR"/>
+              </w:rPr>
+              <w:t>Je clique sur “Modifier”.</w:t>
+            </w:r>
+          </w:p>
+        </w:tc>
+        <w:tc>
+          <w:tcPr>
+            <w:tcW w:w="2900" w:type="dxa"/>
+          </w:tcPr>
+          <w:p>
+            <w:pPr>
+              <w:pStyle w:val="Retraitnormal1"/>
+              <w:numPr>
+                <w:ilvl w:val="0"/>
+                <w:numId w:val="0"/>
+              </w:numPr>
+              <w:rPr>
+                <w:rFonts w:ascii="Arial" w:hAnsi="Arial"/>
+                <w:sz w:val="24"/>
+                <w:szCs w:val="14"/>
+                <w:lang w:eastAsia="fr-FR"/>
+              </w:rPr>
+            </w:pPr>
+            <w:r>
+              <w:rPr>
+                <w:rFonts w:ascii="Arial" w:hAnsi="Arial"/>
+                <w:sz w:val="24"/>
+                <w:szCs w:val="14"/>
+                <w:lang w:eastAsia="fr-FR"/>
+              </w:rPr>
+              <w:t>Le formulaire de modification s'affiche avec les informations comprises.</w:t>
+            </w:r>
+          </w:p>
+        </w:tc>
+      </w:tr>
+      <w:tr>
+        <w:tc>
+          <w:tcPr>
+            <w:tcW w:w="2900" w:type="dxa"/>
+          </w:tcPr>
+          <w:p>
+            <w:pPr>
+              <w:pStyle w:val="Retraitnormal1"/>
+              <w:numPr>
+                <w:ilvl w:val="0"/>
+                <w:numId w:val="0"/>
+              </w:numPr>
+              <w:rPr>
+                <w:rFonts w:ascii="Arial" w:hAnsi="Arial"/>
+                <w:sz w:val="24"/>
+                <w:szCs w:val="14"/>
+                <w:lang w:eastAsia="fr-FR"/>
+              </w:rPr>
+            </w:pPr>
+            <w:r>
+              <w:rPr>
+                <w:rFonts w:ascii="Arial" w:hAnsi="Arial"/>
+                <w:sz w:val="24"/>
+                <w:szCs w:val="14"/>
+                <w:lang w:eastAsia="fr-FR"/>
+              </w:rPr>
+              <w:t>Je suis sur le formulaire de modification du biscuit.</w:t>
+            </w:r>
+          </w:p>
+        </w:tc>
+        <w:tc>
+          <w:tcPr>
+            <w:tcW w:w="2900" w:type="dxa"/>
+          </w:tcPr>
+          <w:p>
+            <w:pPr>
+              <w:pStyle w:val="Retraitnormal1"/>
+              <w:numPr>
+                <w:ilvl w:val="0"/>
+                <w:numId w:val="0"/>
+              </w:numPr>
+              <w:rPr>
+                <w:rFonts w:ascii="Arial" w:hAnsi="Arial"/>
+                <w:sz w:val="24"/>
+                <w:szCs w:val="14"/>
+                <w:lang w:eastAsia="fr-FR"/>
+              </w:rPr>
+            </w:pPr>
+            <w:r>
+              <w:rPr>
+                <w:rFonts w:ascii="Arial" w:hAnsi="Arial"/>
+                <w:sz w:val="24"/>
+                <w:szCs w:val="14"/>
+                <w:lang w:eastAsia="fr-FR"/>
+              </w:rPr>
+              <w:t>Je remplace les valeurs et appuis sur "Modifier le biscuit".</w:t>
+            </w:r>
+          </w:p>
+        </w:tc>
+        <w:tc>
+          <w:tcPr>
+            <w:tcW w:w="2900" w:type="dxa"/>
+          </w:tcPr>
+          <w:p>
+            <w:pPr>
+              <w:pStyle w:val="Retraitnormal1"/>
+              <w:numPr>
+                <w:ilvl w:val="0"/>
+                <w:numId w:val="0"/>
+              </w:numPr>
+              <w:rPr>
+                <w:rFonts w:ascii="Arial" w:hAnsi="Arial"/>
+                <w:sz w:val="24"/>
+                <w:szCs w:val="14"/>
+                <w:lang w:eastAsia="fr-FR"/>
+              </w:rPr>
+            </w:pPr>
+            <w:r>
+              <w:rPr>
+                <w:rFonts w:ascii="Arial" w:hAnsi="Arial"/>
+                <w:sz w:val="24"/>
+                <w:szCs w:val="14"/>
+                <w:lang w:eastAsia="fr-FR"/>
+              </w:rPr>
+              <w:t>Je suis redirigé vers la page d'administration et les valeurs ont été modifié.</w:t>
+            </w:r>
+          </w:p>
+        </w:tc>
+      </w:tr>
+      <w:tr>
+        <w:tc>
+          <w:tcPr>
+            <w:tcW w:w="8700" w:type="dxa"/>
+            <w:gridSpan w:val="3"/>
+          </w:tcPr>
+          <w:p>
+            <w:pPr>
+              <w:pStyle w:val="Retraitnormal1"/>
+              <w:numPr>
+                <w:ilvl w:val="0"/>
+                <w:numId w:val="0"/>
+              </w:numPr>
+              <w:rPr>
+                <w:rFonts w:ascii="Arial" w:hAnsi="Arial"/>
+                <w:sz w:val="24"/>
+                <w:szCs w:val="14"/>
+                <w:lang w:eastAsia="fr-FR"/>
+              </w:rPr>
+            </w:pPr>
+            <w:r>
+              <w:rPr>
+                <w:rFonts w:ascii="Arial" w:hAnsi="Arial"/>
+                <w:sz w:val="24"/>
+                <w:szCs w:val="14"/>
+                <w:lang w:eastAsia="fr-FR"/>
+              </w:rPr>
+              <w:lastRenderedPageBreak/>
+              <w:t>Désactivation de produit</w:t>
+            </w:r>
+          </w:p>
+        </w:tc>
+      </w:tr>
+      <w:tr>
+        <w:tc>
+          <w:tcPr>
+            <w:tcW w:w="2900" w:type="dxa"/>
+          </w:tcPr>
+          <w:p>
+            <w:pPr>
+              <w:pStyle w:val="Retraitnormal1"/>
+              <w:numPr>
+                <w:ilvl w:val="0"/>
+                <w:numId w:val="0"/>
+              </w:numPr>
+              <w:rPr>
+                <w:rFonts w:ascii="Arial" w:hAnsi="Arial"/>
+                <w:sz w:val="24"/>
+                <w:szCs w:val="14"/>
+                <w:lang w:eastAsia="fr-FR"/>
+              </w:rPr>
+            </w:pPr>
+            <w:r>
+              <w:rPr>
+                <w:rFonts w:ascii="Arial" w:hAnsi="Arial"/>
+                <w:sz w:val="24"/>
+                <w:szCs w:val="14"/>
+                <w:lang w:eastAsia="fr-FR"/>
+              </w:rPr>
+              <w:t>Je suis sur la page administrateur.</w:t>
+            </w:r>
+          </w:p>
+        </w:tc>
+        <w:tc>
+          <w:tcPr>
+            <w:tcW w:w="2900" w:type="dxa"/>
+          </w:tcPr>
+          <w:p>
+            <w:pPr>
+              <w:pStyle w:val="Retraitnormal1"/>
+              <w:numPr>
+                <w:ilvl w:val="0"/>
+                <w:numId w:val="0"/>
+              </w:numPr>
+              <w:rPr>
+                <w:rFonts w:ascii="Arial" w:hAnsi="Arial"/>
+                <w:sz w:val="24"/>
+                <w:szCs w:val="14"/>
+                <w:lang w:eastAsia="fr-FR"/>
+              </w:rPr>
+            </w:pPr>
+            <w:r>
+              <w:rPr>
+                <w:rFonts w:ascii="Arial" w:hAnsi="Arial"/>
+                <w:sz w:val="24"/>
+                <w:szCs w:val="14"/>
+                <w:lang w:eastAsia="fr-FR"/>
+              </w:rPr>
+              <w:t>Je clique sur “Modifier”.</w:t>
+            </w:r>
+          </w:p>
+        </w:tc>
+        <w:tc>
+          <w:tcPr>
+            <w:tcW w:w="2900" w:type="dxa"/>
+          </w:tcPr>
+          <w:p>
+            <w:pPr>
+              <w:pStyle w:val="Retraitnormal1"/>
+              <w:numPr>
+                <w:ilvl w:val="0"/>
+                <w:numId w:val="0"/>
+              </w:numPr>
+              <w:rPr>
+                <w:rFonts w:ascii="Arial" w:hAnsi="Arial"/>
+                <w:sz w:val="24"/>
+                <w:szCs w:val="14"/>
+                <w:lang w:eastAsia="fr-FR"/>
+              </w:rPr>
+            </w:pPr>
+            <w:r>
+              <w:rPr>
+                <w:rFonts w:ascii="Arial" w:hAnsi="Arial"/>
+                <w:sz w:val="24"/>
+                <w:szCs w:val="14"/>
+                <w:lang w:eastAsia="fr-FR"/>
+              </w:rPr>
+              <w:t>Le formulaire de modification s'affiche avec les informations comprises.</w:t>
+            </w:r>
+          </w:p>
+        </w:tc>
+      </w:tr>
+      <w:tr>
+        <w:tc>
+          <w:tcPr>
+            <w:tcW w:w="2900" w:type="dxa"/>
+          </w:tcPr>
+          <w:p>
+            <w:pPr>
+              <w:pStyle w:val="Retraitnormal1"/>
+              <w:numPr>
+                <w:ilvl w:val="0"/>
+                <w:numId w:val="0"/>
+              </w:numPr>
+              <w:rPr>
+                <w:rFonts w:ascii="Arial" w:hAnsi="Arial"/>
+                <w:sz w:val="24"/>
+                <w:szCs w:val="14"/>
+                <w:lang w:eastAsia="fr-FR"/>
+              </w:rPr>
+            </w:pPr>
+            <w:r>
+              <w:rPr>
+                <w:rFonts w:ascii="Arial" w:hAnsi="Arial"/>
+                <w:sz w:val="24"/>
+                <w:szCs w:val="14"/>
+                <w:lang w:eastAsia="fr-FR"/>
+              </w:rPr>
+              <w:t>Je suis sur le formulaire de modification du biscuit.</w:t>
+            </w:r>
+          </w:p>
+        </w:tc>
+        <w:tc>
+          <w:tcPr>
+            <w:tcW w:w="2900" w:type="dxa"/>
+          </w:tcPr>
+          <w:p>
+            <w:pPr>
+              <w:pStyle w:val="Retraitnormal1"/>
+              <w:numPr>
+                <w:ilvl w:val="0"/>
+                <w:numId w:val="0"/>
+              </w:numPr>
+              <w:rPr>
+                <w:rFonts w:ascii="Arial" w:hAnsi="Arial"/>
+                <w:sz w:val="24"/>
+                <w:szCs w:val="14"/>
+                <w:lang w:eastAsia="fr-FR"/>
+              </w:rPr>
+            </w:pPr>
+            <w:r>
+              <w:rPr>
+                <w:rFonts w:ascii="Arial" w:hAnsi="Arial"/>
+                <w:sz w:val="24"/>
+                <w:szCs w:val="14"/>
+                <w:lang w:eastAsia="fr-FR"/>
+              </w:rPr>
+              <w:t>Je remplace les valeurs et appuis sur "Modifier le biscuit".</w:t>
+            </w:r>
+          </w:p>
+        </w:tc>
+        <w:tc>
+          <w:tcPr>
+            <w:tcW w:w="2900" w:type="dxa"/>
+          </w:tcPr>
+          <w:p>
+            <w:pPr>
+              <w:pStyle w:val="Retraitnormal1"/>
+              <w:numPr>
+                <w:ilvl w:val="0"/>
+                <w:numId w:val="0"/>
+              </w:numPr>
+              <w:rPr>
+                <w:rFonts w:ascii="Arial" w:hAnsi="Arial"/>
+                <w:sz w:val="24"/>
+                <w:szCs w:val="14"/>
+                <w:lang w:eastAsia="fr-FR"/>
+              </w:rPr>
+            </w:pPr>
+            <w:r>
+              <w:rPr>
+                <w:rFonts w:ascii="Arial" w:hAnsi="Arial"/>
+                <w:sz w:val="24"/>
+                <w:szCs w:val="14"/>
+                <w:lang w:eastAsia="fr-FR"/>
+              </w:rPr>
+              <w:t>Je suis redirigé vers la page d'administration et les valeurs ont été modifié.</w:t>
+            </w:r>
+          </w:p>
+        </w:tc>
+      </w:tr>
+      <w:tr>
+        <w:tc>
+          <w:tcPr>
+            <w:tcW w:w="8700" w:type="dxa"/>
+            <w:gridSpan w:val="3"/>
+          </w:tcPr>
+          <w:p>
+            <w:pPr>
+              <w:pStyle w:val="Retraitnormal1"/>
+              <w:numPr>
+                <w:ilvl w:val="0"/>
+                <w:numId w:val="0"/>
+              </w:numPr>
+              <w:rPr>
+                <w:rFonts w:ascii="Arial" w:hAnsi="Arial"/>
+                <w:sz w:val="24"/>
+                <w:szCs w:val="14"/>
+                <w:lang w:eastAsia="fr-FR"/>
+              </w:rPr>
+            </w:pPr>
+            <w:r>
+              <w:rPr>
+                <w:rFonts w:ascii="Arial" w:hAnsi="Arial"/>
+                <w:sz w:val="24"/>
+                <w:szCs w:val="14"/>
+                <w:lang w:eastAsia="fr-FR"/>
+              </w:rPr>
+              <w:t>Panier</w:t>
+            </w:r>
+          </w:p>
+        </w:tc>
+      </w:tr>
+      <w:tr>
+        <w:tc>
+          <w:tcPr>
+            <w:tcW w:w="2900" w:type="dxa"/>
+          </w:tcPr>
+          <w:p>
+            <w:pPr>
+              <w:pStyle w:val="Retraitnormal1"/>
+              <w:numPr>
+                <w:ilvl w:val="0"/>
+                <w:numId w:val="0"/>
+              </w:numPr>
+              <w:rPr>
+                <w:rFonts w:ascii="Arial" w:hAnsi="Arial"/>
+                <w:sz w:val="24"/>
+                <w:szCs w:val="14"/>
+                <w:lang w:eastAsia="fr-FR"/>
+              </w:rPr>
+            </w:pPr>
+            <w:r>
+              <w:rPr>
+                <w:rFonts w:ascii="Arial" w:hAnsi="Arial"/>
+                <w:sz w:val="24"/>
+                <w:szCs w:val="14"/>
+                <w:lang w:eastAsia="fr-FR"/>
+              </w:rPr>
+              <w:t>Je suis connecté.</w:t>
+            </w:r>
+            <w:r>
+              <w:rPr>
+                <w:rFonts w:ascii="Arial" w:hAnsi="Arial"/>
+                <w:sz w:val="24"/>
+                <w:szCs w:val="14"/>
+                <w:lang w:eastAsia="fr-FR"/>
+              </w:rPr>
+              <w:t xml:space="preserve"> </w:t>
+            </w:r>
+            <w:r>
+              <w:rPr>
+                <w:rFonts w:ascii="Arial" w:hAnsi="Arial"/>
+                <w:sz w:val="24"/>
+                <w:szCs w:val="14"/>
+                <w:lang w:eastAsia="fr-FR"/>
+              </w:rPr>
+              <w:t>Je me trouve sur n'importe quel page.</w:t>
+            </w:r>
+          </w:p>
+        </w:tc>
+        <w:tc>
+          <w:tcPr>
+            <w:tcW w:w="2900" w:type="dxa"/>
+          </w:tcPr>
+          <w:p>
+            <w:pPr>
+              <w:pStyle w:val="Retraitnormal1"/>
+              <w:numPr>
+                <w:ilvl w:val="0"/>
+                <w:numId w:val="0"/>
+              </w:numPr>
+              <w:rPr>
+                <w:rFonts w:ascii="Arial" w:hAnsi="Arial"/>
+                <w:sz w:val="24"/>
+                <w:szCs w:val="14"/>
+                <w:lang w:eastAsia="fr-FR"/>
+              </w:rPr>
+            </w:pPr>
+            <w:r>
+              <w:rPr>
+                <w:rFonts w:ascii="Arial" w:hAnsi="Arial"/>
+                <w:sz w:val="24"/>
+                <w:szCs w:val="14"/>
+                <w:lang w:eastAsia="fr-FR"/>
+              </w:rPr>
+              <w:t>Je clique sur l'icône du panier.</w:t>
+            </w:r>
+          </w:p>
+        </w:tc>
+        <w:tc>
+          <w:tcPr>
+            <w:tcW w:w="2900" w:type="dxa"/>
+          </w:tcPr>
+          <w:p>
+            <w:pPr>
+              <w:pStyle w:val="Retraitnormal1"/>
+              <w:numPr>
+                <w:ilvl w:val="0"/>
+                <w:numId w:val="0"/>
+              </w:numPr>
+              <w:rPr>
+                <w:rFonts w:ascii="Arial" w:hAnsi="Arial"/>
+                <w:sz w:val="24"/>
+                <w:szCs w:val="14"/>
+                <w:lang w:eastAsia="fr-FR"/>
+              </w:rPr>
+            </w:pPr>
+            <w:r>
+              <w:rPr>
+                <w:rFonts w:ascii="Arial" w:hAnsi="Arial"/>
+                <w:sz w:val="24"/>
+                <w:szCs w:val="14"/>
+                <w:lang w:eastAsia="fr-FR"/>
+              </w:rPr>
+              <w:t>Je suis redirigé vers le panier.</w:t>
+            </w:r>
+          </w:p>
+        </w:tc>
+      </w:tr>
+      <w:tr>
+        <w:tc>
+          <w:tcPr>
+            <w:tcW w:w="2900" w:type="dxa"/>
+          </w:tcPr>
+          <w:p>
+            <w:pPr>
+              <w:pStyle w:val="Retraitnormal1"/>
+              <w:numPr>
+                <w:ilvl w:val="0"/>
+                <w:numId w:val="0"/>
+              </w:numPr>
+              <w:rPr>
+                <w:rFonts w:ascii="Arial" w:hAnsi="Arial"/>
+                <w:sz w:val="24"/>
+                <w:szCs w:val="14"/>
+                <w:lang w:eastAsia="fr-FR"/>
+              </w:rPr>
+            </w:pPr>
+            <w:r>
+              <w:rPr>
+                <w:rFonts w:ascii="Arial" w:hAnsi="Arial"/>
+                <w:sz w:val="24"/>
+                <w:szCs w:val="14"/>
+                <w:lang w:eastAsia="fr-FR"/>
+              </w:rPr>
+              <w:t>Je suis sur la page de détail d'un produit.</w:t>
+            </w:r>
+          </w:p>
+        </w:tc>
+        <w:tc>
+          <w:tcPr>
+            <w:tcW w:w="2900" w:type="dxa"/>
+          </w:tcPr>
+          <w:p>
+            <w:pPr>
+              <w:pStyle w:val="Retraitnormal1"/>
+              <w:numPr>
+                <w:ilvl w:val="0"/>
+                <w:numId w:val="0"/>
+              </w:numPr>
+              <w:rPr>
+                <w:rFonts w:ascii="Arial" w:hAnsi="Arial"/>
+                <w:sz w:val="24"/>
+                <w:szCs w:val="14"/>
+                <w:lang w:eastAsia="fr-FR"/>
+              </w:rPr>
+            </w:pPr>
+            <w:r>
+              <w:rPr>
+                <w:rFonts w:ascii="Arial" w:hAnsi="Arial"/>
+                <w:sz w:val="24"/>
+                <w:szCs w:val="14"/>
+                <w:lang w:eastAsia="fr-FR"/>
+              </w:rPr>
+              <w:t>Je clique sur le bouton "Ajouter au panier".</w:t>
+            </w:r>
+          </w:p>
+        </w:tc>
+        <w:tc>
+          <w:tcPr>
+            <w:tcW w:w="2900" w:type="dxa"/>
+          </w:tcPr>
+          <w:p>
+            <w:pPr>
+              <w:pStyle w:val="Retraitnormal1"/>
+              <w:numPr>
+                <w:ilvl w:val="0"/>
+                <w:numId w:val="0"/>
+              </w:numPr>
+              <w:rPr>
+                <w:rFonts w:ascii="Arial" w:hAnsi="Arial"/>
+                <w:sz w:val="24"/>
+                <w:szCs w:val="14"/>
+                <w:lang w:eastAsia="fr-FR"/>
+              </w:rPr>
+            </w:pPr>
+            <w:r>
+              <w:rPr>
+                <w:rFonts w:ascii="Arial" w:hAnsi="Arial"/>
+                <w:sz w:val="24"/>
+                <w:szCs w:val="14"/>
+                <w:lang w:eastAsia="fr-FR"/>
+              </w:rPr>
+              <w:t>Je suis redirigé vers la page du panier.</w:t>
+            </w:r>
+            <w:r>
+              <w:rPr>
+                <w:rFonts w:ascii="Arial" w:hAnsi="Arial"/>
+                <w:sz w:val="24"/>
+                <w:szCs w:val="14"/>
+                <w:lang w:eastAsia="fr-FR"/>
+              </w:rPr>
+              <w:t xml:space="preserve"> </w:t>
+            </w:r>
+            <w:r>
+              <w:rPr>
+                <w:rFonts w:ascii="Arial" w:hAnsi="Arial"/>
+                <w:sz w:val="24"/>
+                <w:szCs w:val="14"/>
+                <w:lang w:eastAsia="fr-FR"/>
+              </w:rPr>
+              <w:t>Le produit choisit s'affiche dans la liste.</w:t>
+            </w:r>
+          </w:p>
+        </w:tc>
+      </w:tr>
+      <w:tr>
+        <w:tc>
+          <w:tcPr>
+            <w:tcW w:w="2900" w:type="dxa"/>
+          </w:tcPr>
+          <w:p>
+            <w:pPr>
+              <w:pStyle w:val="Retraitnormal1"/>
+              <w:numPr>
+                <w:ilvl w:val="0"/>
+                <w:numId w:val="0"/>
+              </w:numPr>
+              <w:rPr>
+                <w:rFonts w:ascii="Arial" w:hAnsi="Arial"/>
+                <w:sz w:val="24"/>
+                <w:szCs w:val="14"/>
+                <w:lang w:eastAsia="fr-FR"/>
+              </w:rPr>
+            </w:pPr>
+            <w:r>
+              <w:rPr>
+                <w:rFonts w:ascii="Arial" w:hAnsi="Arial"/>
+                <w:sz w:val="24"/>
+                <w:szCs w:val="14"/>
+                <w:lang w:eastAsia="fr-FR"/>
+              </w:rPr>
+              <w:t>Je souhaite voir le contenu de mon panier.</w:t>
+            </w:r>
+          </w:p>
+        </w:tc>
+        <w:tc>
+          <w:tcPr>
+            <w:tcW w:w="2900" w:type="dxa"/>
+          </w:tcPr>
+          <w:p>
+            <w:pPr>
+              <w:pStyle w:val="Retraitnormal1"/>
+              <w:numPr>
+                <w:ilvl w:val="0"/>
+                <w:numId w:val="0"/>
+              </w:numPr>
+              <w:rPr>
+                <w:rFonts w:ascii="Arial" w:hAnsi="Arial"/>
+                <w:sz w:val="24"/>
+                <w:szCs w:val="14"/>
+                <w:lang w:eastAsia="fr-FR"/>
+              </w:rPr>
+            </w:pPr>
+            <w:r>
+              <w:rPr>
+                <w:rFonts w:ascii="Arial" w:hAnsi="Arial"/>
+                <w:sz w:val="24"/>
+                <w:szCs w:val="14"/>
+                <w:lang w:eastAsia="fr-FR"/>
+              </w:rPr>
+              <w:t>Je vais sur la page du panier.</w:t>
+            </w:r>
+          </w:p>
+        </w:tc>
+        <w:tc>
+          <w:tcPr>
+            <w:tcW w:w="2900" w:type="dxa"/>
+          </w:tcPr>
+          <w:p>
+            <w:pPr>
+              <w:pStyle w:val="Retraitnormal1"/>
+              <w:numPr>
+                <w:ilvl w:val="0"/>
+                <w:numId w:val="0"/>
+              </w:numPr>
+              <w:rPr>
+                <w:rFonts w:ascii="Arial" w:hAnsi="Arial"/>
+                <w:sz w:val="24"/>
+                <w:szCs w:val="14"/>
+                <w:lang w:eastAsia="fr-FR"/>
+              </w:rPr>
+            </w:pPr>
+            <w:r>
+              <w:rPr>
+                <w:rFonts w:ascii="Arial" w:hAnsi="Arial"/>
+                <w:sz w:val="24"/>
+                <w:szCs w:val="14"/>
+                <w:lang w:eastAsia="fr-FR"/>
+              </w:rPr>
+              <w:t>Tous les produits choisit s'affiche ainsi que le prix total et la quantité total.</w:t>
+            </w:r>
+          </w:p>
+        </w:tc>
+      </w:tr>
+      <w:tr>
+        <w:tc>
+          <w:tcPr>
+            <w:tcW w:w="2900" w:type="dxa"/>
+          </w:tcPr>
+          <w:p>
+            <w:pPr>
+              <w:pStyle w:val="Retraitnormal1"/>
+              <w:numPr>
+                <w:ilvl w:val="0"/>
+                <w:numId w:val="0"/>
+              </w:numPr>
+              <w:rPr>
+                <w:rFonts w:ascii="Arial" w:hAnsi="Arial"/>
+                <w:sz w:val="24"/>
+                <w:szCs w:val="14"/>
+                <w:lang w:eastAsia="fr-FR"/>
+              </w:rPr>
+            </w:pPr>
+            <w:r>
+              <w:rPr>
+                <w:rFonts w:ascii="Arial" w:hAnsi="Arial"/>
+                <w:sz w:val="24"/>
+                <w:szCs w:val="14"/>
+                <w:lang w:eastAsia="fr-FR"/>
+              </w:rPr>
+              <w:t>Je souhaite modifier la quantité d'un produit.</w:t>
+            </w:r>
+          </w:p>
+        </w:tc>
+        <w:tc>
+          <w:tcPr>
+            <w:tcW w:w="2900" w:type="dxa"/>
+          </w:tcPr>
+          <w:p>
+            <w:pPr>
+              <w:pStyle w:val="Retraitnormal1"/>
+              <w:numPr>
+                <w:ilvl w:val="0"/>
+                <w:numId w:val="0"/>
+              </w:numPr>
+              <w:rPr>
+                <w:rFonts w:ascii="Arial" w:hAnsi="Arial"/>
+                <w:sz w:val="24"/>
+                <w:szCs w:val="14"/>
+                <w:lang w:eastAsia="fr-FR"/>
+              </w:rPr>
+            </w:pPr>
+            <w:r>
+              <w:rPr>
+                <w:rFonts w:ascii="Arial" w:hAnsi="Arial"/>
+                <w:sz w:val="24"/>
+                <w:szCs w:val="14"/>
+                <w:lang w:eastAsia="fr-FR"/>
+              </w:rPr>
+              <w:t>J'appuie sur le bouton d'ajout ou de suppression.</w:t>
+            </w:r>
+          </w:p>
+        </w:tc>
+        <w:tc>
+          <w:tcPr>
+            <w:tcW w:w="2900" w:type="dxa"/>
+          </w:tcPr>
+          <w:p>
+            <w:pPr>
+              <w:pStyle w:val="Retraitnormal1"/>
+              <w:numPr>
+                <w:ilvl w:val="0"/>
+                <w:numId w:val="0"/>
+              </w:numPr>
+              <w:rPr>
+                <w:rFonts w:ascii="Arial" w:hAnsi="Arial"/>
+                <w:sz w:val="24"/>
+                <w:szCs w:val="14"/>
+                <w:lang w:eastAsia="fr-FR"/>
+              </w:rPr>
+            </w:pPr>
+            <w:r>
+              <w:rPr>
+                <w:rFonts w:ascii="Arial" w:hAnsi="Arial"/>
+                <w:sz w:val="24"/>
+                <w:szCs w:val="14"/>
+                <w:lang w:eastAsia="fr-FR"/>
+              </w:rPr>
+              <w:t>Les quantités et les prix change en fonction.</w:t>
+            </w:r>
+          </w:p>
+        </w:tc>
+      </w:tr>
+      <w:tr>
+        <w:tc>
+          <w:tcPr>
+            <w:tcW w:w="2900" w:type="dxa"/>
+          </w:tcPr>
+          <w:p>
+            <w:pPr>
+              <w:pStyle w:val="Retraitnormal1"/>
+              <w:numPr>
+                <w:ilvl w:val="0"/>
+                <w:numId w:val="0"/>
+              </w:numPr>
+              <w:rPr>
+                <w:rFonts w:ascii="Arial" w:hAnsi="Arial"/>
+                <w:sz w:val="24"/>
+                <w:szCs w:val="14"/>
+                <w:lang w:eastAsia="fr-FR"/>
+              </w:rPr>
+            </w:pPr>
+            <w:r>
+              <w:rPr>
+                <w:rFonts w:ascii="Arial" w:hAnsi="Arial"/>
+                <w:sz w:val="24"/>
+                <w:szCs w:val="14"/>
+                <w:lang w:eastAsia="fr-FR"/>
+              </w:rPr>
+              <w:t>Je ne veux plus d'un produit et veux le supprimer.</w:t>
+            </w:r>
+          </w:p>
+        </w:tc>
+        <w:tc>
+          <w:tcPr>
+            <w:tcW w:w="2900" w:type="dxa"/>
+          </w:tcPr>
+          <w:p>
+            <w:pPr>
+              <w:pStyle w:val="Retraitnormal1"/>
+              <w:numPr>
+                <w:ilvl w:val="0"/>
+                <w:numId w:val="0"/>
+              </w:numPr>
+              <w:rPr>
+                <w:rFonts w:ascii="Arial" w:hAnsi="Arial"/>
+                <w:sz w:val="24"/>
+                <w:szCs w:val="14"/>
+                <w:lang w:eastAsia="fr-FR"/>
+              </w:rPr>
+            </w:pPr>
+            <w:r>
+              <w:rPr>
+                <w:rFonts w:ascii="Arial" w:hAnsi="Arial"/>
+                <w:sz w:val="24"/>
+                <w:szCs w:val="14"/>
+                <w:lang w:eastAsia="fr-FR"/>
+              </w:rPr>
+              <w:t>J'appuie sur le bouton de suppression à côté du produit.</w:t>
+            </w:r>
+          </w:p>
+        </w:tc>
+        <w:tc>
+          <w:tcPr>
+            <w:tcW w:w="2900" w:type="dxa"/>
+          </w:tcPr>
+          <w:p>
+            <w:pPr>
+              <w:pStyle w:val="Retraitnormal1"/>
+              <w:numPr>
+                <w:ilvl w:val="0"/>
+                <w:numId w:val="0"/>
+              </w:numPr>
+              <w:rPr>
+                <w:rFonts w:ascii="Arial" w:hAnsi="Arial"/>
+                <w:sz w:val="24"/>
+                <w:szCs w:val="14"/>
+                <w:lang w:eastAsia="fr-FR"/>
+              </w:rPr>
+            </w:pPr>
+            <w:r>
+              <w:rPr>
+                <w:rFonts w:ascii="Arial" w:hAnsi="Arial"/>
+                <w:sz w:val="24"/>
+                <w:szCs w:val="14"/>
+                <w:lang w:eastAsia="fr-FR"/>
+              </w:rPr>
+              <w:t>Le produit est enlevé et les changements se font en conséquence.</w:t>
+            </w:r>
+          </w:p>
+        </w:tc>
+      </w:tr>
+      <w:tr>
+        <w:tc>
+          <w:tcPr>
+            <w:tcW w:w="8700" w:type="dxa"/>
+            <w:gridSpan w:val="3"/>
+          </w:tcPr>
+          <w:p>
+            <w:pPr>
+              <w:pStyle w:val="Retraitnormal1"/>
+              <w:numPr>
+                <w:ilvl w:val="0"/>
+                <w:numId w:val="0"/>
+              </w:numPr>
+              <w:rPr>
+                <w:rFonts w:ascii="Arial" w:hAnsi="Arial"/>
+                <w:sz w:val="24"/>
+                <w:szCs w:val="14"/>
+                <w:lang w:eastAsia="fr-FR"/>
+              </w:rPr>
+            </w:pPr>
+            <w:r>
+              <w:rPr>
+                <w:rFonts w:ascii="Arial" w:hAnsi="Arial"/>
+                <w:sz w:val="24"/>
+                <w:szCs w:val="14"/>
+                <w:lang w:eastAsia="fr-FR"/>
+              </w:rPr>
+              <w:t>Filtre</w:t>
+            </w:r>
+          </w:p>
+        </w:tc>
+      </w:tr>
+      <w:tr>
+        <w:tc>
+          <w:tcPr>
+            <w:tcW w:w="2900" w:type="dxa"/>
+          </w:tcPr>
+          <w:p>
+            <w:pPr>
+              <w:pStyle w:val="Retraitnormal1"/>
+              <w:numPr>
+                <w:ilvl w:val="0"/>
+                <w:numId w:val="0"/>
+              </w:numPr>
+              <w:rPr>
+                <w:rFonts w:ascii="Arial" w:hAnsi="Arial"/>
+                <w:sz w:val="24"/>
+                <w:szCs w:val="14"/>
+                <w:lang w:eastAsia="fr-FR"/>
+              </w:rPr>
+            </w:pPr>
+            <w:r>
+              <w:rPr>
+                <w:rFonts w:ascii="Arial" w:hAnsi="Arial"/>
+                <w:sz w:val="24"/>
+                <w:szCs w:val="14"/>
+                <w:lang w:eastAsia="fr-FR"/>
+              </w:rPr>
+              <w:t>Je veux acheter des biscuits spécifique</w:t>
+            </w:r>
+            <w:r>
+              <w:rPr>
+                <w:rFonts w:ascii="Arial" w:hAnsi="Arial"/>
+                <w:sz w:val="24"/>
+                <w:szCs w:val="14"/>
+                <w:lang w:eastAsia="fr-FR"/>
+              </w:rPr>
+              <w:t>s</w:t>
+            </w:r>
+            <w:r>
+              <w:rPr>
+                <w:rFonts w:ascii="Arial" w:hAnsi="Arial"/>
+                <w:sz w:val="24"/>
+                <w:szCs w:val="14"/>
+                <w:lang w:eastAsia="fr-FR"/>
+              </w:rPr>
+              <w:t>.</w:t>
+            </w:r>
+          </w:p>
+        </w:tc>
+        <w:tc>
+          <w:tcPr>
+            <w:tcW w:w="2900" w:type="dxa"/>
+          </w:tcPr>
+          <w:p>
+            <w:pPr>
+              <w:pStyle w:val="Retraitnormal1"/>
+              <w:numPr>
+                <w:ilvl w:val="0"/>
+                <w:numId w:val="0"/>
+              </w:numPr>
+              <w:rPr>
+                <w:rFonts w:ascii="Arial" w:hAnsi="Arial"/>
+                <w:sz w:val="24"/>
+                <w:szCs w:val="14"/>
+                <w:lang w:eastAsia="fr-FR"/>
+              </w:rPr>
+            </w:pPr>
+            <w:r>
+              <w:rPr>
+                <w:rFonts w:ascii="Arial" w:hAnsi="Arial"/>
+                <w:sz w:val="24"/>
+                <w:szCs w:val="14"/>
+                <w:lang w:eastAsia="fr-FR"/>
+              </w:rPr>
+              <w:t>Je me rends sur la page boutique.</w:t>
+            </w:r>
+          </w:p>
+        </w:tc>
+        <w:tc>
+          <w:tcPr>
+            <w:tcW w:w="2900" w:type="dxa"/>
+          </w:tcPr>
+          <w:p>
+            <w:pPr>
+              <w:pStyle w:val="Retraitnormal1"/>
+              <w:numPr>
+                <w:ilvl w:val="0"/>
+                <w:numId w:val="0"/>
+              </w:numPr>
+              <w:rPr>
+                <w:rFonts w:ascii="Arial" w:hAnsi="Arial"/>
+                <w:sz w:val="24"/>
+                <w:szCs w:val="14"/>
+                <w:lang w:eastAsia="fr-FR"/>
+              </w:rPr>
+            </w:pPr>
+            <w:r>
+              <w:rPr>
+                <w:rFonts w:ascii="Arial" w:hAnsi="Arial"/>
+                <w:sz w:val="24"/>
+                <w:szCs w:val="14"/>
+                <w:lang w:eastAsia="fr-FR"/>
+              </w:rPr>
+              <w:t>Un menu avec les filtres s'y trouve.</w:t>
+            </w:r>
+          </w:p>
+        </w:tc>
+      </w:tr>
+      <w:tr>
+        <w:tc>
+          <w:tcPr>
+            <w:tcW w:w="2900" w:type="dxa"/>
+          </w:tcPr>
+          <w:p>
+            <w:pPr>
+              <w:pStyle w:val="Retraitnormal1"/>
+              <w:numPr>
+                <w:ilvl w:val="0"/>
+                <w:numId w:val="0"/>
+              </w:numPr>
+              <w:rPr>
+                <w:rFonts w:ascii="Arial" w:hAnsi="Arial"/>
+                <w:sz w:val="24"/>
+                <w:szCs w:val="14"/>
+                <w:lang w:eastAsia="fr-FR"/>
+              </w:rPr>
+            </w:pPr>
+            <w:r>
+              <w:rPr>
+                <w:rFonts w:ascii="Arial" w:hAnsi="Arial"/>
+                <w:sz w:val="24"/>
+                <w:szCs w:val="14"/>
+                <w:lang w:eastAsia="fr-FR"/>
+              </w:rPr>
+              <w:t>Je souhaite voir les biscuits sans gluten.</w:t>
+            </w:r>
+          </w:p>
+        </w:tc>
+        <w:tc>
+          <w:tcPr>
+            <w:tcW w:w="2900" w:type="dxa"/>
+          </w:tcPr>
+          <w:p>
+            <w:pPr>
+              <w:pStyle w:val="Retraitnormal1"/>
+              <w:numPr>
+                <w:ilvl w:val="0"/>
+                <w:numId w:val="0"/>
+              </w:numPr>
+              <w:rPr>
+                <w:rFonts w:ascii="Arial" w:hAnsi="Arial"/>
+                <w:sz w:val="24"/>
+                <w:szCs w:val="14"/>
+                <w:lang w:eastAsia="fr-FR"/>
+              </w:rPr>
+            </w:pPr>
+            <w:r>
+              <w:rPr>
+                <w:rFonts w:ascii="Arial" w:hAnsi="Arial"/>
+                <w:sz w:val="24"/>
+                <w:szCs w:val="14"/>
+                <w:lang w:eastAsia="fr-FR"/>
+              </w:rPr>
+              <w:t>J'appuie sur "Sans Gluten".</w:t>
+            </w:r>
+          </w:p>
+        </w:tc>
+        <w:tc>
+          <w:tcPr>
+            <w:tcW w:w="2900" w:type="dxa"/>
+          </w:tcPr>
+          <w:p>
+            <w:pPr>
+              <w:pStyle w:val="Retraitnormal1"/>
+              <w:numPr>
+                <w:ilvl w:val="0"/>
+                <w:numId w:val="0"/>
+              </w:numPr>
+              <w:rPr>
+                <w:rFonts w:ascii="Arial" w:hAnsi="Arial"/>
+                <w:sz w:val="24"/>
+                <w:szCs w:val="14"/>
+                <w:lang w:eastAsia="fr-FR"/>
+              </w:rPr>
+            </w:pPr>
+            <w:r>
+              <w:rPr>
+                <w:rFonts w:ascii="Arial" w:hAnsi="Arial"/>
+                <w:sz w:val="24"/>
+                <w:szCs w:val="14"/>
+                <w:lang w:eastAsia="fr-FR"/>
+              </w:rPr>
+              <w:t>Les biscuits sans gluten sont uniquement affichés et autres sont masqués.</w:t>
+            </w:r>
+          </w:p>
+        </w:tc>
+      </w:tr>
     </w:tbl>
     <w:p>
       <w:pPr>
@@ -5591,23 +6532,13 @@
           <w:sz w:val="24"/>
         </w:rPr>
       </w:pPr>
-      <w:proofErr w:type="gramStart"/>
       <w:r>
         <w:rPr>
           <w:rFonts w:ascii="Arial" w:hAnsi="Arial" w:cs="Arial"/>
           <w:i/>
           <w:sz w:val="24"/>
         </w:rPr>
-        <w:t>risques</w:t>
-      </w:r>
-      <w:proofErr w:type="gramEnd"/>
-      <w:r>
-        <w:rPr>
-          <w:rFonts w:ascii="Arial" w:hAnsi="Arial" w:cs="Arial"/>
-          <w:i/>
-          <w:sz w:val="24"/>
-        </w:rPr>
-        <w:t xml:space="preserve"> techniques (complexité, manque de compétences, …)</w:t>
+        <w:t>risques techniques (complexité, manque de compétences, …)</w:t>
       </w:r>
       <w:r>
         <w:rPr>
@@ -5653,25 +6584,7 @@
           <w:i/>
           <w:sz w:val="24"/>
         </w:rPr>
-        <w:t xml:space="preserve">Décrire aussi quelles solutions </w:t>
-      </w:r>
-      <w:proofErr w:type="gramStart"/>
-      <w:r>
-        <w:rPr>
-          <w:rFonts w:ascii="Arial" w:hAnsi="Arial" w:cs="Arial"/>
-          <w:i/>
-          <w:sz w:val="24"/>
-        </w:rPr>
-        <w:t>ont</w:t>
-      </w:r>
-      <w:proofErr w:type="gramEnd"/>
-      <w:r>
-        <w:rPr>
-          <w:rFonts w:ascii="Arial" w:hAnsi="Arial" w:cs="Arial"/>
-          <w:i/>
-          <w:sz w:val="24"/>
-        </w:rPr>
-        <w:t xml:space="preserve"> été appliquées pour réduire les risques (priorités, formation, actions, …)</w:t>
+        <w:t>Décrire aussi quelles solutions ont été appliquées pour réduire les risques (priorités, formation, actions, …)</w:t>
       </w:r>
       <w:r>
         <w:rPr>
@@ -5750,15 +6663,7 @@
         <w:ind w:left="349"/>
       </w:pPr>
       <w:r>
-        <w:t xml:space="preserve">Choisir un </w:t>
-      </w:r>
-      <w:proofErr w:type="spellStart"/>
-      <w:r>
-        <w:t>template</w:t>
-      </w:r>
-      <w:proofErr w:type="spellEnd"/>
-      <w:r>
-        <w:t xml:space="preserve"> et l’adapter. Modéliser la base de données et ajouter des données qui serviront à tester l’affichage des informations. Créer une page boutique servant à visualiser les divers biscuits ainsi que tous les détails depuis une page spécifique à chaque produit. Réaliser une page d’inscription et connexion donnant accès au panier. Qui lui affichera tous les biscuits choisit par le client et pouvant être validé. Création de la page du profil, depuis </w:t>
+        <w:t xml:space="preserve">Choisir un template et l’adapter. Modéliser la base de données et ajouter des données qui serviront à tester l’affichage des informations. Créer une page boutique servant à visualiser les divers biscuits ainsi que tous les détails depuis une page spécifique à chaque produit. Réaliser une page d’inscription et connexion donnant accès au panier. Qui lui affichera tous les biscuits choisit par le client et pouvant être validé. Création de la page du profil, depuis </w:t>
       </w:r>
       <w:r>
         <w:t>laquelle</w:t>
@@ -5862,40 +6767,6 @@
           <w:sz w:val="24"/>
         </w:rPr>
       </w:pPr>
-    </w:p>
-    <w:p>
-      <w:pPr>
-        <w:pStyle w:val="Retraitnormal1"/>
-        <w:numPr>
-          <w:ilvl w:val="0"/>
-          <w:numId w:val="0"/>
-        </w:numPr>
-        <w:ind w:left="360"/>
-        <w:rPr>
-          <w:rFonts w:ascii="Arial" w:hAnsi="Arial" w:cs="Arial"/>
-          <w:b/>
-          <w:bCs/>
-          <w:i/>
-          <w:sz w:val="24"/>
-        </w:rPr>
-      </w:pPr>
-    </w:p>
-    <w:p>
-      <w:pPr>
-        <w:pStyle w:val="Retraitnormal1"/>
-        <w:numPr>
-          <w:ilvl w:val="0"/>
-          <w:numId w:val="0"/>
-        </w:numPr>
-        <w:ind w:left="360"/>
-        <w:rPr>
-          <w:rFonts w:ascii="Arial" w:hAnsi="Arial" w:cs="Arial"/>
-          <w:b/>
-          <w:bCs/>
-          <w:i/>
-          <w:sz w:val="24"/>
-        </w:rPr>
-      </w:pPr>
       <w:r>
         <w:rPr>
           <w:rFonts w:ascii="Arial" w:hAnsi="Arial" w:cs="Arial"/>
@@ -5906,10 +6777,18 @@
           <w:sz w:val="24"/>
         </w:rPr>
         <w:drawing>
-          <wp:inline distT="0" distB="0" distL="0" distR="0" wp14:anchorId="5C8A9A77" wp14:editId="094C7E68">
+          <wp:anchor distT="0" distB="0" distL="114300" distR="114300" simplePos="0" relativeHeight="251658240" behindDoc="0" locked="0" layoutInCell="1" allowOverlap="1" wp14:anchorId="61DC927E" wp14:editId="21471518">
+            <wp:simplePos x="0" y="0"/>
+            <wp:positionH relativeFrom="margin">
+              <wp:align>right</wp:align>
+            </wp:positionH>
+            <wp:positionV relativeFrom="paragraph">
+              <wp:posOffset>222995</wp:posOffset>
+            </wp:positionV>
             <wp:extent cx="5748655" cy="3522345"/>
             <wp:effectExtent l="0" t="0" r="4445" b="1905"/>
-            <wp:docPr id="2" name="Image 2"/>
+            <wp:wrapSquare wrapText="bothSides"/>
+            <wp:docPr id="4" name="Image 4"/>
             <wp:cNvGraphicFramePr>
               <a:graphicFrameLocks xmlns:a="http://schemas.openxmlformats.org/drawingml/2006/main" noChangeAspect="1"/>
             </wp:cNvGraphicFramePr>
@@ -5917,7 +6796,7 @@
               <a:graphicData uri="http://schemas.openxmlformats.org/drawingml/2006/picture">
                 <pic:pic xmlns:pic="http://schemas.openxmlformats.org/drawingml/2006/picture">
                   <pic:nvPicPr>
-                    <pic:cNvPr id="0" name="Picture 2"/>
+                    <pic:cNvPr id="0" name="Picture 1"/>
                     <pic:cNvPicPr>
                       <a:picLocks noChangeAspect="1" noChangeArrowheads="1"/>
                     </pic:cNvPicPr>
@@ -5951,7 +6830,7 @@
                 </pic:pic>
               </a:graphicData>
             </a:graphic>
-          </wp:inline>
+          </wp:anchor>
         </w:drawing>
       </w:r>
     </w:p>
@@ -5998,10 +6877,18 @@
           <w:sz w:val="24"/>
         </w:rPr>
         <w:drawing>
-          <wp:inline distT="0" distB="0" distL="0" distR="0" wp14:anchorId="6D6A6D32" wp14:editId="45D5B1B1">
-            <wp:extent cx="5756910" cy="3665855"/>
-            <wp:effectExtent l="0" t="0" r="0" b="0"/>
-            <wp:docPr id="3" name="Image 3"/>
+          <wp:anchor distT="0" distB="0" distL="114300" distR="114300" simplePos="0" relativeHeight="251659264" behindDoc="0" locked="0" layoutInCell="1" allowOverlap="1" wp14:anchorId="7CC3EEAB" wp14:editId="7A7A896C">
+            <wp:simplePos x="0" y="0"/>
+            <wp:positionH relativeFrom="margin">
+              <wp:align>right</wp:align>
+            </wp:positionH>
+            <wp:positionV relativeFrom="paragraph">
+              <wp:posOffset>236662</wp:posOffset>
+            </wp:positionV>
+            <wp:extent cx="5748655" cy="3681730"/>
+            <wp:effectExtent l="0" t="0" r="4445" b="0"/>
+            <wp:wrapSquare wrapText="bothSides"/>
+            <wp:docPr id="6" name="Image 6"/>
             <wp:cNvGraphicFramePr>
               <a:graphicFrameLocks xmlns:a="http://schemas.openxmlformats.org/drawingml/2006/main" noChangeAspect="1"/>
             </wp:cNvGraphicFramePr>
@@ -6009,7 +6896,7 @@
               <a:graphicData uri="http://schemas.openxmlformats.org/drawingml/2006/picture">
                 <pic:pic xmlns:pic="http://schemas.openxmlformats.org/drawingml/2006/picture">
                   <pic:nvPicPr>
-                    <pic:cNvPr id="0" name="Picture 3"/>
+                    <pic:cNvPr id="0" name="Picture 2"/>
                     <pic:cNvPicPr>
                       <a:picLocks noChangeAspect="1" noChangeArrowheads="1"/>
                     </pic:cNvPicPr>
@@ -6030,7 +6917,7 @@
                   <pic:spPr bwMode="auto">
                     <a:xfrm>
                       <a:off x="0" y="0"/>
-                      <a:ext cx="5756910" cy="3665855"/>
+                      <a:ext cx="5748655" cy="3681730"/>
                     </a:xfrm>
                     <a:prstGeom prst="rect">
                       <a:avLst/>
@@ -6043,7 +6930,7 @@
                 </pic:pic>
               </a:graphicData>
             </a:graphic>
-          </wp:inline>
+          </wp:anchor>
         </w:drawing>
       </w:r>
     </w:p>
@@ -6064,19 +6951,48 @@
         </w:rPr>
       </w:pPr>
     </w:p>
-    <w:p/>
-    <w:p>
-      <w:bookmarkStart w:id="15" w:name="_Toc71703259"/>
-      <w:bookmarkStart w:id="16" w:name="_Toc499021842"/>
-    </w:p>
-    <w:p/>
+    <w:p>
+      <w:pPr>
+        <w:pStyle w:val="Retraitnormal1"/>
+        <w:numPr>
+          <w:ilvl w:val="0"/>
+          <w:numId w:val="0"/>
+        </w:numPr>
+        <w:ind w:left="360"/>
+        <w:rPr>
+          <w:rFonts w:ascii="Arial" w:hAnsi="Arial" w:cs="Arial"/>
+          <w:b/>
+          <w:bCs/>
+          <w:i/>
+          <w:sz w:val="24"/>
+        </w:rPr>
+      </w:pPr>
+    </w:p>
+    <w:p>
+      <w:pPr>
+        <w:pStyle w:val="Retraitnormal1"/>
+        <w:numPr>
+          <w:ilvl w:val="0"/>
+          <w:numId w:val="0"/>
+        </w:numPr>
+        <w:ind w:left="360"/>
+        <w:rPr>
+          <w:rFonts w:ascii="Arial" w:hAnsi="Arial" w:cs="Arial"/>
+          <w:b/>
+          <w:bCs/>
+          <w:i/>
+          <w:sz w:val="24"/>
+        </w:rPr>
+      </w:pPr>
+    </w:p>
     <w:p>
       <w:r>
         <w:rPr>
           <w:noProof/>
         </w:rPr>
+        <w:lastRenderedPageBreak/>
         <w:drawing>
-          <wp:inline distT="0" distB="0" distL="0" distR="0" wp14:anchorId="3ADF72C7" wp14:editId="2C31AA4F">
+          <wp:inline distT="0" distB="0" distL="0" distR="0" wp14:anchorId="6DDA2C4D" wp14:editId="65E272FE">
             <wp:extent cx="5748655" cy="3991610"/>
             <wp:effectExtent l="0" t="0" r="4445" b="8890"/>
             <wp:docPr id="10" name="Image 10"/>
@@ -6125,6 +7041,11 @@
         </w:drawing>
       </w:r>
     </w:p>
+    <w:p>
+      <w:bookmarkStart w:id="15" w:name="_Toc71703259"/>
+      <w:bookmarkStart w:id="16" w:name="_Toc499021842"/>
+    </w:p>
+    <w:p/>
     <w:p/>
     <w:p>
       <w:r>
@@ -6187,7 +7108,6 @@
         <w:rPr>
           <w:noProof/>
         </w:rPr>
-        <w:lastRenderedPageBreak/>
         <w:drawing>
           <wp:inline distT="0" distB="0" distL="0" distR="0" wp14:anchorId="79C12685" wp14:editId="48399636">
             <wp:extent cx="5748655" cy="3991610"/>
@@ -6301,7 +7221,6 @@
         <w:rPr>
           <w:noProof/>
         </w:rPr>
-        <w:lastRenderedPageBreak/>
         <w:drawing>
           <wp:inline distT="0" distB="0" distL="0" distR="0" wp14:anchorId="199B1EF3" wp14:editId="2207B0BB">
             <wp:extent cx="5748655" cy="3991610"/>
@@ -6415,7 +7334,6 @@
         <w:rPr>
           <w:noProof/>
         </w:rPr>
-        <w:lastRenderedPageBreak/>
         <w:drawing>
           <wp:inline distT="0" distB="0" distL="0" distR="0" wp14:anchorId="0A2CE81D" wp14:editId="2BD9A04F">
             <wp:extent cx="5748655" cy="3991610"/>
@@ -6529,7 +7447,6 @@
         <w:rPr>
           <w:noProof/>
         </w:rPr>
-        <w:lastRenderedPageBreak/>
         <w:drawing>
           <wp:inline distT="0" distB="0" distL="0" distR="0" wp14:anchorId="5FE24C24" wp14:editId="282B3F86">
             <wp:extent cx="5748655" cy="3991610"/>
@@ -6655,11 +7572,9 @@
           <w:numId w:val="18"/>
         </w:numPr>
       </w:pPr>
-      <w:proofErr w:type="spellStart"/>
       <w:r>
         <w:t>Controler</w:t>
       </w:r>
-      <w:proofErr w:type="spellEnd"/>
     </w:p>
     <w:p>
       <w:pPr>
@@ -6669,11 +7584,9 @@
           <w:numId w:val="18"/>
         </w:numPr>
       </w:pPr>
-      <w:proofErr w:type="spellStart"/>
       <w:r>
         <w:t>biscuits.php</w:t>
       </w:r>
-      <w:proofErr w:type="spellEnd"/>
     </w:p>
     <w:p>
       <w:pPr>
@@ -6683,11 +7596,9 @@
           <w:numId w:val="18"/>
         </w:numPr>
       </w:pPr>
-      <w:proofErr w:type="spellStart"/>
       <w:r>
         <w:t>navigation.php</w:t>
       </w:r>
-      <w:proofErr w:type="spellEnd"/>
     </w:p>
     <w:p>
       <w:pPr>
@@ -6697,11 +7608,9 @@
           <w:numId w:val="18"/>
         </w:numPr>
       </w:pPr>
-      <w:proofErr w:type="spellStart"/>
       <w:r>
         <w:t>users.php</w:t>
       </w:r>
-      <w:proofErr w:type="spellEnd"/>
     </w:p>
     <w:p>
       <w:pPr>
@@ -6723,11 +7632,9 @@
           <w:numId w:val="18"/>
         </w:numPr>
       </w:pPr>
-      <w:proofErr w:type="spellStart"/>
       <w:r>
         <w:t>biscuitManagement.php</w:t>
       </w:r>
-      <w:proofErr w:type="spellEnd"/>
     </w:p>
     <w:p>
       <w:pPr>
@@ -6737,11 +7644,9 @@
           <w:numId w:val="18"/>
         </w:numPr>
       </w:pPr>
-      <w:proofErr w:type="spellStart"/>
       <w:r>
         <w:t>userManagement.php</w:t>
       </w:r>
-      <w:proofErr w:type="spellEnd"/>
     </w:p>
     <w:p>
       <w:pPr>
@@ -6751,11 +7656,9 @@
           <w:numId w:val="17"/>
         </w:numPr>
       </w:pPr>
-      <w:proofErr w:type="spellStart"/>
       <w:r>
         <w:t>View</w:t>
       </w:r>
-      <w:proofErr w:type="spellEnd"/>
     </w:p>
     <w:p>
       <w:pPr>
@@ -6765,11 +7668,9 @@
           <w:numId w:val="17"/>
         </w:numPr>
       </w:pPr>
-      <w:proofErr w:type="spellStart"/>
       <w:r>
         <w:t>about.php</w:t>
       </w:r>
-      <w:proofErr w:type="spellEnd"/>
     </w:p>
     <w:p>
       <w:pPr>
@@ -6779,11 +7680,9 @@
           <w:numId w:val="17"/>
         </w:numPr>
       </w:pPr>
-      <w:proofErr w:type="spellStart"/>
       <w:r>
         <w:t>admin.php</w:t>
       </w:r>
-      <w:proofErr w:type="spellEnd"/>
     </w:p>
     <w:p>
       <w:pPr>
@@ -6793,11 +7692,9 @@
           <w:numId w:val="17"/>
         </w:numPr>
       </w:pPr>
-      <w:proofErr w:type="spellStart"/>
       <w:r>
         <w:t>cart.php</w:t>
       </w:r>
-      <w:proofErr w:type="spellEnd"/>
     </w:p>
     <w:p>
       <w:pPr>
@@ -6807,11 +7704,9 @@
           <w:numId w:val="17"/>
         </w:numPr>
       </w:pPr>
-      <w:proofErr w:type="spellStart"/>
       <w:r>
         <w:t>contact.php</w:t>
       </w:r>
-      <w:proofErr w:type="spellEnd"/>
     </w:p>
     <w:p>
       <w:pPr>
@@ -6821,11 +7716,9 @@
           <w:numId w:val="17"/>
         </w:numPr>
       </w:pPr>
-      <w:proofErr w:type="spellStart"/>
       <w:r>
         <w:t>detailBiscuit.php</w:t>
       </w:r>
-      <w:proofErr w:type="spellEnd"/>
     </w:p>
     <w:p>
       <w:pPr>
@@ -6835,11 +7728,9 @@
           <w:numId w:val="17"/>
         </w:numPr>
       </w:pPr>
-      <w:proofErr w:type="spellStart"/>
       <w:r>
         <w:t>formBiscuit.php</w:t>
       </w:r>
-      <w:proofErr w:type="spellEnd"/>
     </w:p>
     <w:p>
       <w:pPr>
@@ -6849,11 +7740,9 @@
           <w:numId w:val="17"/>
         </w:numPr>
       </w:pPr>
-      <w:proofErr w:type="spellStart"/>
       <w:r>
         <w:t>gabarit.php</w:t>
       </w:r>
-      <w:proofErr w:type="spellEnd"/>
     </w:p>
     <w:p>
       <w:pPr>
@@ -6863,11 +7752,9 @@
           <w:numId w:val="17"/>
         </w:numPr>
       </w:pPr>
-      <w:proofErr w:type="spellStart"/>
       <w:r>
         <w:t>home.php</w:t>
       </w:r>
-      <w:proofErr w:type="spellEnd"/>
     </w:p>
     <w:p>
       <w:pPr>
@@ -6877,11 +7764,9 @@
           <w:numId w:val="17"/>
         </w:numPr>
       </w:pPr>
-      <w:proofErr w:type="spellStart"/>
       <w:r>
         <w:t>login.php</w:t>
       </w:r>
-      <w:proofErr w:type="spellEnd"/>
     </w:p>
     <w:p>
       <w:pPr>
@@ -6891,11 +7776,9 @@
           <w:numId w:val="17"/>
         </w:numPr>
       </w:pPr>
-      <w:proofErr w:type="spellStart"/>
       <w:r>
         <w:t>modifBiscuit.php</w:t>
       </w:r>
-      <w:proofErr w:type="spellEnd"/>
     </w:p>
     <w:p>
       <w:pPr>
@@ -6905,11 +7788,9 @@
           <w:numId w:val="17"/>
         </w:numPr>
       </w:pPr>
-      <w:proofErr w:type="spellStart"/>
       <w:r>
         <w:t>modifProfil.php</w:t>
       </w:r>
-      <w:proofErr w:type="spellEnd"/>
     </w:p>
     <w:p>
       <w:pPr>
@@ -6919,11 +7800,9 @@
           <w:numId w:val="17"/>
         </w:numPr>
       </w:pPr>
-      <w:proofErr w:type="spellStart"/>
       <w:r>
         <w:t>orderList.php</w:t>
       </w:r>
-      <w:proofErr w:type="spellEnd"/>
     </w:p>
     <w:p>
       <w:pPr>
@@ -6933,11 +7812,9 @@
           <w:numId w:val="17"/>
         </w:numPr>
       </w:pPr>
-      <w:proofErr w:type="spellStart"/>
       <w:r>
         <w:t>profil.php</w:t>
       </w:r>
-      <w:proofErr w:type="spellEnd"/>
     </w:p>
     <w:p>
       <w:pPr>
@@ -6947,11 +7824,9 @@
           <w:numId w:val="17"/>
         </w:numPr>
       </w:pPr>
-      <w:proofErr w:type="spellStart"/>
       <w:r>
         <w:t>register.php</w:t>
       </w:r>
-      <w:proofErr w:type="spellEnd"/>
     </w:p>
     <w:p>
       <w:pPr>
@@ -6961,11 +7836,9 @@
           <w:numId w:val="17"/>
         </w:numPr>
       </w:pPr>
-      <w:proofErr w:type="spellStart"/>
       <w:r>
         <w:t>shop.php</w:t>
       </w:r>
-      <w:proofErr w:type="spellEnd"/>
     </w:p>
     <w:p>
       <w:pPr>
@@ -6975,11 +7848,9 @@
           <w:numId w:val="17"/>
         </w:numPr>
       </w:pPr>
-      <w:proofErr w:type="spellStart"/>
       <w:r>
         <w:t>Index.php</w:t>
       </w:r>
-      <w:proofErr w:type="spellEnd"/>
     </w:p>
     <w:p/>
     <w:p>
@@ -7022,13 +7893,8 @@
           <w:numId w:val="14"/>
         </w:numPr>
       </w:pPr>
-      <w:proofErr w:type="spellStart"/>
-      <w:r>
-        <w:t>Balsamiq</w:t>
-      </w:r>
-      <w:proofErr w:type="spellEnd"/>
-      <w:r>
-        <w:t>, version : 4.7.1</w:t>
+      <w:r>
+        <w:t>Balsamiq, version : 4.7.1</w:t>
       </w:r>
     </w:p>
     <w:p>
@@ -7063,13 +7929,8 @@
           <w:numId w:val="14"/>
         </w:numPr>
       </w:pPr>
-      <w:proofErr w:type="spellStart"/>
-      <w:r>
-        <w:t>HeidiSQL</w:t>
-      </w:r>
-      <w:proofErr w:type="spellEnd"/>
-      <w:r>
-        <w:t>, version : 12.2.0.6576</w:t>
+      <w:r>
+        <w:t>HeidiSQL, version : 12.2.0.6576</w:t>
       </w:r>
     </w:p>
     <w:p>
@@ -7080,13 +7941,8 @@
           <w:numId w:val="14"/>
         </w:numPr>
       </w:pPr>
-      <w:proofErr w:type="spellStart"/>
-      <w:r>
-        <w:t>PhpStorm</w:t>
-      </w:r>
-      <w:proofErr w:type="spellEnd"/>
-      <w:r>
-        <w:t>, version : 2022.3.2</w:t>
+      <w:r>
+        <w:t>PhpStorm, version : 2022.3.2</w:t>
       </w:r>
     </w:p>
     <w:p>
@@ -7171,16 +8027,8 @@
         <w:rPr>
           <w:i/>
         </w:rPr>
-        <w:t xml:space="preserve">Pour chaque partie testée de votre projet, il faut </w:t>
-      </w:r>
-      <w:proofErr w:type="gramStart"/>
-      <w:r>
-        <w:rPr>
-          <w:i/>
-        </w:rPr>
-        <w:t>décrire:</w:t>
-      </w:r>
-      <w:proofErr w:type="gramEnd"/>
+        <w:t>Pour chaque partie testée de votre projet, il faut décrire:</w:t>
+      </w:r>
     </w:p>
     <w:p>
       <w:pPr>
@@ -7202,19 +8050,11 @@
           <w:i/>
         </w:rPr>
       </w:pPr>
-      <w:proofErr w:type="gramStart"/>
       <w:r>
         <w:rPr>
           <w:i/>
         </w:rPr>
-        <w:t>les</w:t>
-      </w:r>
-      <w:proofErr w:type="gramEnd"/>
-      <w:r>
-        <w:rPr>
-          <w:i/>
-        </w:rPr>
-        <w:t xml:space="preserve"> conditions exactes de chaque test</w:t>
+        <w:t>les conditions exactes de chaque test</w:t>
       </w:r>
     </w:p>
     <w:p>
@@ -7227,19 +8067,11 @@
           <w:i/>
         </w:rPr>
       </w:pPr>
-      <w:proofErr w:type="gramStart"/>
       <w:r>
         <w:rPr>
           <w:i/>
         </w:rPr>
-        <w:t>les</w:t>
-      </w:r>
-      <w:proofErr w:type="gramEnd"/>
-      <w:r>
-        <w:rPr>
-          <w:i/>
-        </w:rPr>
-        <w:t xml:space="preserve"> preuves de test (papier ou fichier)</w:t>
+        <w:t>les preuves de test (papier ou fichier)</w:t>
       </w:r>
     </w:p>
     <w:p>
@@ -7252,19 +8084,11 @@
           <w:i/>
         </w:rPr>
       </w:pPr>
-      <w:proofErr w:type="gramStart"/>
       <w:r>
         <w:rPr>
           <w:i/>
         </w:rPr>
-        <w:t>tests</w:t>
-      </w:r>
-      <w:proofErr w:type="gramEnd"/>
-      <w:r>
-        <w:rPr>
-          <w:i/>
-        </w:rPr>
-        <w:t xml:space="preserve"> sans preuve: fournir au moins une description </w:t>
+        <w:t xml:space="preserve">tests sans preuve: fournir au moins une description </w:t>
       </w:r>
     </w:p>
     <w:p>
@@ -7323,21 +8147,7 @@
         <w:rPr>
           <w:i/>
         </w:rPr>
-        <w:t xml:space="preserve">S'il reste encore des </w:t>
-      </w:r>
-      <w:proofErr w:type="gramStart"/>
-      <w:r>
-        <w:rPr>
-          <w:i/>
-        </w:rPr>
-        <w:t>erreurs:</w:t>
-      </w:r>
-      <w:proofErr w:type="gramEnd"/>
-      <w:r>
-        <w:rPr>
-          <w:i/>
-        </w:rPr>
-        <w:t xml:space="preserve"> </w:t>
+        <w:t xml:space="preserve">S'il reste encore des erreurs: </w:t>
       </w:r>
     </w:p>
     <w:p>
@@ -7490,21 +8300,12 @@
           <w:i/>
         </w:rPr>
       </w:pPr>
-      <w:proofErr w:type="gramStart"/>
       <w:r>
         <w:rPr>
           <w:rFonts w:cs="Arial"/>
           <w:i/>
         </w:rPr>
-        <w:t>le</w:t>
-      </w:r>
-      <w:proofErr w:type="gramEnd"/>
-      <w:r>
-        <w:rPr>
-          <w:rFonts w:cs="Arial"/>
-          <w:i/>
-        </w:rPr>
-        <w:t xml:space="preserve"> rapport de projet</w:t>
+        <w:t>le rapport de projet</w:t>
       </w:r>
     </w:p>
     <w:p>
@@ -7518,21 +8319,12 @@
           <w:i/>
         </w:rPr>
       </w:pPr>
-      <w:proofErr w:type="gramStart"/>
       <w:r>
         <w:rPr>
           <w:rFonts w:cs="Arial"/>
           <w:i/>
         </w:rPr>
-        <w:t>le</w:t>
-      </w:r>
-      <w:proofErr w:type="gramEnd"/>
-      <w:r>
-        <w:rPr>
-          <w:rFonts w:cs="Arial"/>
-          <w:i/>
-        </w:rPr>
-        <w:t xml:space="preserve"> manuel d'Installation (en annexe)</w:t>
+        <w:t>le manuel d'Installation (en annexe)</w:t>
       </w:r>
     </w:p>
     <w:p>
@@ -7546,21 +8338,12 @@
           <w:i/>
         </w:rPr>
       </w:pPr>
-      <w:proofErr w:type="gramStart"/>
       <w:r>
         <w:rPr>
           <w:rFonts w:cs="Arial"/>
           <w:i/>
         </w:rPr>
-        <w:t>le</w:t>
-      </w:r>
-      <w:proofErr w:type="gramEnd"/>
-      <w:r>
-        <w:rPr>
-          <w:rFonts w:cs="Arial"/>
-          <w:i/>
-        </w:rPr>
-        <w:t xml:space="preserve"> manuel d'Utilisation avec des exemples graphiques (en annexe)</w:t>
+        <w:t>le manuel d'Utilisation avec des exemples graphiques (en annexe)</w:t>
       </w:r>
     </w:p>
     <w:p>
@@ -7574,21 +8357,12 @@
           <w:i/>
         </w:rPr>
       </w:pPr>
-      <w:proofErr w:type="gramStart"/>
       <w:r>
         <w:rPr>
           <w:rFonts w:cs="Arial"/>
           <w:i/>
         </w:rPr>
-        <w:t>autres</w:t>
-      </w:r>
-      <w:proofErr w:type="gramEnd"/>
-      <w:r>
-        <w:rPr>
-          <w:rFonts w:cs="Arial"/>
-          <w:i/>
-        </w:rPr>
-        <w:t>…</w:t>
+        <w:t>autres…</w:t>
       </w:r>
     </w:p>
     <w:p>
@@ -7658,18 +8432,8 @@
           <w:i/>
           <w:sz w:val="24"/>
         </w:rPr>
-        <w:t xml:space="preserve">Développez en tous cas les points </w:t>
-      </w:r>
-      <w:proofErr w:type="gramStart"/>
-      <w:r>
-        <w:rPr>
-          <w:rFonts w:ascii="Arial" w:hAnsi="Arial" w:cs="Arial"/>
-          <w:i/>
-          <w:sz w:val="24"/>
-        </w:rPr>
-        <w:t>suivants:</w:t>
-      </w:r>
-      <w:proofErr w:type="gramEnd"/>
+        <w:t>Développez en tous cas les points suivants:</w:t>
+      </w:r>
     </w:p>
     <w:p>
       <w:pPr>
@@ -7845,13 +8609,9 @@
       <w:pPr>
         <w:ind w:left="426"/>
       </w:pPr>
-      <w:proofErr w:type="spellStart"/>
-      <w:proofErr w:type="gramStart"/>
       <w:r>
         <w:t>php</w:t>
       </w:r>
-      <w:proofErr w:type="spellEnd"/>
-      <w:proofErr w:type="gramEnd"/>
     </w:p>
     <w:p>
       <w:pPr>
@@ -7884,21 +8644,7 @@
         <w:rPr>
           <w:i/>
         </w:rPr>
-        <w:t xml:space="preserve"> (Titre, auteur, date), des sites Internet (URL) consultés, des articles (Revue, date, titre, </w:t>
-      </w:r>
-      <w:proofErr w:type="gramStart"/>
-      <w:r>
-        <w:rPr>
-          <w:i/>
-        </w:rPr>
-        <w:t>auteur)…</w:t>
-      </w:r>
-      <w:proofErr w:type="gramEnd"/>
-      <w:r>
-        <w:rPr>
-          <w:i/>
-        </w:rPr>
-        <w:t xml:space="preserve"> Et de toutes les aides externes (noms)   </w:t>
+        <w:t xml:space="preserve"> (Titre, auteur, date), des sites Internet (URL) consultés, des articles (Revue, date, titre, auteur)… Et de toutes les aides externes (noms)   </w:t>
       </w:r>
     </w:p>
     <w:p>
@@ -8254,21 +9000,12 @@
         <w:szCs w:val="16"/>
       </w:rPr>
     </w:pPr>
-    <w:proofErr w:type="gramStart"/>
     <w:r>
       <w:rPr>
         <w:sz w:val="16"/>
         <w:szCs w:val="16"/>
       </w:rPr>
-      <w:t>i</w:t>
-    </w:r>
-    <w:proofErr w:type="gramEnd"/>
-    <w:r>
-      <w:rPr>
-        <w:sz w:val="16"/>
-        <w:szCs w:val="16"/>
-      </w:rPr>
-      <w:t>-CQ VD Octobre 2010</w:t>
+      <w:t>i-CQ VD Octobre 2010</w:t>
     </w:r>
     <w:r>
       <w:rPr>
@@ -8330,23 +9067,7 @@
         <w:sz w:val="16"/>
         <w:szCs w:val="16"/>
       </w:rPr>
-      <w:t xml:space="preserve">Dernière </w:t>
-    </w:r>
-    <w:proofErr w:type="spellStart"/>
-    <w:r>
-      <w:rPr>
-        <w:sz w:val="16"/>
-        <w:szCs w:val="16"/>
-      </w:rPr>
-      <w:t>modif</w:t>
-    </w:r>
-    <w:proofErr w:type="spellEnd"/>
-    <w:r>
-      <w:rPr>
-        <w:sz w:val="16"/>
-        <w:szCs w:val="16"/>
-      </w:rPr>
-      <w:t> :</w:t>
+      <w:t>Dernière modif :</w:t>
     </w:r>
     <w:r>
       <w:rPr>
@@ -8360,7 +9081,7 @@
         <w:sz w:val="16"/>
         <w:szCs w:val="16"/>
       </w:rPr>
-      <w:t>12</w:t>
+      <w:t>23</w:t>
     </w:r>
     <w:r>
       <w:rPr>

</xml_diff>